<commit_message>
adding methods section to write up
</commit_message>
<xml_diff>
--- a/CMPLXSYS 530 Final Project.docx
+++ b/CMPLXSYS 530 Final Project.docx
@@ -3,75 +3,1425 @@
 <w:document xmlns:wpc="http://schemas.microsoft.com/office/word/2010/wordprocessingCanvas" xmlns:cx="http://schemas.microsoft.com/office/drawing/2014/chartex" xmlns:cx1="http://schemas.microsoft.com/office/drawing/2015/9/8/chartex" xmlns:cx2="http://schemas.microsoft.com/office/drawing/2015/10/21/chartex" xmlns:cx3="http://schemas.microsoft.com/office/drawing/2016/5/9/chartex" xmlns:cx4="http://schemas.microsoft.com/office/drawing/2016/5/10/chartex" xmlns:cx5="http://schemas.microsoft.com/office/drawing/2016/5/11/chartex" xmlns:cx6="http://schemas.microsoft.com/office/drawing/2016/5/12/chartex" xmlns:cx7="http://schemas.microsoft.com/office/drawing/2016/5/13/chartex" xmlns:cx8="http://schemas.microsoft.com/office/drawing/2016/5/14/chartex" xmlns:mc="http://schemas.openxmlformats.org/markup-compatibility/2006" xmlns:aink="http://schemas.microsoft.com/office/drawing/2016/ink" xmlns:am3d="http://schemas.microsoft.com/office/drawing/2017/model3d" xmlns:o="urn:schemas-microsoft-com:office:office" xmlns:r="http://schemas.openxmlformats.org/officeDocument/2006/relationships" xmlns:m="http://schemas.openxmlformats.org/officeDocument/2006/math" xmlns:v="urn:schemas-microsoft-com:vml" xmlns:wp14="http://schemas.microsoft.com/office/word/2010/wordprocessingDrawing" xmlns:wp="http://schemas.openxmlformats.org/drawingml/2006/wordprocessingDrawing" xmlns:w10="urn:schemas-microsoft-com:office:word" xmlns:w="http://schemas.openxmlformats.org/wordprocessingml/2006/main" xmlns:w14="http://schemas.microsoft.com/office/word/2010/wordml" xmlns:w15="http://schemas.microsoft.com/office/word/2012/wordml" xmlns:w16cid="http://schemas.microsoft.com/office/word/2016/wordml/cid" xmlns:w16se="http://schemas.microsoft.com/office/word/2015/wordml/symex" xmlns:wpg="http://schemas.microsoft.com/office/word/2010/wordprocessingGroup" xmlns:wpi="http://schemas.microsoft.com/office/word/2010/wordprocessingInk" xmlns:wne="http://schemas.microsoft.com/office/word/2006/wordml" xmlns:wps="http://schemas.microsoft.com/office/word/2010/wordprocessingShape" mc:Ignorable="w14 w15 w16se w16cid wp14">
   <w:body>
     <w:p>
-      <w:r>
+      <w:pPr>
+        <w:rPr>
+          <w:rFonts w:ascii="Calibri" w:hAnsi="Calibri" w:cs="Calibri"/>
+          <w:sz w:val="22"/>
+          <w:szCs w:val="22"/>
+        </w:rPr>
+      </w:pPr>
+      <w:r>
+        <w:rPr>
+          <w:rFonts w:ascii="Calibri" w:hAnsi="Calibri" w:cs="Calibri"/>
+          <w:sz w:val="22"/>
+          <w:szCs w:val="22"/>
+        </w:rPr>
         <w:t>CMPLXSYS 530 Final Project</w:t>
       </w:r>
     </w:p>
     <w:p>
-      <w:r>
+      <w:pPr>
+        <w:rPr>
+          <w:rFonts w:ascii="Calibri" w:hAnsi="Calibri" w:cs="Calibri"/>
+          <w:sz w:val="22"/>
+          <w:szCs w:val="22"/>
+        </w:rPr>
+      </w:pPr>
+      <w:r>
+        <w:rPr>
+          <w:rFonts w:ascii="Calibri" w:hAnsi="Calibri" w:cs="Calibri"/>
+          <w:sz w:val="22"/>
+          <w:szCs w:val="22"/>
+        </w:rPr>
         <w:t>Alyssa Travitz</w:t>
       </w:r>
     </w:p>
     <w:p>
-      <w:r>
+      <w:pPr>
+        <w:rPr>
+          <w:rFonts w:ascii="Calibri" w:hAnsi="Calibri" w:cs="Calibri"/>
+          <w:sz w:val="22"/>
+          <w:szCs w:val="22"/>
+        </w:rPr>
+      </w:pPr>
+      <w:r>
+        <w:rPr>
+          <w:rFonts w:ascii="Calibri" w:hAnsi="Calibri" w:cs="Calibri"/>
+          <w:sz w:val="22"/>
+          <w:szCs w:val="22"/>
+        </w:rPr>
         <w:t>Due 30-Apr-2020</w:t>
       </w:r>
     </w:p>
-    <w:p/>
-    <w:p>
-      <w:pPr>
-        <w:rPr>
+    <w:p>
+      <w:pPr>
+        <w:rPr>
+          <w:rFonts w:ascii="Calibri" w:hAnsi="Calibri" w:cs="Calibri"/>
+          <w:sz w:val="22"/>
+          <w:szCs w:val="22"/>
+        </w:rPr>
+      </w:pPr>
+    </w:p>
+    <w:p>
+      <w:pPr>
+        <w:rPr>
+          <w:rFonts w:ascii="Calibri" w:hAnsi="Calibri" w:cs="Calibri"/>
+          <w:b/>
+          <w:bCs/>
+          <w:sz w:val="28"/>
+          <w:szCs w:val="28"/>
           <w:u w:val="single"/>
         </w:rPr>
       </w:pPr>
       <w:r>
         <w:rPr>
+          <w:rFonts w:ascii="Calibri" w:hAnsi="Calibri" w:cs="Calibri"/>
+          <w:b/>
+          <w:bCs/>
+          <w:sz w:val="28"/>
+          <w:szCs w:val="28"/>
           <w:u w:val="single"/>
         </w:rPr>
         <w:t>Introduction</w:t>
       </w:r>
     </w:p>
-    <w:p/>
-    <w:p/>
-    <w:p/>
-    <w:p>
-      <w:pPr>
-        <w:rPr>
+    <w:p>
+      <w:pPr>
+        <w:rPr>
+          <w:rFonts w:ascii="Calibri" w:hAnsi="Calibri" w:cs="Calibri"/>
+          <w:sz w:val="22"/>
+          <w:szCs w:val="22"/>
+        </w:rPr>
+      </w:pPr>
+    </w:p>
+    <w:p>
+      <w:pPr>
+        <w:rPr>
+          <w:rFonts w:ascii="Calibri" w:hAnsi="Calibri" w:cs="Calibri"/>
+          <w:sz w:val="22"/>
+          <w:szCs w:val="22"/>
+        </w:rPr>
+      </w:pPr>
+      <w:r>
+        <w:rPr>
+          <w:rFonts w:ascii="Calibri" w:hAnsi="Calibri" w:cs="Calibri"/>
+          <w:sz w:val="22"/>
+          <w:szCs w:val="22"/>
+        </w:rPr>
+        <w:t xml:space="preserve">I'm interested in modeling subway system layouts and how they affect different types of people, specifically people that </w:t>
+      </w:r>
+      <w:hyperlink r:id="rId5" w:history="1">
+        <w:r>
+          <w:rPr>
+            <w:rStyle w:val="Hyperlink"/>
+            <w:rFonts w:ascii="Calibri" w:hAnsi="Calibri" w:cs="Calibri"/>
+            <w:sz w:val="22"/>
+            <w:szCs w:val="22"/>
+          </w:rPr>
+          <w:t>trip-chain</w:t>
+        </w:r>
+      </w:hyperlink>
+      <w:r>
+        <w:rPr>
+          <w:rFonts w:ascii="Calibri" w:hAnsi="Calibri" w:cs="Calibri"/>
+          <w:sz w:val="22"/>
+          <w:szCs w:val="22"/>
+        </w:rPr>
+        <w:t xml:space="preserve">. Trip chaining is predominantly exhibited by women with children, especially </w:t>
+      </w:r>
+      <w:hyperlink r:id="rId6" w:history="1">
+        <w:r>
+          <w:rPr>
+            <w:rStyle w:val="Hyperlink"/>
+            <w:rFonts w:ascii="Calibri" w:hAnsi="Calibri" w:cs="Calibri"/>
+            <w:sz w:val="22"/>
+            <w:szCs w:val="22"/>
+          </w:rPr>
+          <w:t>single mothers</w:t>
+        </w:r>
+      </w:hyperlink>
+      <w:r>
+        <w:rPr>
+          <w:rFonts w:ascii="Calibri" w:hAnsi="Calibri" w:cs="Calibri"/>
+          <w:sz w:val="22"/>
+          <w:szCs w:val="22"/>
+        </w:rPr>
+        <w:t xml:space="preserve">. Although trip-chaining is common, most public transportation systems are structured in a way that is believed to penalize trip-chaining. Travellers might have a time penalty from having to take circuitous routes to stop at their locations, or they have a monetary penalty by having to pay multiple fares (some cities do not have fare-transfers between stops or transportation modes). </w:t>
+      </w:r>
+      <w:r>
+        <w:rPr>
+          <w:rFonts w:ascii="Calibri" w:hAnsi="Calibri" w:cs="Calibri"/>
+          <w:b/>
+          <w:bCs/>
+          <w:sz w:val="22"/>
+          <w:szCs w:val="22"/>
+        </w:rPr>
+        <w:t xml:space="preserve">I would like to create a model that captures how the topology of a transportation network affects the time and monetary cost of trip-chaining travelers. </w:t>
+      </w:r>
+    </w:p>
+    <w:p>
+      <w:pPr>
+        <w:rPr>
+          <w:rFonts w:ascii="Calibri" w:hAnsi="Calibri" w:cs="Calibri"/>
+          <w:sz w:val="22"/>
+          <w:szCs w:val="22"/>
+        </w:rPr>
+      </w:pPr>
+    </w:p>
+    <w:p>
+      <w:pPr>
+        <w:rPr>
+          <w:rFonts w:ascii="Calibri" w:hAnsi="Calibri" w:cs="Calibri"/>
+          <w:sz w:val="22"/>
+          <w:szCs w:val="22"/>
+        </w:rPr>
+      </w:pPr>
+    </w:p>
+    <w:p>
+      <w:pPr>
+        <w:rPr>
+          <w:rFonts w:ascii="Calibri" w:hAnsi="Calibri" w:cs="Calibri"/>
+          <w:b/>
+          <w:bCs/>
+          <w:sz w:val="28"/>
+          <w:szCs w:val="28"/>
           <w:u w:val="single"/>
         </w:rPr>
       </w:pPr>
       <w:r>
         <w:rPr>
+          <w:rFonts w:ascii="Calibri" w:hAnsi="Calibri" w:cs="Calibri"/>
+          <w:b/>
+          <w:bCs/>
+          <w:sz w:val="28"/>
+          <w:szCs w:val="28"/>
           <w:u w:val="single"/>
         </w:rPr>
         <w:t>Methods</w:t>
       </w:r>
     </w:p>
-    <w:p/>
-    <w:p>
-      <w:pPr>
-        <w:rPr>
+    <w:p>
+      <w:pPr>
+        <w:rPr>
+          <w:rFonts w:ascii="Calibri" w:hAnsi="Calibri" w:cs="Calibri"/>
+          <w:sz w:val="22"/>
+          <w:szCs w:val="22"/>
+        </w:rPr>
+      </w:pPr>
+    </w:p>
+    <w:p>
+      <w:pPr>
+        <w:rPr>
+          <w:rFonts w:ascii="Calibri" w:hAnsi="Calibri" w:cs="Calibri"/>
+          <w:b/>
+          <w:bCs/>
+          <w:sz w:val="22"/>
+          <w:szCs w:val="22"/>
+        </w:rPr>
+      </w:pPr>
+      <w:r>
+        <w:rPr>
+          <w:rFonts w:ascii="Calibri" w:hAnsi="Calibri" w:cs="Calibri"/>
+          <w:b/>
+          <w:bCs/>
+          <w:sz w:val="22"/>
+          <w:szCs w:val="22"/>
+        </w:rPr>
+        <w:t>Model Description</w:t>
+      </w:r>
+    </w:p>
+    <w:p>
+      <w:pPr>
+        <w:rPr>
+          <w:rFonts w:ascii="Calibri" w:hAnsi="Calibri" w:cs="Calibri"/>
+          <w:b/>
+          <w:bCs/>
+          <w:sz w:val="22"/>
+          <w:szCs w:val="22"/>
+        </w:rPr>
+      </w:pPr>
+    </w:p>
+    <w:p>
+      <w:pPr>
+        <w:rPr>
+          <w:rFonts w:ascii="Calibri" w:hAnsi="Calibri" w:cs="Calibri"/>
+          <w:sz w:val="22"/>
+          <w:szCs w:val="22"/>
+        </w:rPr>
+      </w:pPr>
+      <w:r>
+        <w:rPr>
+          <w:rFonts w:ascii="Calibri" w:hAnsi="Calibri" w:cs="Calibri"/>
+          <w:sz w:val="22"/>
+          <w:szCs w:val="22"/>
           <w:u w:val="single"/>
         </w:rPr>
-      </w:pPr>
-      <w:r>
-        <w:rPr>
+        <w:t>Properties</w:t>
+      </w:r>
+      <w:r>
+        <w:rPr>
+          <w:rFonts w:ascii="Calibri" w:hAnsi="Calibri" w:cs="Calibri"/>
+          <w:sz w:val="22"/>
+          <w:szCs w:val="22"/>
+        </w:rPr>
+        <w:t xml:space="preserve">: </w:t>
+      </w:r>
+      <w:r>
+        <w:rPr>
+          <w:rFonts w:ascii="Calibri" w:hAnsi="Calibri" w:cs="Calibri"/>
+          <w:sz w:val="22"/>
+          <w:szCs w:val="22"/>
+        </w:rPr>
+        <w:t>The agents in this model represent passengers using the CTA</w:t>
+      </w:r>
+      <w:r>
+        <w:rPr>
+          <w:rFonts w:ascii="Calibri" w:hAnsi="Calibri" w:cs="Calibri"/>
+          <w:sz w:val="22"/>
+          <w:szCs w:val="22"/>
+        </w:rPr>
+        <w:t xml:space="preserve"> train system. The agents interact only with the environment and not with each other. </w:t>
+      </w:r>
+      <w:r>
+        <w:rPr>
+          <w:rFonts w:ascii="Calibri" w:hAnsi="Calibri" w:cs="Calibri"/>
+          <w:sz w:val="22"/>
+          <w:szCs w:val="22"/>
+        </w:rPr>
+        <w:t>Each agent has the following properties:</w:t>
+      </w:r>
+    </w:p>
+    <w:p>
+      <w:pPr>
+        <w:pStyle w:val="ListParagraph"/>
+        <w:numPr>
+          <w:ilvl w:val="0"/>
+          <w:numId w:val="3"/>
+        </w:numPr>
+        <w:rPr>
+          <w:rFonts w:ascii="Calibri" w:hAnsi="Calibri" w:cs="Calibri"/>
+          <w:sz w:val="22"/>
+          <w:szCs w:val="22"/>
+        </w:rPr>
+      </w:pPr>
+      <w:r>
+        <w:rPr>
+          <w:rFonts w:ascii="Calibri" w:hAnsi="Calibri" w:cs="Calibri"/>
+          <w:b/>
+          <w:bCs/>
+          <w:sz w:val="22"/>
+          <w:szCs w:val="22"/>
+        </w:rPr>
+        <w:t>transit</w:t>
+      </w:r>
+      <w:r>
+        <w:rPr>
+          <w:rFonts w:ascii="Calibri" w:hAnsi="Calibri" w:cs="Calibri"/>
+          <w:b/>
+          <w:bCs/>
+          <w:sz w:val="22"/>
+          <w:szCs w:val="22"/>
+        </w:rPr>
+        <w:t xml:space="preserve"> </w:t>
+      </w:r>
+      <w:r>
+        <w:rPr>
+          <w:rFonts w:ascii="Calibri" w:hAnsi="Calibri" w:cs="Calibri"/>
+          <w:b/>
+          <w:bCs/>
+          <w:sz w:val="22"/>
+          <w:szCs w:val="22"/>
+        </w:rPr>
+        <w:t>time</w:t>
+      </w:r>
+      <w:r>
+        <w:rPr>
+          <w:rFonts w:ascii="Calibri" w:hAnsi="Calibri" w:cs="Calibri"/>
+          <w:sz w:val="22"/>
+          <w:szCs w:val="22"/>
+        </w:rPr>
+        <w:t>: the time spent on travel, in time units</w:t>
+      </w:r>
+    </w:p>
+    <w:p>
+      <w:pPr>
+        <w:pStyle w:val="ListParagraph"/>
+        <w:numPr>
+          <w:ilvl w:val="0"/>
+          <w:numId w:val="3"/>
+        </w:numPr>
+        <w:rPr>
+          <w:rFonts w:ascii="Calibri" w:hAnsi="Calibri" w:cs="Calibri"/>
+          <w:sz w:val="22"/>
+          <w:szCs w:val="22"/>
+        </w:rPr>
+      </w:pPr>
+      <w:r>
+        <w:rPr>
+          <w:rFonts w:ascii="Calibri" w:hAnsi="Calibri" w:cs="Calibri"/>
+          <w:b/>
+          <w:bCs/>
+          <w:sz w:val="22"/>
+          <w:szCs w:val="22"/>
+        </w:rPr>
+        <w:t>home</w:t>
+      </w:r>
+      <w:r>
+        <w:rPr>
+          <w:rFonts w:ascii="Calibri" w:hAnsi="Calibri" w:cs="Calibri"/>
+          <w:sz w:val="22"/>
+          <w:szCs w:val="22"/>
+        </w:rPr>
+        <w:t>: the node representing the agent’s “home” station</w:t>
+      </w:r>
+      <w:r>
+        <w:rPr>
+          <w:rFonts w:ascii="Calibri" w:hAnsi="Calibri" w:cs="Calibri"/>
+          <w:sz w:val="22"/>
+          <w:szCs w:val="22"/>
+        </w:rPr>
+        <w:t>, randomly chosen</w:t>
+      </w:r>
+      <w:r>
+        <w:rPr>
+          <w:rFonts w:ascii="Calibri" w:hAnsi="Calibri" w:cs="Calibri"/>
+          <w:sz w:val="22"/>
+          <w:szCs w:val="22"/>
+        </w:rPr>
+        <w:t>.</w:t>
+      </w:r>
+    </w:p>
+    <w:p>
+      <w:pPr>
+        <w:pStyle w:val="ListParagraph"/>
+        <w:numPr>
+          <w:ilvl w:val="0"/>
+          <w:numId w:val="3"/>
+        </w:numPr>
+        <w:rPr>
+          <w:rFonts w:ascii="Calibri" w:hAnsi="Calibri" w:cs="Calibri"/>
+          <w:sz w:val="22"/>
+          <w:szCs w:val="22"/>
+        </w:rPr>
+      </w:pPr>
+      <w:r>
+        <w:rPr>
+          <w:rFonts w:ascii="Calibri" w:hAnsi="Calibri" w:cs="Calibri"/>
+          <w:b/>
+          <w:bCs/>
+          <w:sz w:val="22"/>
+          <w:szCs w:val="22"/>
+        </w:rPr>
+        <w:t>itinerary</w:t>
+      </w:r>
+      <w:r>
+        <w:rPr>
+          <w:rFonts w:ascii="Calibri" w:hAnsi="Calibri" w:cs="Calibri"/>
+          <w:sz w:val="22"/>
+          <w:szCs w:val="22"/>
+        </w:rPr>
+        <w:t xml:space="preserve">: the list of destination nodes the agent will visit, in the order they will visit them. </w:t>
+      </w:r>
+      <w:r>
+        <w:rPr>
+          <w:rFonts w:ascii="Calibri" w:hAnsi="Calibri" w:cs="Calibri"/>
+          <w:sz w:val="22"/>
+          <w:szCs w:val="22"/>
+        </w:rPr>
+        <w:t xml:space="preserve">Agents with more intermediate stops (more trip-chaining), will have more destination nodes in their itineraries. All itineraries begin and end with the </w:t>
+      </w:r>
+      <w:r>
+        <w:rPr>
+          <w:rFonts w:ascii="Calibri" w:hAnsi="Calibri" w:cs="Calibri"/>
+          <w:b/>
+          <w:bCs/>
+          <w:sz w:val="22"/>
+          <w:szCs w:val="22"/>
+        </w:rPr>
+        <w:t>home</w:t>
+      </w:r>
+      <w:r>
+        <w:rPr>
+          <w:rFonts w:ascii="Calibri" w:hAnsi="Calibri" w:cs="Calibri"/>
+          <w:sz w:val="22"/>
+          <w:szCs w:val="22"/>
+        </w:rPr>
+        <w:t xml:space="preserve"> node.</w:t>
+      </w:r>
+      <w:r>
+        <w:rPr>
+          <w:rFonts w:ascii="Calibri" w:hAnsi="Calibri" w:cs="Calibri"/>
+          <w:sz w:val="22"/>
+          <w:szCs w:val="22"/>
+        </w:rPr>
+        <w:t xml:space="preserve"> All desintation nodes are randomly chosen</w:t>
+      </w:r>
+    </w:p>
+    <w:p>
+      <w:pPr>
+        <w:pStyle w:val="ListParagraph"/>
+        <w:numPr>
+          <w:ilvl w:val="0"/>
+          <w:numId w:val="3"/>
+        </w:numPr>
+        <w:rPr>
+          <w:rFonts w:ascii="Calibri" w:hAnsi="Calibri" w:cs="Calibri"/>
+          <w:sz w:val="22"/>
+          <w:szCs w:val="22"/>
+        </w:rPr>
+      </w:pPr>
+      <w:r>
+        <w:rPr>
+          <w:rFonts w:ascii="Calibri" w:hAnsi="Calibri" w:cs="Calibri"/>
+          <w:b/>
+          <w:bCs/>
+          <w:sz w:val="22"/>
+          <w:szCs w:val="22"/>
+        </w:rPr>
+        <w:t xml:space="preserve">itinerary index: </w:t>
+      </w:r>
+      <w:r>
+        <w:rPr>
+          <w:rFonts w:ascii="Calibri" w:hAnsi="Calibri" w:cs="Calibri"/>
+          <w:sz w:val="22"/>
+          <w:szCs w:val="22"/>
+        </w:rPr>
+        <w:t>an index for tracking the agent’s progression in their itinerary</w:t>
+      </w:r>
+    </w:p>
+    <w:p>
+      <w:pPr>
+        <w:pStyle w:val="ListParagraph"/>
+        <w:numPr>
+          <w:ilvl w:val="0"/>
+          <w:numId w:val="3"/>
+        </w:numPr>
+        <w:rPr>
+          <w:rFonts w:ascii="Calibri" w:hAnsi="Calibri" w:cs="Calibri"/>
+          <w:sz w:val="22"/>
+          <w:szCs w:val="22"/>
+        </w:rPr>
+      </w:pPr>
+      <w:r>
+        <w:rPr>
+          <w:rFonts w:ascii="Calibri" w:hAnsi="Calibri" w:cs="Calibri"/>
+          <w:b/>
+          <w:bCs/>
+          <w:sz w:val="22"/>
+          <w:szCs w:val="22"/>
+        </w:rPr>
+        <w:t>current node:</w:t>
+      </w:r>
+      <w:r>
+        <w:rPr>
+          <w:rFonts w:ascii="Calibri" w:hAnsi="Calibri" w:cs="Calibri"/>
+          <w:sz w:val="22"/>
+          <w:szCs w:val="22"/>
+        </w:rPr>
+        <w:t xml:space="preserve"> the node the agent is currently occupying</w:t>
+      </w:r>
+    </w:p>
+    <w:p>
+      <w:pPr>
+        <w:pStyle w:val="ListParagraph"/>
+        <w:numPr>
+          <w:ilvl w:val="0"/>
+          <w:numId w:val="3"/>
+        </w:numPr>
+        <w:rPr>
+          <w:rFonts w:ascii="Calibri" w:hAnsi="Calibri" w:cs="Calibri"/>
+          <w:sz w:val="22"/>
+          <w:szCs w:val="22"/>
+        </w:rPr>
+      </w:pPr>
+      <w:r>
+        <w:rPr>
+          <w:rFonts w:ascii="Calibri" w:hAnsi="Calibri" w:cs="Calibri"/>
+          <w:b/>
+          <w:bCs/>
+          <w:sz w:val="22"/>
+          <w:szCs w:val="22"/>
+        </w:rPr>
+        <w:t xml:space="preserve">destination: </w:t>
+      </w:r>
+      <w:r>
+        <w:rPr>
+          <w:rFonts w:ascii="Calibri" w:hAnsi="Calibri" w:cs="Calibri"/>
+          <w:sz w:val="22"/>
+          <w:szCs w:val="22"/>
+        </w:rPr>
+        <w:t>the node the agent is currently en route to (as determined by the itinerary)</w:t>
+      </w:r>
+    </w:p>
+    <w:p>
+      <w:pPr>
+        <w:pStyle w:val="ListParagraph"/>
+        <w:numPr>
+          <w:ilvl w:val="0"/>
+          <w:numId w:val="3"/>
+        </w:numPr>
+        <w:rPr>
+          <w:rFonts w:ascii="Calibri" w:hAnsi="Calibri" w:cs="Calibri"/>
+          <w:sz w:val="22"/>
+          <w:szCs w:val="22"/>
+        </w:rPr>
+      </w:pPr>
+      <w:r>
+        <w:rPr>
+          <w:rFonts w:ascii="Calibri" w:hAnsi="Calibri" w:cs="Calibri"/>
+          <w:b/>
+          <w:bCs/>
+          <w:sz w:val="22"/>
+          <w:szCs w:val="22"/>
+        </w:rPr>
+        <w:t xml:space="preserve">completed: </w:t>
+      </w:r>
+      <w:r>
+        <w:rPr>
+          <w:rFonts w:ascii="Calibri" w:hAnsi="Calibri" w:cs="Calibri"/>
+          <w:sz w:val="22"/>
+          <w:szCs w:val="22"/>
+        </w:rPr>
+        <w:t>a simple tracker to record if the passenger has visited all the nodes on their itinerary</w:t>
+      </w:r>
+    </w:p>
+    <w:p>
+      <w:pPr>
+        <w:pStyle w:val="ListParagraph"/>
+        <w:ind w:left="1080"/>
+        <w:rPr>
+          <w:rFonts w:ascii="Calibri" w:hAnsi="Calibri" w:cs="Calibri"/>
+          <w:sz w:val="22"/>
+          <w:szCs w:val="22"/>
+        </w:rPr>
+      </w:pPr>
+    </w:p>
+    <w:p>
+      <w:pPr>
+        <w:rPr>
+          <w:rFonts w:ascii="Calibri" w:hAnsi="Calibri" w:cs="Calibri"/>
+          <w:sz w:val="22"/>
+          <w:szCs w:val="22"/>
+        </w:rPr>
+      </w:pPr>
+      <w:r>
+        <w:rPr>
+          <w:rFonts w:ascii="Calibri" w:hAnsi="Calibri" w:cs="Calibri"/>
+          <w:sz w:val="22"/>
+          <w:szCs w:val="22"/>
           <w:u w:val="single"/>
         </w:rPr>
+        <w:t>Actions</w:t>
+      </w:r>
+      <w:r>
+        <w:rPr>
+          <w:rFonts w:ascii="Calibri" w:hAnsi="Calibri" w:cs="Calibri"/>
+          <w:sz w:val="22"/>
+          <w:szCs w:val="22"/>
+        </w:rPr>
+        <w:t xml:space="preserve">: </w:t>
+      </w:r>
+      <w:r>
+        <w:rPr>
+          <w:rFonts w:ascii="Calibri" w:hAnsi="Calibri" w:cs="Calibri"/>
+          <w:sz w:val="22"/>
+          <w:szCs w:val="22"/>
+        </w:rPr>
+        <w:t xml:space="preserve">At each time </w:t>
+      </w:r>
+      <w:r>
+        <w:rPr>
+          <w:rFonts w:ascii="Calibri" w:hAnsi="Calibri" w:cs="Calibri"/>
+          <w:sz w:val="22"/>
+          <w:szCs w:val="22"/>
+        </w:rPr>
+        <w:t xml:space="preserve">step, </w:t>
+      </w:r>
+      <w:r>
+        <w:rPr>
+          <w:rFonts w:ascii="Calibri" w:hAnsi="Calibri" w:cs="Calibri"/>
+          <w:sz w:val="22"/>
+          <w:szCs w:val="22"/>
+        </w:rPr>
+        <w:t>all</w:t>
+      </w:r>
+      <w:r>
+        <w:rPr>
+          <w:rFonts w:ascii="Calibri" w:hAnsi="Calibri" w:cs="Calibri"/>
+          <w:sz w:val="22"/>
+          <w:szCs w:val="22"/>
+        </w:rPr>
+        <w:t xml:space="preserve"> agent</w:t>
+      </w:r>
+      <w:r>
+        <w:rPr>
+          <w:rFonts w:ascii="Calibri" w:hAnsi="Calibri" w:cs="Calibri"/>
+          <w:sz w:val="22"/>
+          <w:szCs w:val="22"/>
+        </w:rPr>
+        <w:t>s</w:t>
+      </w:r>
+      <w:r>
+        <w:rPr>
+          <w:rFonts w:ascii="Calibri" w:hAnsi="Calibri" w:cs="Calibri"/>
+          <w:sz w:val="22"/>
+          <w:szCs w:val="22"/>
+        </w:rPr>
+        <w:t xml:space="preserve"> </w:t>
+      </w:r>
+      <w:r>
+        <w:rPr>
+          <w:rFonts w:ascii="Calibri" w:hAnsi="Calibri" w:cs="Calibri"/>
+          <w:sz w:val="22"/>
+          <w:szCs w:val="22"/>
+        </w:rPr>
+        <w:t>follow the below protocol</w:t>
+      </w:r>
+      <w:r>
+        <w:rPr>
+          <w:rFonts w:ascii="Calibri" w:hAnsi="Calibri" w:cs="Calibri"/>
+          <w:sz w:val="22"/>
+          <w:szCs w:val="22"/>
+        </w:rPr>
+        <w:t>, iterated over in a random order each time</w:t>
+      </w:r>
+      <w:r>
+        <w:rPr>
+          <w:rFonts w:ascii="Calibri" w:hAnsi="Calibri" w:cs="Calibri"/>
+          <w:sz w:val="22"/>
+          <w:szCs w:val="22"/>
+        </w:rPr>
+        <w:t>:</w:t>
+      </w:r>
+      <w:r>
+        <w:rPr>
+          <w:rFonts w:ascii="Calibri" w:hAnsi="Calibri" w:cs="Calibri"/>
+          <w:sz w:val="22"/>
+          <w:szCs w:val="22"/>
+        </w:rPr>
+        <w:tab/>
+      </w:r>
+    </w:p>
+    <w:p>
+      <w:pPr>
+        <w:pStyle w:val="ListParagraph"/>
+        <w:numPr>
+          <w:ilvl w:val="0"/>
+          <w:numId w:val="7"/>
+        </w:numPr>
+        <w:rPr>
+          <w:rFonts w:ascii="Calibri" w:hAnsi="Calibri" w:cs="Calibri"/>
+          <w:sz w:val="22"/>
+          <w:szCs w:val="22"/>
+        </w:rPr>
+      </w:pPr>
+      <w:r>
+        <w:rPr>
+          <w:rFonts w:ascii="Calibri" w:hAnsi="Calibri" w:cs="Calibri"/>
+          <w:sz w:val="22"/>
+          <w:szCs w:val="22"/>
+        </w:rPr>
+        <w:t xml:space="preserve">If the agent has not completed its trip and </w:t>
+      </w:r>
+      <w:r>
+        <w:rPr>
+          <w:rFonts w:ascii="Calibri" w:hAnsi="Calibri" w:cs="Calibri"/>
+          <w:sz w:val="22"/>
+          <w:szCs w:val="22"/>
+        </w:rPr>
+        <w:t>is at a destination, compute the next destination</w:t>
+      </w:r>
+    </w:p>
+    <w:p>
+      <w:pPr>
+        <w:pStyle w:val="ListParagraph"/>
+        <w:numPr>
+          <w:ilvl w:val="0"/>
+          <w:numId w:val="7"/>
+        </w:numPr>
+        <w:rPr>
+          <w:rFonts w:ascii="Calibri" w:hAnsi="Calibri" w:cs="Calibri"/>
+          <w:sz w:val="22"/>
+          <w:szCs w:val="22"/>
+        </w:rPr>
+      </w:pPr>
+      <w:r>
+        <w:rPr>
+          <w:rFonts w:ascii="Calibri" w:hAnsi="Calibri" w:cs="Calibri"/>
+          <w:sz w:val="22"/>
+          <w:szCs w:val="22"/>
+        </w:rPr>
+        <w:t>Compute the shortest path to the agent’s destination node</w:t>
+      </w:r>
+    </w:p>
+    <w:p>
+      <w:pPr>
+        <w:pStyle w:val="ListParagraph"/>
+        <w:numPr>
+          <w:ilvl w:val="0"/>
+          <w:numId w:val="7"/>
+        </w:numPr>
+        <w:rPr>
+          <w:rFonts w:ascii="Calibri" w:hAnsi="Calibri" w:cs="Calibri"/>
+          <w:sz w:val="22"/>
+          <w:szCs w:val="22"/>
+        </w:rPr>
+      </w:pPr>
+      <w:r>
+        <w:rPr>
+          <w:rFonts w:ascii="Calibri" w:hAnsi="Calibri" w:cs="Calibri"/>
+          <w:sz w:val="22"/>
+          <w:szCs w:val="22"/>
+        </w:rPr>
+        <w:t>Move to the next node in the shortest path</w:t>
+      </w:r>
+    </w:p>
+    <w:p>
+      <w:pPr>
+        <w:pStyle w:val="ListParagraph"/>
+        <w:numPr>
+          <w:ilvl w:val="0"/>
+          <w:numId w:val="7"/>
+        </w:numPr>
+        <w:rPr>
+          <w:rFonts w:ascii="Calibri" w:hAnsi="Calibri" w:cs="Calibri"/>
+          <w:sz w:val="22"/>
+          <w:szCs w:val="22"/>
+        </w:rPr>
+      </w:pPr>
+      <w:r>
+        <w:rPr>
+          <w:rFonts w:ascii="Calibri" w:hAnsi="Calibri" w:cs="Calibri"/>
+          <w:sz w:val="22"/>
+          <w:szCs w:val="22"/>
+        </w:rPr>
+        <w:t>Accumulate time penalties for transferring nodes or moving to a node that is over capacity</w:t>
+      </w:r>
+      <w:r>
+        <w:rPr>
+          <w:rFonts w:ascii="Calibri" w:hAnsi="Calibri" w:cs="Calibri"/>
+          <w:sz w:val="22"/>
+          <w:szCs w:val="22"/>
+        </w:rPr>
+        <w:t xml:space="preserve"> (both 3x time penalty)</w:t>
+      </w:r>
+    </w:p>
+    <w:p>
+      <w:pPr>
+        <w:pStyle w:val="ListParagraph"/>
+        <w:numPr>
+          <w:ilvl w:val="0"/>
+          <w:numId w:val="7"/>
+        </w:numPr>
+        <w:rPr>
+          <w:rFonts w:ascii="Calibri" w:hAnsi="Calibri" w:cs="Calibri"/>
+          <w:sz w:val="22"/>
+          <w:szCs w:val="22"/>
+        </w:rPr>
+      </w:pPr>
+      <w:r>
+        <w:rPr>
+          <w:rFonts w:ascii="Calibri" w:hAnsi="Calibri" w:cs="Calibri"/>
+          <w:sz w:val="22"/>
+          <w:szCs w:val="22"/>
+        </w:rPr>
+        <w:t>Add +1 to the agent’s transit time</w:t>
+      </w:r>
+    </w:p>
+    <w:p>
+      <w:pPr>
+        <w:pStyle w:val="ListParagraph"/>
+        <w:ind w:left="1080"/>
+        <w:rPr>
+          <w:rFonts w:ascii="Calibri" w:hAnsi="Calibri" w:cs="Calibri"/>
+          <w:sz w:val="22"/>
+          <w:szCs w:val="22"/>
+        </w:rPr>
+      </w:pPr>
+    </w:p>
+    <w:p>
+      <w:pPr>
+        <w:rPr>
+          <w:rFonts w:ascii="Calibri" w:hAnsi="Calibri" w:cs="Calibri"/>
+          <w:sz w:val="22"/>
+          <w:szCs w:val="22"/>
+        </w:rPr>
+      </w:pPr>
+    </w:p>
+    <w:p>
+      <w:pPr>
+        <w:rPr>
+          <w:rFonts w:ascii="Calibri" w:hAnsi="Calibri" w:cs="Calibri"/>
+          <w:sz w:val="22"/>
+          <w:szCs w:val="22"/>
+        </w:rPr>
+      </w:pPr>
+    </w:p>
+    <w:p>
+      <w:pPr>
+        <w:rPr>
+          <w:rFonts w:ascii="Calibri" w:hAnsi="Calibri" w:cs="Calibri"/>
+          <w:sz w:val="22"/>
+          <w:szCs w:val="22"/>
+        </w:rPr>
+      </w:pPr>
+      <w:r>
+        <w:rPr>
+          <w:rFonts w:ascii="Calibri" w:hAnsi="Calibri" w:cs="Calibri"/>
+          <w:sz w:val="22"/>
+          <w:szCs w:val="22"/>
+          <w:u w:val="single"/>
+        </w:rPr>
+        <w:t>Rules</w:t>
+      </w:r>
+      <w:r>
+        <w:rPr>
+          <w:rFonts w:ascii="Calibri" w:hAnsi="Calibri" w:cs="Calibri"/>
+          <w:sz w:val="22"/>
+          <w:szCs w:val="22"/>
+        </w:rPr>
+        <w:t xml:space="preserve">: </w:t>
+      </w:r>
+      <w:r>
+        <w:rPr>
+          <w:rFonts w:ascii="Calibri" w:hAnsi="Calibri" w:cs="Calibri"/>
+          <w:sz w:val="22"/>
+          <w:szCs w:val="22"/>
+        </w:rPr>
+        <w:t xml:space="preserve">I should note that I initially set up time penalization for nodes being at/over capacity by not advancing an agent until its next node was under capacity. However, this often led to a permanent </w:t>
+      </w:r>
+      <w:r>
+        <w:rPr>
+          <w:rFonts w:ascii="Calibri" w:hAnsi="Calibri" w:cs="Calibri"/>
+          <w:sz w:val="22"/>
+          <w:szCs w:val="22"/>
+        </w:rPr>
+        <w:lastRenderedPageBreak/>
+        <w:t>gridlock in the central loop of the network, so I implemented the time penalty without actually delaying the agents. I would appreciate any feedback on how to explicitly model crowding without causing a gridlock. I realize that this is a result of me treating subway cars as implicit in this model.</w:t>
+      </w:r>
+    </w:p>
+    <w:p>
+      <w:pPr>
+        <w:rPr>
+          <w:rFonts w:ascii="Calibri" w:hAnsi="Calibri" w:cs="Calibri"/>
+          <w:sz w:val="22"/>
+          <w:szCs w:val="22"/>
+        </w:rPr>
+      </w:pPr>
+    </w:p>
+    <w:p>
+      <w:pPr>
+        <w:ind w:left="720" w:hanging="720"/>
+        <w:rPr>
+          <w:rFonts w:ascii="Calibri" w:hAnsi="Calibri" w:cs="Calibri"/>
+          <w:sz w:val="22"/>
+          <w:szCs w:val="22"/>
+        </w:rPr>
+      </w:pPr>
+      <w:r>
+        <w:rPr>
+          <w:rFonts w:ascii="Calibri" w:hAnsi="Calibri" w:cs="Calibri"/>
+          <w:sz w:val="22"/>
+          <w:szCs w:val="22"/>
+          <w:u w:val="single"/>
+        </w:rPr>
+        <w:t>Time</w:t>
+      </w:r>
+      <w:r>
+        <w:rPr>
+          <w:rFonts w:ascii="Calibri" w:hAnsi="Calibri" w:cs="Calibri"/>
+          <w:sz w:val="22"/>
+          <w:szCs w:val="22"/>
+        </w:rPr>
+        <w:t xml:space="preserve">: </w:t>
+      </w:r>
+      <w:r>
+        <w:rPr>
+          <w:rFonts w:ascii="Calibri" w:hAnsi="Calibri" w:cs="Calibri"/>
+          <w:sz w:val="22"/>
+          <w:szCs w:val="22"/>
+        </w:rPr>
+        <w:t>Time is implemented discre</w:t>
+      </w:r>
+      <w:r>
+        <w:rPr>
+          <w:rFonts w:ascii="Calibri" w:hAnsi="Calibri" w:cs="Calibri"/>
+          <w:sz w:val="22"/>
+          <w:szCs w:val="22"/>
+        </w:rPr>
+        <w:t>te</w:t>
+      </w:r>
+      <w:r>
+        <w:rPr>
+          <w:rFonts w:ascii="Calibri" w:hAnsi="Calibri" w:cs="Calibri"/>
+          <w:sz w:val="22"/>
+          <w:szCs w:val="22"/>
+        </w:rPr>
+        <w:t xml:space="preserve">ly, </w:t>
+      </w:r>
+      <w:r>
+        <w:rPr>
+          <w:rFonts w:ascii="Calibri" w:hAnsi="Calibri" w:cs="Calibri"/>
+          <w:sz w:val="22"/>
+          <w:szCs w:val="22"/>
+        </w:rPr>
+        <w:t xml:space="preserve">in that each agent can move one node at each time step. </w:t>
+      </w:r>
+      <w:r>
+        <w:rPr>
+          <w:rFonts w:ascii="Calibri" w:hAnsi="Calibri" w:cs="Calibri"/>
+          <w:sz w:val="22"/>
+          <w:szCs w:val="22"/>
+        </w:rPr>
+        <w:t xml:space="preserve">Time penalties are counted as multiples of a time step, typically adding 3 time step increments to a passengers </w:t>
+      </w:r>
+      <w:r>
+        <w:rPr>
+          <w:rFonts w:ascii="Calibri" w:hAnsi="Calibri" w:cs="Calibri"/>
+          <w:b/>
+          <w:bCs/>
+          <w:sz w:val="22"/>
+          <w:szCs w:val="22"/>
+        </w:rPr>
+        <w:t>transit time</w:t>
+      </w:r>
+      <w:r>
+        <w:rPr>
+          <w:rFonts w:ascii="Calibri" w:hAnsi="Calibri" w:cs="Calibri"/>
+          <w:sz w:val="22"/>
+          <w:szCs w:val="22"/>
+        </w:rPr>
+        <w:t>.</w:t>
+      </w:r>
+    </w:p>
+    <w:p>
+      <w:pPr>
+        <w:rPr>
+          <w:rFonts w:ascii="Calibri" w:hAnsi="Calibri" w:cs="Calibri"/>
+          <w:sz w:val="22"/>
+          <w:szCs w:val="22"/>
+        </w:rPr>
+      </w:pPr>
+    </w:p>
+    <w:p>
+      <w:pPr>
+        <w:rPr>
+          <w:rFonts w:ascii="Calibri" w:hAnsi="Calibri" w:cs="Calibri"/>
+          <w:sz w:val="22"/>
+          <w:szCs w:val="22"/>
+        </w:rPr>
+      </w:pPr>
+    </w:p>
+    <w:p>
+      <w:pPr>
+        <w:rPr>
+          <w:rFonts w:ascii="Calibri" w:hAnsi="Calibri" w:cs="Calibri"/>
+          <w:sz w:val="22"/>
+          <w:szCs w:val="22"/>
+        </w:rPr>
+      </w:pPr>
+      <w:r>
+        <w:rPr>
+          <w:rFonts w:ascii="Calibri" w:hAnsi="Calibri" w:cs="Calibri"/>
+          <w:sz w:val="22"/>
+          <w:szCs w:val="22"/>
+          <w:u w:val="single"/>
+        </w:rPr>
+        <w:t>Environment</w:t>
+      </w:r>
+      <w:r>
+        <w:rPr>
+          <w:rFonts w:ascii="Calibri" w:hAnsi="Calibri" w:cs="Calibri"/>
+          <w:sz w:val="22"/>
+          <w:szCs w:val="22"/>
+        </w:rPr>
+        <w:t xml:space="preserve">: </w:t>
+      </w:r>
+    </w:p>
+    <w:p>
+      <w:pPr>
+        <w:rPr>
+          <w:rFonts w:ascii="Calibri" w:hAnsi="Calibri" w:cs="Calibri"/>
+          <w:b/>
+          <w:bCs/>
+          <w:sz w:val="22"/>
+          <w:szCs w:val="22"/>
+          <w:u w:val="single"/>
+        </w:rPr>
+      </w:pPr>
+    </w:p>
+    <w:p>
+      <w:pPr>
+        <w:rPr>
+          <w:rFonts w:ascii="Calibri" w:hAnsi="Calibri" w:cs="Calibri"/>
+          <w:b/>
+          <w:bCs/>
+          <w:sz w:val="22"/>
+          <w:szCs w:val="22"/>
+        </w:rPr>
+      </w:pPr>
+      <w:r>
+        <w:rPr>
+          <w:rFonts w:ascii="Calibri" w:hAnsi="Calibri" w:cs="Calibri"/>
+          <w:sz w:val="22"/>
+          <w:szCs w:val="22"/>
+        </w:rPr>
+        <w:t xml:space="preserve">I used the Chicago Transit Authority (CTA) train service as a reference for my model. </w:t>
+      </w:r>
+      <w:r>
+        <w:rPr>
+          <w:rFonts w:ascii="Calibri" w:hAnsi="Calibri" w:cs="Calibri"/>
+          <w:sz w:val="22"/>
+          <w:szCs w:val="22"/>
+        </w:rPr>
+        <w:t xml:space="preserve">The CTA provides route data in the General Transit Feed Specification (GTFS) format, which provides stations, stops, transport routes, and other necessary data. I converted the CTA’s GTFS data to a 2-D network (GTFS_to_netx.py) that </w:t>
+      </w:r>
+      <w:r>
+        <w:rPr>
+          <w:rFonts w:ascii="Calibri" w:hAnsi="Calibri" w:cs="Calibri"/>
+          <w:sz w:val="22"/>
+          <w:szCs w:val="22"/>
+        </w:rPr>
+        <w:t>keeps the spatial coordinates of the stations</w:t>
+      </w:r>
+      <w:r>
+        <w:rPr>
+          <w:rFonts w:ascii="Calibri" w:hAnsi="Calibri" w:cs="Calibri"/>
+          <w:sz w:val="22"/>
+          <w:szCs w:val="22"/>
+        </w:rPr>
+        <w:t xml:space="preserve">, as shown in </w:t>
+      </w:r>
+      <w:r>
+        <w:rPr>
+          <w:rFonts w:ascii="Calibri" w:hAnsi="Calibri" w:cs="Calibri"/>
+          <w:b/>
+          <w:bCs/>
+          <w:sz w:val="22"/>
+          <w:szCs w:val="22"/>
+        </w:rPr>
+        <w:t>Fig. 1.</w:t>
+      </w:r>
+      <w:r>
+        <w:rPr>
+          <w:rFonts w:ascii="Calibri" w:hAnsi="Calibri" w:cs="Calibri"/>
+          <w:b/>
+          <w:bCs/>
+          <w:sz w:val="22"/>
+          <w:szCs w:val="22"/>
+        </w:rPr>
+        <w:t xml:space="preserve"> </w:t>
+      </w:r>
+    </w:p>
+    <w:p>
+      <w:pPr>
+        <w:rPr>
+          <w:rFonts w:ascii="Calibri" w:hAnsi="Calibri" w:cs="Calibri"/>
+          <w:sz w:val="22"/>
+          <w:szCs w:val="22"/>
+        </w:rPr>
+      </w:pPr>
+    </w:p>
+    <w:p>
+      <w:pPr>
+        <w:keepNext/>
+        <w:jc w:val="center"/>
+      </w:pPr>
+      <w:r>
+        <w:rPr>
+          <w:rFonts w:ascii="Calibri" w:hAnsi="Calibri" w:cs="Calibri"/>
+          <w:noProof/>
+          <w:sz w:val="22"/>
+          <w:szCs w:val="22"/>
+        </w:rPr>
+        <w:drawing>
+          <wp:inline distT="0" distB="0" distL="0" distR="0" wp14:anchorId="7EBC017B" wp14:editId="52D38FA7">
+            <wp:extent cx="3818467" cy="2537486"/>
+            <wp:effectExtent l="0" t="0" r="4445" b="2540"/>
+            <wp:docPr id="2" name="Picture 2" descr="A close up of a map&#10;&#10;Description automatically generated"/>
+            <wp:cNvGraphicFramePr>
+              <a:graphicFrameLocks xmlns:a="http://schemas.openxmlformats.org/drawingml/2006/main" noChangeAspect="1"/>
+            </wp:cNvGraphicFramePr>
+            <a:graphic xmlns:a="http://schemas.openxmlformats.org/drawingml/2006/main">
+              <a:graphicData uri="http://schemas.openxmlformats.org/drawingml/2006/picture">
+                <pic:pic xmlns:pic="http://schemas.openxmlformats.org/drawingml/2006/picture">
+                  <pic:nvPicPr>
+                    <pic:cNvPr id="0" name="Picture 1"/>
+                    <pic:cNvPicPr>
+                      <a:picLocks noChangeAspect="1" noChangeArrowheads="1"/>
+                    </pic:cNvPicPr>
+                  </pic:nvPicPr>
+                  <pic:blipFill>
+                    <a:blip r:embed="rId7">
+                      <a:extLst>
+                        <a:ext uri="{28A0092B-C50C-407E-A947-70E740481C1C}">
+                          <a14:useLocalDpi xmlns:a14="http://schemas.microsoft.com/office/drawing/2010/main" val="0"/>
+                        </a:ext>
+                      </a:extLst>
+                    </a:blip>
+                    <a:srcRect/>
+                    <a:stretch>
+                      <a:fillRect/>
+                    </a:stretch>
+                  </pic:blipFill>
+                  <pic:spPr bwMode="auto">
+                    <a:xfrm>
+                      <a:off x="0" y="0"/>
+                      <a:ext cx="3824328" cy="2541381"/>
+                    </a:xfrm>
+                    <a:prstGeom prst="rect">
+                      <a:avLst/>
+                    </a:prstGeom>
+                    <a:noFill/>
+                    <a:ln>
+                      <a:noFill/>
+                    </a:ln>
+                  </pic:spPr>
+                </pic:pic>
+              </a:graphicData>
+            </a:graphic>
+          </wp:inline>
+        </w:drawing>
+      </w:r>
+    </w:p>
+    <w:p>
+      <w:pPr>
+        <w:pStyle w:val="Caption"/>
+        <w:jc w:val="center"/>
+        <w:rPr>
+          <w:rFonts w:ascii="Times New Roman" w:eastAsia="Times New Roman" w:hAnsi="Times New Roman" w:cs="Times New Roman"/>
+        </w:rPr>
+      </w:pPr>
+      <w:r>
+        <w:t xml:space="preserve">Figure </w:t>
+      </w:r>
+      <w:r>
+        <w:fldChar w:fldCharType="begin"/>
+      </w:r>
+      <w:r>
+        <w:instrText xml:space="preserve"> SEQ Figure \* ARABIC </w:instrText>
+      </w:r>
+      <w:r>
+        <w:fldChar w:fldCharType="separate"/>
+      </w:r>
+      <w:r>
+        <w:rPr>
+          <w:noProof/>
+        </w:rPr>
+        <w:t>1</w:t>
+      </w:r>
+      <w:r>
+        <w:fldChar w:fldCharType="end"/>
+      </w:r>
+      <w:r>
+        <w:t xml:space="preserve"> A networkx representation of the CTA train service</w:t>
+      </w:r>
+    </w:p>
+    <w:p>
+      <w:pPr>
+        <w:rPr>
+          <w:rFonts w:ascii="Calibri" w:hAnsi="Calibri" w:cs="Calibri"/>
+          <w:sz w:val="22"/>
+          <w:szCs w:val="22"/>
+        </w:rPr>
+      </w:pPr>
+      <w:r>
+        <w:rPr>
+          <w:rFonts w:ascii="Calibri" w:hAnsi="Calibri" w:cs="Calibri"/>
+          <w:sz w:val="22"/>
+          <w:szCs w:val="22"/>
+        </w:rPr>
+        <w:t xml:space="preserve">The nodes retain their information about which color line they are assigned to, but the connectivity of the graph is represented as single connections between stations, rather than accounting for multiple lines between stations. </w:t>
+      </w:r>
+      <w:r>
+        <w:rPr>
+          <w:rFonts w:ascii="Calibri" w:hAnsi="Calibri" w:cs="Calibri"/>
+          <w:sz w:val="22"/>
+          <w:szCs w:val="22"/>
+        </w:rPr>
+        <w:t>My goal was to represent the topology of the system in the most simplified format possible.</w:t>
+      </w:r>
+    </w:p>
+    <w:p>
+      <w:pPr>
+        <w:rPr>
+          <w:rFonts w:ascii="Calibri" w:hAnsi="Calibri" w:cs="Calibri"/>
+          <w:sz w:val="22"/>
+          <w:szCs w:val="22"/>
+        </w:rPr>
+      </w:pPr>
+    </w:p>
+    <w:p>
+      <w:pPr>
+        <w:rPr>
+          <w:rFonts w:ascii="Calibri" w:hAnsi="Calibri" w:cs="Calibri"/>
+          <w:sz w:val="22"/>
+          <w:szCs w:val="22"/>
+        </w:rPr>
+      </w:pPr>
+      <w:r>
+        <w:rPr>
+          <w:rFonts w:ascii="Calibri" w:hAnsi="Calibri" w:cs="Calibri"/>
+          <w:sz w:val="22"/>
+          <w:szCs w:val="22"/>
+        </w:rPr>
+        <w:t xml:space="preserve">All nodes on the graph are initialized </w:t>
+      </w:r>
+      <w:r>
+        <w:rPr>
+          <w:rFonts w:ascii="Calibri" w:hAnsi="Calibri" w:cs="Calibri"/>
+          <w:sz w:val="22"/>
+          <w:szCs w:val="22"/>
+        </w:rPr>
+        <w:t xml:space="preserve">with the same constant </w:t>
+      </w:r>
+      <w:r>
+        <w:rPr>
+          <w:rFonts w:ascii="Calibri" w:hAnsi="Calibri" w:cs="Calibri"/>
+          <w:b/>
+          <w:bCs/>
+          <w:sz w:val="22"/>
+          <w:szCs w:val="22"/>
+        </w:rPr>
+        <w:t>capacity</w:t>
+      </w:r>
+      <w:r>
+        <w:rPr>
+          <w:rFonts w:ascii="Calibri" w:hAnsi="Calibri" w:cs="Calibri"/>
+          <w:sz w:val="22"/>
+          <w:szCs w:val="22"/>
+        </w:rPr>
+        <w:t xml:space="preserve">, or the number of agents that can occupy that node at a given time step. </w:t>
+      </w:r>
+      <w:r>
+        <w:rPr>
+          <w:rFonts w:ascii="Calibri" w:hAnsi="Calibri" w:cs="Calibri"/>
+          <w:sz w:val="22"/>
+          <w:szCs w:val="22"/>
+        </w:rPr>
+        <w:t>At each time step a population balance is</w:t>
+      </w:r>
+      <w:r>
+        <w:rPr>
+          <w:rFonts w:ascii="Calibri" w:hAnsi="Calibri" w:cs="Calibri"/>
+          <w:sz w:val="22"/>
+          <w:szCs w:val="22"/>
+        </w:rPr>
+        <w:t xml:space="preserve"> performed to update the nodes with the correct number of agents. </w:t>
+      </w:r>
+    </w:p>
+    <w:p>
+      <w:pPr>
+        <w:rPr>
+          <w:rFonts w:ascii="Calibri" w:hAnsi="Calibri" w:cs="Calibri"/>
+          <w:sz w:val="22"/>
+          <w:szCs w:val="22"/>
+        </w:rPr>
+      </w:pPr>
+    </w:p>
+    <w:p>
+      <w:pPr>
+        <w:rPr>
+          <w:rFonts w:ascii="Calibri" w:hAnsi="Calibri" w:cs="Calibri"/>
+          <w:sz w:val="22"/>
+          <w:szCs w:val="22"/>
+        </w:rPr>
+      </w:pPr>
+    </w:p>
+    <w:p>
+      <w:pPr>
+        <w:rPr>
+          <w:rFonts w:ascii="Calibri" w:hAnsi="Calibri" w:cs="Calibri"/>
+          <w:b/>
+          <w:bCs/>
+          <w:sz w:val="22"/>
+          <w:szCs w:val="22"/>
+        </w:rPr>
+      </w:pPr>
+      <w:r>
+        <w:rPr>
+          <w:rFonts w:ascii="Calibri" w:hAnsi="Calibri" w:cs="Calibri"/>
+          <w:b/>
+          <w:bCs/>
+          <w:sz w:val="22"/>
+          <w:szCs w:val="22"/>
+        </w:rPr>
+        <w:t>Model Analysis</w:t>
+      </w:r>
+    </w:p>
+    <w:p>
+      <w:pPr>
+        <w:rPr>
+          <w:rFonts w:ascii="Calibri" w:hAnsi="Calibri" w:cs="Calibri"/>
+          <w:sz w:val="22"/>
+          <w:szCs w:val="22"/>
+        </w:rPr>
+      </w:pPr>
+    </w:p>
+    <w:p>
+      <w:pPr>
+        <w:rPr>
+          <w:rFonts w:ascii="Calibri" w:hAnsi="Calibri" w:cs="Calibri"/>
+          <w:sz w:val="22"/>
+          <w:szCs w:val="22"/>
+        </w:rPr>
+      </w:pPr>
+    </w:p>
+    <w:p>
+      <w:pPr>
+        <w:rPr>
+          <w:rFonts w:ascii="Calibri" w:hAnsi="Calibri" w:cs="Calibri"/>
+          <w:b/>
+          <w:bCs/>
+          <w:sz w:val="28"/>
+          <w:szCs w:val="28"/>
+          <w:u w:val="single"/>
+        </w:rPr>
+      </w:pPr>
+      <w:r>
+        <w:rPr>
+          <w:rFonts w:ascii="Calibri" w:hAnsi="Calibri" w:cs="Calibri"/>
+          <w:b/>
+          <w:bCs/>
+          <w:sz w:val="28"/>
+          <w:szCs w:val="28"/>
+          <w:u w:val="single"/>
+        </w:rPr>
         <w:t>Results</w:t>
       </w:r>
     </w:p>
-    <w:p/>
-    <w:p/>
-    <w:p>
-      <w:pPr>
-        <w:rPr>
-          <w:rFonts w:ascii="Times New Roman" w:eastAsia="Times New Roman" w:hAnsi="Times New Roman" w:cs="Times New Roman"/>
-        </w:rPr>
-      </w:pPr>
-      <w:r>
-        <w:rPr>
+    <w:p>
+      <w:pPr>
+        <w:rPr>
+          <w:rFonts w:ascii="Calibri" w:hAnsi="Calibri" w:cs="Calibri"/>
+          <w:sz w:val="22"/>
+          <w:szCs w:val="22"/>
+        </w:rPr>
+      </w:pPr>
+    </w:p>
+    <w:p>
+      <w:pPr>
+        <w:rPr>
+          <w:rFonts w:ascii="Calibri" w:hAnsi="Calibri" w:cs="Calibri"/>
+          <w:sz w:val="22"/>
+          <w:szCs w:val="22"/>
+        </w:rPr>
+      </w:pPr>
+    </w:p>
+    <w:p>
+      <w:pPr>
+        <w:rPr>
+          <w:rFonts w:ascii="Calibri" w:eastAsia="Times New Roman" w:hAnsi="Calibri" w:cs="Calibri"/>
+          <w:sz w:val="22"/>
+          <w:szCs w:val="22"/>
+        </w:rPr>
+      </w:pPr>
+      <w:r>
+        <w:rPr>
+          <w:rFonts w:ascii="Calibri" w:hAnsi="Calibri" w:cs="Calibri"/>
           <w:noProof/>
+          <w:sz w:val="22"/>
+          <w:szCs w:val="22"/>
         </w:rPr>
         <w:drawing>
           <wp:inline distT="0" distB="0" distL="0" distR="0" wp14:anchorId="3B2F9A35" wp14:editId="3F3194DB">
@@ -91,7 +1441,7 @@
                     </pic:cNvPicPr>
                   </pic:nvPicPr>
                   <pic:blipFill>
-                    <a:blip r:embed="rId4">
+                    <a:blip r:embed="rId8">
                       <a:extLst>
                         <a:ext uri="{28A0092B-C50C-407E-A947-70E740481C1C}">
                           <a14:useLocalDpi xmlns:a14="http://schemas.microsoft.com/office/drawing/2010/main" val="0"/>
@@ -123,15 +1473,29 @@
         </w:drawing>
       </w:r>
     </w:p>
-    <w:p/>
-    <w:p>
-      <w:pPr>
-        <w:rPr>
+    <w:p>
+      <w:pPr>
+        <w:rPr>
+          <w:rFonts w:ascii="Calibri" w:hAnsi="Calibri" w:cs="Calibri"/>
+          <w:sz w:val="22"/>
+          <w:szCs w:val="22"/>
+        </w:rPr>
+      </w:pPr>
+    </w:p>
+    <w:p>
+      <w:pPr>
+        <w:rPr>
+          <w:rFonts w:ascii="Calibri" w:hAnsi="Calibri" w:cs="Calibri"/>
+          <w:sz w:val="22"/>
+          <w:szCs w:val="22"/>
           <w:u w:val="single"/>
         </w:rPr>
       </w:pPr>
       <w:r>
         <w:rPr>
+          <w:rFonts w:ascii="Calibri" w:hAnsi="Calibri" w:cs="Calibri"/>
+          <w:sz w:val="22"/>
+          <w:szCs w:val="22"/>
           <w:u w:val="single"/>
         </w:rPr>
         <w:t>Discussion</w:t>
@@ -145,6 +1509,703 @@
     </w:sectPr>
   </w:body>
 </w:document>
+</file>
+
+<file path=word/numbering.xml><?xml version="1.0" encoding="utf-8"?>
+<w:numbering xmlns:wpc="http://schemas.microsoft.com/office/word/2010/wordprocessingCanvas" xmlns:cx="http://schemas.microsoft.com/office/drawing/2014/chartex" xmlns:cx1="http://schemas.microsoft.com/office/drawing/2015/9/8/chartex" xmlns:cx2="http://schemas.microsoft.com/office/drawing/2015/10/21/chartex" xmlns:cx3="http://schemas.microsoft.com/office/drawing/2016/5/9/chartex" xmlns:cx4="http://schemas.microsoft.com/office/drawing/2016/5/10/chartex" xmlns:cx5="http://schemas.microsoft.com/office/drawing/2016/5/11/chartex" xmlns:cx6="http://schemas.microsoft.com/office/drawing/2016/5/12/chartex" xmlns:cx7="http://schemas.microsoft.com/office/drawing/2016/5/13/chartex" xmlns:cx8="http://schemas.microsoft.com/office/drawing/2016/5/14/chartex" xmlns:mc="http://schemas.openxmlformats.org/markup-compatibility/2006" xmlns:aink="http://schemas.microsoft.com/office/drawing/2016/ink" xmlns:am3d="http://schemas.microsoft.com/office/drawing/2017/model3d" xmlns:o="urn:schemas-microsoft-com:office:office" xmlns:r="http://schemas.openxmlformats.org/officeDocument/2006/relationships" xmlns:m="http://schemas.openxmlformats.org/officeDocument/2006/math" xmlns:v="urn:schemas-microsoft-com:vml" xmlns:wp14="http://schemas.microsoft.com/office/word/2010/wordprocessingDrawing" xmlns:wp="http://schemas.openxmlformats.org/drawingml/2006/wordprocessingDrawing" xmlns:w10="urn:schemas-microsoft-com:office:word" xmlns:w="http://schemas.openxmlformats.org/wordprocessingml/2006/main" xmlns:w14="http://schemas.microsoft.com/office/word/2010/wordml" xmlns:w15="http://schemas.microsoft.com/office/word/2012/wordml" xmlns:w16cid="http://schemas.microsoft.com/office/word/2016/wordml/cid" xmlns:w16se="http://schemas.microsoft.com/office/word/2015/wordml/symex" xmlns:wpg="http://schemas.microsoft.com/office/word/2010/wordprocessingGroup" xmlns:wpi="http://schemas.microsoft.com/office/word/2010/wordprocessingInk" xmlns:wne="http://schemas.microsoft.com/office/word/2006/wordml" xmlns:wps="http://schemas.microsoft.com/office/word/2010/wordprocessingShape" mc:Ignorable="w14 w15 w16se w16cid wp14">
+  <w:abstractNum w:abstractNumId="0" w15:restartNumberingAfterBreak="0">
+    <w:nsid w:val="2BE2434C"/>
+    <w:multiLevelType w:val="hybridMultilevel"/>
+    <w:tmpl w:val="B08A29EC"/>
+    <w:lvl w:ilvl="0" w:tplc="CD4C6002">
+      <w:start w:val="1"/>
+      <w:numFmt w:val="bullet"/>
+      <w:lvlText w:val="-"/>
+      <w:lvlJc w:val="left"/>
+      <w:pPr>
+        <w:ind w:left="720" w:hanging="360"/>
+      </w:pPr>
+      <w:rPr>
+        <w:rFonts w:ascii="Calibri" w:eastAsiaTheme="minorHAnsi" w:hAnsi="Calibri" w:cs="Calibri" w:hint="default"/>
+      </w:rPr>
+    </w:lvl>
+    <w:lvl w:ilvl="1" w:tplc="04090003" w:tentative="1">
+      <w:start w:val="1"/>
+      <w:numFmt w:val="bullet"/>
+      <w:lvlText w:val="o"/>
+      <w:lvlJc w:val="left"/>
+      <w:pPr>
+        <w:ind w:left="1440" w:hanging="360"/>
+      </w:pPr>
+      <w:rPr>
+        <w:rFonts w:ascii="Courier New" w:hAnsi="Courier New" w:cs="Courier New" w:hint="default"/>
+      </w:rPr>
+    </w:lvl>
+    <w:lvl w:ilvl="2" w:tplc="04090005" w:tentative="1">
+      <w:start w:val="1"/>
+      <w:numFmt w:val="bullet"/>
+      <w:lvlText w:val=""/>
+      <w:lvlJc w:val="left"/>
+      <w:pPr>
+        <w:ind w:left="2160" w:hanging="360"/>
+      </w:pPr>
+      <w:rPr>
+        <w:rFonts w:ascii="Wingdings" w:hAnsi="Wingdings" w:hint="default"/>
+      </w:rPr>
+    </w:lvl>
+    <w:lvl w:ilvl="3" w:tplc="04090001" w:tentative="1">
+      <w:start w:val="1"/>
+      <w:numFmt w:val="bullet"/>
+      <w:lvlText w:val=""/>
+      <w:lvlJc w:val="left"/>
+      <w:pPr>
+        <w:ind w:left="2880" w:hanging="360"/>
+      </w:pPr>
+      <w:rPr>
+        <w:rFonts w:ascii="Symbol" w:hAnsi="Symbol" w:hint="default"/>
+      </w:rPr>
+    </w:lvl>
+    <w:lvl w:ilvl="4" w:tplc="04090003" w:tentative="1">
+      <w:start w:val="1"/>
+      <w:numFmt w:val="bullet"/>
+      <w:lvlText w:val="o"/>
+      <w:lvlJc w:val="left"/>
+      <w:pPr>
+        <w:ind w:left="3600" w:hanging="360"/>
+      </w:pPr>
+      <w:rPr>
+        <w:rFonts w:ascii="Courier New" w:hAnsi="Courier New" w:cs="Courier New" w:hint="default"/>
+      </w:rPr>
+    </w:lvl>
+    <w:lvl w:ilvl="5" w:tplc="04090005" w:tentative="1">
+      <w:start w:val="1"/>
+      <w:numFmt w:val="bullet"/>
+      <w:lvlText w:val=""/>
+      <w:lvlJc w:val="left"/>
+      <w:pPr>
+        <w:ind w:left="4320" w:hanging="360"/>
+      </w:pPr>
+      <w:rPr>
+        <w:rFonts w:ascii="Wingdings" w:hAnsi="Wingdings" w:hint="default"/>
+      </w:rPr>
+    </w:lvl>
+    <w:lvl w:ilvl="6" w:tplc="04090001" w:tentative="1">
+      <w:start w:val="1"/>
+      <w:numFmt w:val="bullet"/>
+      <w:lvlText w:val=""/>
+      <w:lvlJc w:val="left"/>
+      <w:pPr>
+        <w:ind w:left="5040" w:hanging="360"/>
+      </w:pPr>
+      <w:rPr>
+        <w:rFonts w:ascii="Symbol" w:hAnsi="Symbol" w:hint="default"/>
+      </w:rPr>
+    </w:lvl>
+    <w:lvl w:ilvl="7" w:tplc="04090003" w:tentative="1">
+      <w:start w:val="1"/>
+      <w:numFmt w:val="bullet"/>
+      <w:lvlText w:val="o"/>
+      <w:lvlJc w:val="left"/>
+      <w:pPr>
+        <w:ind w:left="5760" w:hanging="360"/>
+      </w:pPr>
+      <w:rPr>
+        <w:rFonts w:ascii="Courier New" w:hAnsi="Courier New" w:cs="Courier New" w:hint="default"/>
+      </w:rPr>
+    </w:lvl>
+    <w:lvl w:ilvl="8" w:tplc="04090005" w:tentative="1">
+      <w:start w:val="1"/>
+      <w:numFmt w:val="bullet"/>
+      <w:lvlText w:val=""/>
+      <w:lvlJc w:val="left"/>
+      <w:pPr>
+        <w:ind w:left="6480" w:hanging="360"/>
+      </w:pPr>
+      <w:rPr>
+        <w:rFonts w:ascii="Wingdings" w:hAnsi="Wingdings" w:hint="default"/>
+      </w:rPr>
+    </w:lvl>
+  </w:abstractNum>
+  <w:abstractNum w:abstractNumId="1" w15:restartNumberingAfterBreak="0">
+    <w:nsid w:val="40082429"/>
+    <w:multiLevelType w:val="hybridMultilevel"/>
+    <w:tmpl w:val="94C84796"/>
+    <w:lvl w:ilvl="0" w:tplc="0409000F">
+      <w:start w:val="1"/>
+      <w:numFmt w:val="decimal"/>
+      <w:lvlText w:val="%1."/>
+      <w:lvlJc w:val="left"/>
+      <w:pPr>
+        <w:ind w:left="1080" w:hanging="360"/>
+      </w:pPr>
+      <w:rPr>
+        <w:rFonts w:hint="default"/>
+      </w:rPr>
+    </w:lvl>
+    <w:lvl w:ilvl="1" w:tplc="04090019" w:tentative="1">
+      <w:start w:val="1"/>
+      <w:numFmt w:val="lowerLetter"/>
+      <w:lvlText w:val="%2."/>
+      <w:lvlJc w:val="left"/>
+      <w:pPr>
+        <w:ind w:left="1800" w:hanging="360"/>
+      </w:pPr>
+    </w:lvl>
+    <w:lvl w:ilvl="2" w:tplc="0409001B" w:tentative="1">
+      <w:start w:val="1"/>
+      <w:numFmt w:val="lowerRoman"/>
+      <w:lvlText w:val="%3."/>
+      <w:lvlJc w:val="right"/>
+      <w:pPr>
+        <w:ind w:left="2520" w:hanging="180"/>
+      </w:pPr>
+    </w:lvl>
+    <w:lvl w:ilvl="3" w:tplc="0409000F" w:tentative="1">
+      <w:start w:val="1"/>
+      <w:numFmt w:val="decimal"/>
+      <w:lvlText w:val="%4."/>
+      <w:lvlJc w:val="left"/>
+      <w:pPr>
+        <w:ind w:left="3240" w:hanging="360"/>
+      </w:pPr>
+    </w:lvl>
+    <w:lvl w:ilvl="4" w:tplc="04090019" w:tentative="1">
+      <w:start w:val="1"/>
+      <w:numFmt w:val="lowerLetter"/>
+      <w:lvlText w:val="%5."/>
+      <w:lvlJc w:val="left"/>
+      <w:pPr>
+        <w:ind w:left="3960" w:hanging="360"/>
+      </w:pPr>
+    </w:lvl>
+    <w:lvl w:ilvl="5" w:tplc="0409001B" w:tentative="1">
+      <w:start w:val="1"/>
+      <w:numFmt w:val="lowerRoman"/>
+      <w:lvlText w:val="%6."/>
+      <w:lvlJc w:val="right"/>
+      <w:pPr>
+        <w:ind w:left="4680" w:hanging="180"/>
+      </w:pPr>
+    </w:lvl>
+    <w:lvl w:ilvl="6" w:tplc="0409000F" w:tentative="1">
+      <w:start w:val="1"/>
+      <w:numFmt w:val="decimal"/>
+      <w:lvlText w:val="%7."/>
+      <w:lvlJc w:val="left"/>
+      <w:pPr>
+        <w:ind w:left="5400" w:hanging="360"/>
+      </w:pPr>
+    </w:lvl>
+    <w:lvl w:ilvl="7" w:tplc="04090019" w:tentative="1">
+      <w:start w:val="1"/>
+      <w:numFmt w:val="lowerLetter"/>
+      <w:lvlText w:val="%8."/>
+      <w:lvlJc w:val="left"/>
+      <w:pPr>
+        <w:ind w:left="6120" w:hanging="360"/>
+      </w:pPr>
+    </w:lvl>
+    <w:lvl w:ilvl="8" w:tplc="0409001B" w:tentative="1">
+      <w:start w:val="1"/>
+      <w:numFmt w:val="lowerRoman"/>
+      <w:lvlText w:val="%9."/>
+      <w:lvlJc w:val="right"/>
+      <w:pPr>
+        <w:ind w:left="6840" w:hanging="180"/>
+      </w:pPr>
+    </w:lvl>
+  </w:abstractNum>
+  <w:abstractNum w:abstractNumId="2" w15:restartNumberingAfterBreak="0">
+    <w:nsid w:val="4F9E1379"/>
+    <w:multiLevelType w:val="hybridMultilevel"/>
+    <w:tmpl w:val="0B96B8D8"/>
+    <w:lvl w:ilvl="0" w:tplc="04090011">
+      <w:start w:val="1"/>
+      <w:numFmt w:val="decimal"/>
+      <w:lvlText w:val="%1)"/>
+      <w:lvlJc w:val="left"/>
+      <w:pPr>
+        <w:ind w:left="720" w:hanging="360"/>
+      </w:pPr>
+      <w:rPr>
+        <w:rFonts w:hint="default"/>
+      </w:rPr>
+    </w:lvl>
+    <w:lvl w:ilvl="1" w:tplc="04090019" w:tentative="1">
+      <w:start w:val="1"/>
+      <w:numFmt w:val="lowerLetter"/>
+      <w:lvlText w:val="%2."/>
+      <w:lvlJc w:val="left"/>
+      <w:pPr>
+        <w:ind w:left="1440" w:hanging="360"/>
+      </w:pPr>
+    </w:lvl>
+    <w:lvl w:ilvl="2" w:tplc="0409001B" w:tentative="1">
+      <w:start w:val="1"/>
+      <w:numFmt w:val="lowerRoman"/>
+      <w:lvlText w:val="%3."/>
+      <w:lvlJc w:val="right"/>
+      <w:pPr>
+        <w:ind w:left="2160" w:hanging="180"/>
+      </w:pPr>
+    </w:lvl>
+    <w:lvl w:ilvl="3" w:tplc="0409000F" w:tentative="1">
+      <w:start w:val="1"/>
+      <w:numFmt w:val="decimal"/>
+      <w:lvlText w:val="%4."/>
+      <w:lvlJc w:val="left"/>
+      <w:pPr>
+        <w:ind w:left="2880" w:hanging="360"/>
+      </w:pPr>
+    </w:lvl>
+    <w:lvl w:ilvl="4" w:tplc="04090019" w:tentative="1">
+      <w:start w:val="1"/>
+      <w:numFmt w:val="lowerLetter"/>
+      <w:lvlText w:val="%5."/>
+      <w:lvlJc w:val="left"/>
+      <w:pPr>
+        <w:ind w:left="3600" w:hanging="360"/>
+      </w:pPr>
+    </w:lvl>
+    <w:lvl w:ilvl="5" w:tplc="0409001B" w:tentative="1">
+      <w:start w:val="1"/>
+      <w:numFmt w:val="lowerRoman"/>
+      <w:lvlText w:val="%6."/>
+      <w:lvlJc w:val="right"/>
+      <w:pPr>
+        <w:ind w:left="4320" w:hanging="180"/>
+      </w:pPr>
+    </w:lvl>
+    <w:lvl w:ilvl="6" w:tplc="0409000F" w:tentative="1">
+      <w:start w:val="1"/>
+      <w:numFmt w:val="decimal"/>
+      <w:lvlText w:val="%7."/>
+      <w:lvlJc w:val="left"/>
+      <w:pPr>
+        <w:ind w:left="5040" w:hanging="360"/>
+      </w:pPr>
+    </w:lvl>
+    <w:lvl w:ilvl="7" w:tplc="04090019" w:tentative="1">
+      <w:start w:val="1"/>
+      <w:numFmt w:val="lowerLetter"/>
+      <w:lvlText w:val="%8."/>
+      <w:lvlJc w:val="left"/>
+      <w:pPr>
+        <w:ind w:left="5760" w:hanging="360"/>
+      </w:pPr>
+    </w:lvl>
+    <w:lvl w:ilvl="8" w:tplc="0409001B" w:tentative="1">
+      <w:start w:val="1"/>
+      <w:numFmt w:val="lowerRoman"/>
+      <w:lvlText w:val="%9."/>
+      <w:lvlJc w:val="right"/>
+      <w:pPr>
+        <w:ind w:left="6480" w:hanging="180"/>
+      </w:pPr>
+    </w:lvl>
+  </w:abstractNum>
+  <w:abstractNum w:abstractNumId="3" w15:restartNumberingAfterBreak="0">
+    <w:nsid w:val="529D1CC5"/>
+    <w:multiLevelType w:val="hybridMultilevel"/>
+    <w:tmpl w:val="CF72E078"/>
+    <w:lvl w:ilvl="0" w:tplc="04090011">
+      <w:start w:val="1"/>
+      <w:numFmt w:val="decimal"/>
+      <w:lvlText w:val="%1)"/>
+      <w:lvlJc w:val="left"/>
+      <w:pPr>
+        <w:ind w:left="360" w:hanging="360"/>
+      </w:pPr>
+      <w:rPr>
+        <w:rFonts w:hint="default"/>
+      </w:rPr>
+    </w:lvl>
+    <w:lvl w:ilvl="1" w:tplc="04090019" w:tentative="1">
+      <w:start w:val="1"/>
+      <w:numFmt w:val="lowerLetter"/>
+      <w:lvlText w:val="%2."/>
+      <w:lvlJc w:val="left"/>
+      <w:pPr>
+        <w:ind w:left="1080" w:hanging="360"/>
+      </w:pPr>
+    </w:lvl>
+    <w:lvl w:ilvl="2" w:tplc="0409001B" w:tentative="1">
+      <w:start w:val="1"/>
+      <w:numFmt w:val="lowerRoman"/>
+      <w:lvlText w:val="%3."/>
+      <w:lvlJc w:val="right"/>
+      <w:pPr>
+        <w:ind w:left="1800" w:hanging="180"/>
+      </w:pPr>
+    </w:lvl>
+    <w:lvl w:ilvl="3" w:tplc="0409000F" w:tentative="1">
+      <w:start w:val="1"/>
+      <w:numFmt w:val="decimal"/>
+      <w:lvlText w:val="%4."/>
+      <w:lvlJc w:val="left"/>
+      <w:pPr>
+        <w:ind w:left="2520" w:hanging="360"/>
+      </w:pPr>
+    </w:lvl>
+    <w:lvl w:ilvl="4" w:tplc="04090019" w:tentative="1">
+      <w:start w:val="1"/>
+      <w:numFmt w:val="lowerLetter"/>
+      <w:lvlText w:val="%5."/>
+      <w:lvlJc w:val="left"/>
+      <w:pPr>
+        <w:ind w:left="3240" w:hanging="360"/>
+      </w:pPr>
+    </w:lvl>
+    <w:lvl w:ilvl="5" w:tplc="0409001B" w:tentative="1">
+      <w:start w:val="1"/>
+      <w:numFmt w:val="lowerRoman"/>
+      <w:lvlText w:val="%6."/>
+      <w:lvlJc w:val="right"/>
+      <w:pPr>
+        <w:ind w:left="3960" w:hanging="180"/>
+      </w:pPr>
+    </w:lvl>
+    <w:lvl w:ilvl="6" w:tplc="0409000F" w:tentative="1">
+      <w:start w:val="1"/>
+      <w:numFmt w:val="decimal"/>
+      <w:lvlText w:val="%7."/>
+      <w:lvlJc w:val="left"/>
+      <w:pPr>
+        <w:ind w:left="4680" w:hanging="360"/>
+      </w:pPr>
+    </w:lvl>
+    <w:lvl w:ilvl="7" w:tplc="04090019" w:tentative="1">
+      <w:start w:val="1"/>
+      <w:numFmt w:val="lowerLetter"/>
+      <w:lvlText w:val="%8."/>
+      <w:lvlJc w:val="left"/>
+      <w:pPr>
+        <w:ind w:left="5400" w:hanging="360"/>
+      </w:pPr>
+    </w:lvl>
+    <w:lvl w:ilvl="8" w:tplc="0409001B" w:tentative="1">
+      <w:start w:val="1"/>
+      <w:numFmt w:val="lowerRoman"/>
+      <w:lvlText w:val="%9."/>
+      <w:lvlJc w:val="right"/>
+      <w:pPr>
+        <w:ind w:left="6120" w:hanging="180"/>
+      </w:pPr>
+    </w:lvl>
+  </w:abstractNum>
+  <w:abstractNum w:abstractNumId="4" w15:restartNumberingAfterBreak="0">
+    <w:nsid w:val="67A875BC"/>
+    <w:multiLevelType w:val="hybridMultilevel"/>
+    <w:tmpl w:val="4ED81F90"/>
+    <w:lvl w:ilvl="0" w:tplc="42F40D9A">
+      <w:start w:val="1"/>
+      <w:numFmt w:val="decimal"/>
+      <w:lvlText w:val="%1."/>
+      <w:lvlJc w:val="left"/>
+      <w:pPr>
+        <w:ind w:left="1080" w:hanging="360"/>
+      </w:pPr>
+      <w:rPr>
+        <w:rFonts w:hint="default"/>
+      </w:rPr>
+    </w:lvl>
+    <w:lvl w:ilvl="1" w:tplc="04090019" w:tentative="1">
+      <w:start w:val="1"/>
+      <w:numFmt w:val="lowerLetter"/>
+      <w:lvlText w:val="%2."/>
+      <w:lvlJc w:val="left"/>
+      <w:pPr>
+        <w:ind w:left="1800" w:hanging="360"/>
+      </w:pPr>
+    </w:lvl>
+    <w:lvl w:ilvl="2" w:tplc="0409001B" w:tentative="1">
+      <w:start w:val="1"/>
+      <w:numFmt w:val="lowerRoman"/>
+      <w:lvlText w:val="%3."/>
+      <w:lvlJc w:val="right"/>
+      <w:pPr>
+        <w:ind w:left="2520" w:hanging="180"/>
+      </w:pPr>
+    </w:lvl>
+    <w:lvl w:ilvl="3" w:tplc="0409000F" w:tentative="1">
+      <w:start w:val="1"/>
+      <w:numFmt w:val="decimal"/>
+      <w:lvlText w:val="%4."/>
+      <w:lvlJc w:val="left"/>
+      <w:pPr>
+        <w:ind w:left="3240" w:hanging="360"/>
+      </w:pPr>
+    </w:lvl>
+    <w:lvl w:ilvl="4" w:tplc="04090019" w:tentative="1">
+      <w:start w:val="1"/>
+      <w:numFmt w:val="lowerLetter"/>
+      <w:lvlText w:val="%5."/>
+      <w:lvlJc w:val="left"/>
+      <w:pPr>
+        <w:ind w:left="3960" w:hanging="360"/>
+      </w:pPr>
+    </w:lvl>
+    <w:lvl w:ilvl="5" w:tplc="0409001B" w:tentative="1">
+      <w:start w:val="1"/>
+      <w:numFmt w:val="lowerRoman"/>
+      <w:lvlText w:val="%6."/>
+      <w:lvlJc w:val="right"/>
+      <w:pPr>
+        <w:ind w:left="4680" w:hanging="180"/>
+      </w:pPr>
+    </w:lvl>
+    <w:lvl w:ilvl="6" w:tplc="0409000F" w:tentative="1">
+      <w:start w:val="1"/>
+      <w:numFmt w:val="decimal"/>
+      <w:lvlText w:val="%7."/>
+      <w:lvlJc w:val="left"/>
+      <w:pPr>
+        <w:ind w:left="5400" w:hanging="360"/>
+      </w:pPr>
+    </w:lvl>
+    <w:lvl w:ilvl="7" w:tplc="04090019" w:tentative="1">
+      <w:start w:val="1"/>
+      <w:numFmt w:val="lowerLetter"/>
+      <w:lvlText w:val="%8."/>
+      <w:lvlJc w:val="left"/>
+      <w:pPr>
+        <w:ind w:left="6120" w:hanging="360"/>
+      </w:pPr>
+    </w:lvl>
+    <w:lvl w:ilvl="8" w:tplc="0409001B" w:tentative="1">
+      <w:start w:val="1"/>
+      <w:numFmt w:val="lowerRoman"/>
+      <w:lvlText w:val="%9."/>
+      <w:lvlJc w:val="right"/>
+      <w:pPr>
+        <w:ind w:left="6840" w:hanging="180"/>
+      </w:pPr>
+    </w:lvl>
+  </w:abstractNum>
+  <w:abstractNum w:abstractNumId="5" w15:restartNumberingAfterBreak="0">
+    <w:nsid w:val="6E7F3ED6"/>
+    <w:multiLevelType w:val="hybridMultilevel"/>
+    <w:tmpl w:val="984E73A2"/>
+    <w:lvl w:ilvl="0" w:tplc="EC3C6712">
+      <w:start w:val="1"/>
+      <w:numFmt w:val="bullet"/>
+      <w:lvlText w:val="-"/>
+      <w:lvlJc w:val="left"/>
+      <w:pPr>
+        <w:ind w:left="1080" w:hanging="360"/>
+      </w:pPr>
+      <w:rPr>
+        <w:rFonts w:ascii="Calibri" w:eastAsiaTheme="minorHAnsi" w:hAnsi="Calibri" w:cs="Calibri" w:hint="default"/>
+      </w:rPr>
+    </w:lvl>
+    <w:lvl w:ilvl="1" w:tplc="04090003" w:tentative="1">
+      <w:start w:val="1"/>
+      <w:numFmt w:val="bullet"/>
+      <w:lvlText w:val="o"/>
+      <w:lvlJc w:val="left"/>
+      <w:pPr>
+        <w:ind w:left="1800" w:hanging="360"/>
+      </w:pPr>
+      <w:rPr>
+        <w:rFonts w:ascii="Courier New" w:hAnsi="Courier New" w:cs="Courier New" w:hint="default"/>
+      </w:rPr>
+    </w:lvl>
+    <w:lvl w:ilvl="2" w:tplc="04090005" w:tentative="1">
+      <w:start w:val="1"/>
+      <w:numFmt w:val="bullet"/>
+      <w:lvlText w:val=""/>
+      <w:lvlJc w:val="left"/>
+      <w:pPr>
+        <w:ind w:left="2520" w:hanging="360"/>
+      </w:pPr>
+      <w:rPr>
+        <w:rFonts w:ascii="Wingdings" w:hAnsi="Wingdings" w:hint="default"/>
+      </w:rPr>
+    </w:lvl>
+    <w:lvl w:ilvl="3" w:tplc="04090001" w:tentative="1">
+      <w:start w:val="1"/>
+      <w:numFmt w:val="bullet"/>
+      <w:lvlText w:val=""/>
+      <w:lvlJc w:val="left"/>
+      <w:pPr>
+        <w:ind w:left="3240" w:hanging="360"/>
+      </w:pPr>
+      <w:rPr>
+        <w:rFonts w:ascii="Symbol" w:hAnsi="Symbol" w:hint="default"/>
+      </w:rPr>
+    </w:lvl>
+    <w:lvl w:ilvl="4" w:tplc="04090003" w:tentative="1">
+      <w:start w:val="1"/>
+      <w:numFmt w:val="bullet"/>
+      <w:lvlText w:val="o"/>
+      <w:lvlJc w:val="left"/>
+      <w:pPr>
+        <w:ind w:left="3960" w:hanging="360"/>
+      </w:pPr>
+      <w:rPr>
+        <w:rFonts w:ascii="Courier New" w:hAnsi="Courier New" w:cs="Courier New" w:hint="default"/>
+      </w:rPr>
+    </w:lvl>
+    <w:lvl w:ilvl="5" w:tplc="04090005" w:tentative="1">
+      <w:start w:val="1"/>
+      <w:numFmt w:val="bullet"/>
+      <w:lvlText w:val=""/>
+      <w:lvlJc w:val="left"/>
+      <w:pPr>
+        <w:ind w:left="4680" w:hanging="360"/>
+      </w:pPr>
+      <w:rPr>
+        <w:rFonts w:ascii="Wingdings" w:hAnsi="Wingdings" w:hint="default"/>
+      </w:rPr>
+    </w:lvl>
+    <w:lvl w:ilvl="6" w:tplc="04090001" w:tentative="1">
+      <w:start w:val="1"/>
+      <w:numFmt w:val="bullet"/>
+      <w:lvlText w:val=""/>
+      <w:lvlJc w:val="left"/>
+      <w:pPr>
+        <w:ind w:left="5400" w:hanging="360"/>
+      </w:pPr>
+      <w:rPr>
+        <w:rFonts w:ascii="Symbol" w:hAnsi="Symbol" w:hint="default"/>
+      </w:rPr>
+    </w:lvl>
+    <w:lvl w:ilvl="7" w:tplc="04090003" w:tentative="1">
+      <w:start w:val="1"/>
+      <w:numFmt w:val="bullet"/>
+      <w:lvlText w:val="o"/>
+      <w:lvlJc w:val="left"/>
+      <w:pPr>
+        <w:ind w:left="6120" w:hanging="360"/>
+      </w:pPr>
+      <w:rPr>
+        <w:rFonts w:ascii="Courier New" w:hAnsi="Courier New" w:cs="Courier New" w:hint="default"/>
+      </w:rPr>
+    </w:lvl>
+    <w:lvl w:ilvl="8" w:tplc="04090005" w:tentative="1">
+      <w:start w:val="1"/>
+      <w:numFmt w:val="bullet"/>
+      <w:lvlText w:val=""/>
+      <w:lvlJc w:val="left"/>
+      <w:pPr>
+        <w:ind w:left="6840" w:hanging="360"/>
+      </w:pPr>
+      <w:rPr>
+        <w:rFonts w:ascii="Wingdings" w:hAnsi="Wingdings" w:hint="default"/>
+      </w:rPr>
+    </w:lvl>
+  </w:abstractNum>
+  <w:abstractNum w:abstractNumId="6" w15:restartNumberingAfterBreak="0">
+    <w:nsid w:val="720735E8"/>
+    <w:multiLevelType w:val="hybridMultilevel"/>
+    <w:tmpl w:val="32AC6522"/>
+    <w:lvl w:ilvl="0" w:tplc="0409000F">
+      <w:start w:val="1"/>
+      <w:numFmt w:val="decimal"/>
+      <w:lvlText w:val="%1."/>
+      <w:lvlJc w:val="left"/>
+      <w:pPr>
+        <w:ind w:left="1080" w:hanging="360"/>
+      </w:pPr>
+      <w:rPr>
+        <w:rFonts w:hint="default"/>
+      </w:rPr>
+    </w:lvl>
+    <w:lvl w:ilvl="1" w:tplc="04090019" w:tentative="1">
+      <w:start w:val="1"/>
+      <w:numFmt w:val="lowerLetter"/>
+      <w:lvlText w:val="%2."/>
+      <w:lvlJc w:val="left"/>
+      <w:pPr>
+        <w:ind w:left="1800" w:hanging="360"/>
+      </w:pPr>
+    </w:lvl>
+    <w:lvl w:ilvl="2" w:tplc="0409001B" w:tentative="1">
+      <w:start w:val="1"/>
+      <w:numFmt w:val="lowerRoman"/>
+      <w:lvlText w:val="%3."/>
+      <w:lvlJc w:val="right"/>
+      <w:pPr>
+        <w:ind w:left="2520" w:hanging="180"/>
+      </w:pPr>
+    </w:lvl>
+    <w:lvl w:ilvl="3" w:tplc="0409000F" w:tentative="1">
+      <w:start w:val="1"/>
+      <w:numFmt w:val="decimal"/>
+      <w:lvlText w:val="%4."/>
+      <w:lvlJc w:val="left"/>
+      <w:pPr>
+        <w:ind w:left="3240" w:hanging="360"/>
+      </w:pPr>
+    </w:lvl>
+    <w:lvl w:ilvl="4" w:tplc="04090019" w:tentative="1">
+      <w:start w:val="1"/>
+      <w:numFmt w:val="lowerLetter"/>
+      <w:lvlText w:val="%5."/>
+      <w:lvlJc w:val="left"/>
+      <w:pPr>
+        <w:ind w:left="3960" w:hanging="360"/>
+      </w:pPr>
+    </w:lvl>
+    <w:lvl w:ilvl="5" w:tplc="0409001B" w:tentative="1">
+      <w:start w:val="1"/>
+      <w:numFmt w:val="lowerRoman"/>
+      <w:lvlText w:val="%6."/>
+      <w:lvlJc w:val="right"/>
+      <w:pPr>
+        <w:ind w:left="4680" w:hanging="180"/>
+      </w:pPr>
+    </w:lvl>
+    <w:lvl w:ilvl="6" w:tplc="0409000F" w:tentative="1">
+      <w:start w:val="1"/>
+      <w:numFmt w:val="decimal"/>
+      <w:lvlText w:val="%7."/>
+      <w:lvlJc w:val="left"/>
+      <w:pPr>
+        <w:ind w:left="5400" w:hanging="360"/>
+      </w:pPr>
+    </w:lvl>
+    <w:lvl w:ilvl="7" w:tplc="04090019" w:tentative="1">
+      <w:start w:val="1"/>
+      <w:numFmt w:val="lowerLetter"/>
+      <w:lvlText w:val="%8."/>
+      <w:lvlJc w:val="left"/>
+      <w:pPr>
+        <w:ind w:left="6120" w:hanging="360"/>
+      </w:pPr>
+    </w:lvl>
+    <w:lvl w:ilvl="8" w:tplc="0409001B" w:tentative="1">
+      <w:start w:val="1"/>
+      <w:numFmt w:val="lowerRoman"/>
+      <w:lvlText w:val="%9."/>
+      <w:lvlJc w:val="right"/>
+      <w:pPr>
+        <w:ind w:left="6840" w:hanging="180"/>
+      </w:pPr>
+    </w:lvl>
+  </w:abstractNum>
+  <w:num w:numId="1">
+    <w:abstractNumId w:val="0"/>
+  </w:num>
+  <w:num w:numId="2">
+    <w:abstractNumId w:val="3"/>
+  </w:num>
+  <w:num w:numId="3">
+    <w:abstractNumId w:val="5"/>
+  </w:num>
+  <w:num w:numId="4">
+    <w:abstractNumId w:val="4"/>
+  </w:num>
+  <w:num w:numId="5">
+    <w:abstractNumId w:val="2"/>
+  </w:num>
+  <w:num w:numId="6">
+    <w:abstractNumId w:val="1"/>
+  </w:num>
+  <w:num w:numId="7">
+    <w:abstractNumId w:val="6"/>
+  </w:num>
+</w:numbering>
 </file>
 
 <file path=word/styles.xml><?xml version="1.0" encoding="utf-8"?>
@@ -545,7 +2606,6 @@
   <w:style w:type="character" w:default="1" w:styleId="DefaultParagraphFont">
     <w:name w:val="Default Paragraph Font"/>
     <w:uiPriority w:val="1"/>
-    <w:semiHidden/>
     <w:unhideWhenUsed/>
   </w:style>
   <w:style w:type="table" w:default="1" w:styleId="TableNormal">
@@ -568,6 +2628,59 @@
     <w:uiPriority w:val="99"/>
     <w:semiHidden/>
     <w:unhideWhenUsed/>
+  </w:style>
+  <w:style w:type="character" w:styleId="Hyperlink">
+    <w:name w:val="Hyperlink"/>
+    <w:basedOn w:val="DefaultParagraphFont"/>
+    <w:uiPriority w:val="99"/>
+    <w:unhideWhenUsed/>
+    <w:rsid w:val="00CA6BBC"/>
+    <w:rPr>
+      <w:color w:val="0563C1" w:themeColor="hyperlink"/>
+      <w:u w:val="single"/>
+    </w:rPr>
+  </w:style>
+  <w:style w:type="character" w:styleId="UnresolvedMention">
+    <w:name w:val="Unresolved Mention"/>
+    <w:basedOn w:val="DefaultParagraphFont"/>
+    <w:uiPriority w:val="99"/>
+    <w:semiHidden/>
+    <w:unhideWhenUsed/>
+    <w:rsid w:val="00CA6BBC"/>
+    <w:rPr>
+      <w:color w:val="605E5C"/>
+      <w:shd w:val="clear" w:color="auto" w:fill="E1DFDD"/>
+    </w:rPr>
+  </w:style>
+  <w:style w:type="paragraph" w:styleId="Caption">
+    <w:name w:val="caption"/>
+    <w:basedOn w:val="Normal"/>
+    <w:next w:val="Normal"/>
+    <w:uiPriority w:val="35"/>
+    <w:unhideWhenUsed/>
+    <w:qFormat/>
+    <w:rsid w:val="00BD465C"/>
+    <w:pPr>
+      <w:spacing w:after="200"/>
+    </w:pPr>
+    <w:rPr>
+      <w:i/>
+      <w:iCs/>
+      <w:color w:val="44546A" w:themeColor="text2"/>
+      <w:sz w:val="18"/>
+      <w:szCs w:val="18"/>
+    </w:rPr>
+  </w:style>
+  <w:style w:type="paragraph" w:styleId="ListParagraph">
+    <w:name w:val="List Paragraph"/>
+    <w:basedOn w:val="Normal"/>
+    <w:uiPriority w:val="34"/>
+    <w:qFormat/>
+    <w:rsid w:val="00FA3253"/>
+    <w:pPr>
+      <w:ind w:left="720"/>
+      <w:contextualSpacing/>
+    </w:pPr>
   </w:style>
 </w:styles>
 </file>

</xml_diff>

<commit_message>
fixing line adding function in tm
</commit_message>
<xml_diff>
--- a/CMPLXSYS 530 Final Project.docx
+++ b/CMPLXSYS 530 Final Project.docx
@@ -146,7 +146,25 @@
           <w:sz w:val="22"/>
           <w:szCs w:val="22"/>
         </w:rPr>
-        <w:t xml:space="preserve">. Although trip-chaining is common, most public transportation systems are structured in a way that is believed to penalize trip-chaining. Travellers might have a time penalty from having to take circuitous routes to stop at their locations, or they have a monetary penalty by having to pay multiple fares (some cities do not have fare-transfers between stops or transportation modes). </w:t>
+        <w:t xml:space="preserve">. Although trip-chaining is common, most public transportation systems are structured in a way that is believed to penalize trip-chaining. </w:t>
+      </w:r>
+      <w:proofErr w:type="spellStart"/>
+      <w:r>
+        <w:rPr>
+          <w:rFonts w:ascii="Calibri" w:hAnsi="Calibri" w:cs="Calibri"/>
+          <w:sz w:val="22"/>
+          <w:szCs w:val="22"/>
+        </w:rPr>
+        <w:t>Travellers</w:t>
+      </w:r>
+      <w:proofErr w:type="spellEnd"/>
+      <w:r>
+        <w:rPr>
+          <w:rFonts w:ascii="Calibri" w:hAnsi="Calibri" w:cs="Calibri"/>
+          <w:sz w:val="22"/>
+          <w:szCs w:val="22"/>
+        </w:rPr>
+        <w:t xml:space="preserve"> might have a time penalty from having to take circuitous routes to stop at their locations, or they have a monetary penalty by having to pay multiple fares (some cities do not have fare-transfers between stops or transportation modes). </w:t>
       </w:r>
       <w:r>
         <w:rPr>
@@ -454,7 +472,25 @@
           <w:sz w:val="22"/>
           <w:szCs w:val="22"/>
         </w:rPr>
-        <w:t xml:space="preserve"> All desintation nodes are randomly chosen</w:t>
+        <w:t xml:space="preserve"> All </w:t>
+      </w:r>
+      <w:proofErr w:type="spellStart"/>
+      <w:r>
+        <w:rPr>
+          <w:rFonts w:ascii="Calibri" w:hAnsi="Calibri" w:cs="Calibri"/>
+          <w:sz w:val="22"/>
+          <w:szCs w:val="22"/>
+        </w:rPr>
+        <w:t>desintation</w:t>
+      </w:r>
+      <w:proofErr w:type="spellEnd"/>
+      <w:r>
+        <w:rPr>
+          <w:rFonts w:ascii="Calibri" w:hAnsi="Calibri" w:cs="Calibri"/>
+          <w:sz w:val="22"/>
+          <w:szCs w:val="22"/>
+        </w:rPr>
+        <w:t xml:space="preserve"> nodes are randomly chosen</w:t>
       </w:r>
     </w:p>
     <w:p>
@@ -550,7 +586,25 @@
           <w:sz w:val="22"/>
           <w:szCs w:val="22"/>
         </w:rPr>
-        <w:t>the node the agent is currently en route to (as determined by the itinerary)</w:t>
+        <w:t xml:space="preserve">the node the agent is currently </w:t>
+      </w:r>
+      <w:proofErr w:type="spellStart"/>
+      <w:r>
+        <w:rPr>
+          <w:rFonts w:ascii="Calibri" w:hAnsi="Calibri" w:cs="Calibri"/>
+          <w:sz w:val="22"/>
+          <w:szCs w:val="22"/>
+        </w:rPr>
+        <w:t>en</w:t>
+      </w:r>
+      <w:proofErr w:type="spellEnd"/>
+      <w:r>
+        <w:rPr>
+          <w:rFonts w:ascii="Calibri" w:hAnsi="Calibri" w:cs="Calibri"/>
+          <w:sz w:val="22"/>
+          <w:szCs w:val="22"/>
+        </w:rPr>
+        <w:t xml:space="preserve"> route to (as determined by the itinerary)</w:t>
       </w:r>
     </w:p>
     <w:p>
@@ -973,7 +1027,25 @@
           <w:sz w:val="22"/>
           <w:szCs w:val="22"/>
         </w:rPr>
-        <w:t xml:space="preserve">Time penalties are counted as multiples of a time step, typically adding 3 time step increments to a passengers </w:t>
+        <w:t xml:space="preserve">Time penalties are counted as multiples of a time step, typically adding </w:t>
+      </w:r>
+      <w:proofErr w:type="gramStart"/>
+      <w:r>
+        <w:rPr>
+          <w:rFonts w:ascii="Calibri" w:hAnsi="Calibri" w:cs="Calibri"/>
+          <w:sz w:val="22"/>
+          <w:szCs w:val="22"/>
+        </w:rPr>
+        <w:t>3 time</w:t>
+      </w:r>
+      <w:proofErr w:type="gramEnd"/>
+      <w:r>
+        <w:rPr>
+          <w:rFonts w:ascii="Calibri" w:hAnsi="Calibri" w:cs="Calibri"/>
+          <w:sz w:val="22"/>
+          <w:szCs w:val="22"/>
+        </w:rPr>
+        <w:t xml:space="preserve"> step increments to a passengers </w:t>
       </w:r>
       <w:r>
         <w:rPr>
@@ -998,15 +1070,8 @@
       <w:pPr>
         <w:rPr>
           <w:rFonts w:ascii="Calibri" w:hAnsi="Calibri" w:cs="Calibri"/>
-          <w:sz w:val="22"/>
-          <w:szCs w:val="22"/>
-        </w:rPr>
-      </w:pPr>
-    </w:p>
-    <w:p>
-      <w:pPr>
-        <w:rPr>
-          <w:rFonts w:ascii="Calibri" w:hAnsi="Calibri" w:cs="Calibri"/>
+          <w:b/>
+          <w:bCs/>
           <w:sz w:val="22"/>
           <w:szCs w:val="22"/>
         </w:rPr>
@@ -1214,7 +1279,15 @@
         <w:fldChar w:fldCharType="end"/>
       </w:r>
       <w:r>
-        <w:t xml:space="preserve"> A networkx representation of the CTA train service</w:t>
+        <w:t xml:space="preserve"> A </w:t>
+      </w:r>
+      <w:proofErr w:type="spellStart"/>
+      <w:r>
+        <w:t>networkx</w:t>
+      </w:r>
+      <w:proofErr w:type="spellEnd"/>
+      <w:r>
+        <w:t xml:space="preserve"> representation of the CTA train service</w:t>
       </w:r>
     </w:p>
     <w:p>
@@ -1265,7 +1338,23 @@
           <w:sz w:val="22"/>
           <w:szCs w:val="22"/>
         </w:rPr>
-        <w:t xml:space="preserve">All nodes on the graph are initialized </w:t>
+        <w:t xml:space="preserve">All </w:t>
+      </w:r>
+      <w:r>
+        <w:rPr>
+          <w:rFonts w:ascii="Calibri" w:hAnsi="Calibri" w:cs="Calibri"/>
+          <w:sz w:val="22"/>
+          <w:szCs w:val="22"/>
+        </w:rPr>
+        <w:t xml:space="preserve">of the 140 </w:t>
+      </w:r>
+      <w:r>
+        <w:rPr>
+          <w:rFonts w:ascii="Calibri" w:hAnsi="Calibri" w:cs="Calibri"/>
+          <w:sz w:val="22"/>
+          <w:szCs w:val="22"/>
+        </w:rPr>
+        <w:t xml:space="preserve">nodes on the graph are initialized </w:t>
       </w:r>
       <w:r>
         <w:rPr>
@@ -1366,9 +1455,146 @@
           <w:szCs w:val="22"/>
         </w:rPr>
       </w:pPr>
-    </w:p>
-    <w:p>
-      <w:pPr>
+      <w:r>
+        <w:rPr>
+          <w:rFonts w:ascii="Calibri" w:hAnsi="Calibri" w:cs="Calibri"/>
+          <w:sz w:val="22"/>
+          <w:szCs w:val="22"/>
+        </w:rPr>
+        <w:t>All simulations were run with 1</w:t>
+      </w:r>
+      <w:r>
+        <w:rPr>
+          <w:rFonts w:ascii="Calibri" w:hAnsi="Calibri" w:cs="Calibri"/>
+          <w:sz w:val="22"/>
+          <w:szCs w:val="22"/>
+        </w:rPr>
+        <w:t>0</w:t>
+      </w:r>
+      <w:r>
+        <w:rPr>
+          <w:rFonts w:ascii="Calibri" w:hAnsi="Calibri" w:cs="Calibri"/>
+          <w:sz w:val="22"/>
+          <w:szCs w:val="22"/>
+        </w:rPr>
+        <w:t>,</w:t>
+      </w:r>
+      <w:r>
+        <w:rPr>
+          <w:rFonts w:ascii="Calibri" w:hAnsi="Calibri" w:cs="Calibri"/>
+          <w:sz w:val="22"/>
+          <w:szCs w:val="22"/>
+        </w:rPr>
+        <w:t>000 passengers</w:t>
+      </w:r>
+      <w:r>
+        <w:rPr>
+          <w:rFonts w:ascii="Calibri" w:hAnsi="Calibri" w:cs="Calibri"/>
+          <w:sz w:val="22"/>
+          <w:szCs w:val="22"/>
+        </w:rPr>
+        <w:t xml:space="preserve"> and a node capacity of </w:t>
+      </w:r>
+      <w:r>
+        <w:rPr>
+          <w:rFonts w:ascii="Calibri" w:hAnsi="Calibri" w:cs="Calibri"/>
+          <w:sz w:val="22"/>
+          <w:szCs w:val="22"/>
+        </w:rPr>
+        <w:t>5</w:t>
+      </w:r>
+      <w:r>
+        <w:rPr>
+          <w:rFonts w:ascii="Calibri" w:hAnsi="Calibri" w:cs="Calibri"/>
+          <w:sz w:val="22"/>
+          <w:szCs w:val="22"/>
+        </w:rPr>
+        <w:t xml:space="preserve">0 (except where stated otherwise). </w:t>
+      </w:r>
+      <w:r>
+        <w:rPr>
+          <w:rFonts w:ascii="Calibri" w:hAnsi="Calibri" w:cs="Calibri"/>
+          <w:sz w:val="22"/>
+          <w:szCs w:val="22"/>
+        </w:rPr>
+        <w:t>Simulations were run until all agents had completed their itineraries</w:t>
+      </w:r>
+      <w:r>
+        <w:rPr>
+          <w:rFonts w:ascii="Calibri" w:hAnsi="Calibri" w:cs="Calibri"/>
+          <w:sz w:val="22"/>
+          <w:szCs w:val="22"/>
+        </w:rPr>
+        <w:t xml:space="preserve"> (with a maximum run time for </w:t>
+      </w:r>
+      <w:proofErr w:type="gramStart"/>
+      <w:r>
+        <w:rPr>
+          <w:rFonts w:ascii="Calibri" w:hAnsi="Calibri" w:cs="Calibri"/>
+          <w:sz w:val="22"/>
+          <w:szCs w:val="22"/>
+        </w:rPr>
+        <w:t>1</w:t>
+      </w:r>
+      <w:r>
+        <w:rPr>
+          <w:rFonts w:ascii="Calibri" w:hAnsi="Calibri" w:cs="Calibri"/>
+          <w:sz w:val="22"/>
+          <w:szCs w:val="22"/>
+        </w:rPr>
+        <w:t>,</w:t>
+      </w:r>
+      <w:r>
+        <w:rPr>
+          <w:rFonts w:ascii="Calibri" w:hAnsi="Calibri" w:cs="Calibri"/>
+          <w:sz w:val="22"/>
+          <w:szCs w:val="22"/>
+        </w:rPr>
+        <w:t>000 time</w:t>
+      </w:r>
+      <w:proofErr w:type="gramEnd"/>
+      <w:r>
+        <w:rPr>
+          <w:rFonts w:ascii="Calibri" w:hAnsi="Calibri" w:cs="Calibri"/>
+          <w:sz w:val="22"/>
+          <w:szCs w:val="22"/>
+        </w:rPr>
+        <w:t xml:space="preserve"> steps in the case of grid locks)</w:t>
+      </w:r>
+      <w:r>
+        <w:rPr>
+          <w:rFonts w:ascii="Calibri" w:hAnsi="Calibri" w:cs="Calibri"/>
+          <w:sz w:val="22"/>
+          <w:szCs w:val="22"/>
+        </w:rPr>
+        <w:t xml:space="preserve">. </w:t>
+      </w:r>
+      <w:r>
+        <w:rPr>
+          <w:rFonts w:ascii="Calibri" w:hAnsi="Calibri" w:cs="Calibri"/>
+          <w:sz w:val="22"/>
+          <w:szCs w:val="22"/>
+        </w:rPr>
+        <w:t xml:space="preserve">Any quantitative </w:t>
+      </w:r>
+      <w:r>
+        <w:rPr>
+          <w:rFonts w:ascii="Calibri" w:hAnsi="Calibri" w:cs="Calibri"/>
+          <w:sz w:val="22"/>
+          <w:szCs w:val="22"/>
+        </w:rPr>
+        <w:t xml:space="preserve">result is averaged over three simulations to account for random variance. </w:t>
+      </w:r>
+    </w:p>
+    <w:p>
+      <w:pPr>
+        <w:rPr>
+          <w:rFonts w:ascii="Calibri" w:hAnsi="Calibri" w:cs="Calibri"/>
+          <w:sz w:val="22"/>
+          <w:szCs w:val="22"/>
+        </w:rPr>
+      </w:pPr>
+      <w:r>
         <w:rPr>
           <w:rFonts w:ascii="Calibri" w:hAnsi="Calibri" w:cs="Calibri"/>
           <w:b/>
@@ -1377,7 +1603,9 @@
           <w:szCs w:val="28"/>
           <w:u w:val="single"/>
         </w:rPr>
-      </w:pPr>
+        <w:lastRenderedPageBreak/>
+        <w:t>Results</w:t>
+      </w:r>
       <w:r>
         <w:rPr>
           <w:rFonts w:ascii="Calibri" w:hAnsi="Calibri" w:cs="Calibri"/>
@@ -1387,47 +1615,283 @@
           <w:szCs w:val="28"/>
           <w:u w:val="single"/>
         </w:rPr>
-        <w:t>Results</w:t>
-      </w:r>
-    </w:p>
-    <w:p>
-      <w:pPr>
-        <w:rPr>
-          <w:rFonts w:ascii="Calibri" w:hAnsi="Calibri" w:cs="Calibri"/>
-          <w:sz w:val="22"/>
-          <w:szCs w:val="22"/>
-        </w:rPr>
-      </w:pPr>
-    </w:p>
-    <w:p>
-      <w:pPr>
-        <w:rPr>
-          <w:rFonts w:ascii="Calibri" w:hAnsi="Calibri" w:cs="Calibri"/>
-          <w:sz w:val="22"/>
-          <w:szCs w:val="22"/>
-        </w:rPr>
-      </w:pPr>
-    </w:p>
-    <w:p>
-      <w:pPr>
-        <w:rPr>
-          <w:rFonts w:ascii="Calibri" w:eastAsia="Times New Roman" w:hAnsi="Calibri" w:cs="Calibri"/>
-          <w:sz w:val="22"/>
-          <w:szCs w:val="22"/>
-        </w:rPr>
-      </w:pPr>
-      <w:r>
-        <w:rPr>
-          <w:rFonts w:ascii="Calibri" w:hAnsi="Calibri" w:cs="Calibri"/>
+        <w:t xml:space="preserve"> &amp; Discussion</w:t>
+      </w:r>
+    </w:p>
+    <w:p>
+      <w:pPr>
+        <w:rPr>
+          <w:rFonts w:ascii="Calibri" w:hAnsi="Calibri" w:cs="Calibri"/>
+          <w:b/>
+          <w:bCs/>
+          <w:sz w:val="28"/>
+          <w:szCs w:val="28"/>
+          <w:u w:val="single"/>
+        </w:rPr>
+      </w:pPr>
+    </w:p>
+    <w:p>
+      <w:pPr>
+        <w:rPr>
+          <w:rFonts w:ascii="Calibri" w:hAnsi="Calibri" w:cs="Calibri"/>
+          <w:b/>
+          <w:bCs/>
+          <w:sz w:val="22"/>
+          <w:szCs w:val="22"/>
+        </w:rPr>
+      </w:pPr>
+      <w:r>
+        <w:rPr>
+          <w:rFonts w:ascii="Calibri" w:hAnsi="Calibri" w:cs="Calibri"/>
+          <w:b/>
+          <w:bCs/>
+          <w:sz w:val="22"/>
+          <w:szCs w:val="22"/>
+        </w:rPr>
+        <w:t xml:space="preserve">Station Capacity and </w:t>
+      </w:r>
+      <w:r>
+        <w:rPr>
+          <w:rFonts w:ascii="Calibri" w:hAnsi="Calibri" w:cs="Calibri"/>
+          <w:b/>
+          <w:bCs/>
+          <w:sz w:val="22"/>
+          <w:szCs w:val="22"/>
+        </w:rPr>
+        <w:t>Crowding</w:t>
+      </w:r>
+    </w:p>
+    <w:p>
+      <w:pPr>
+        <w:rPr>
+          <w:rFonts w:ascii="Calibri" w:hAnsi="Calibri" w:cs="Calibri"/>
+          <w:sz w:val="22"/>
+          <w:szCs w:val="22"/>
+        </w:rPr>
+      </w:pPr>
+      <w:r>
+        <w:rPr>
+          <w:rFonts w:ascii="Calibri" w:hAnsi="Calibri" w:cs="Calibri"/>
+          <w:sz w:val="22"/>
+          <w:szCs w:val="22"/>
+        </w:rPr>
+        <w:t xml:space="preserve">I first wanted to validate that I would see crowding effects on my network if I sufficiently reduced the capacity of the nodes. </w:t>
+      </w:r>
+      <w:r>
+        <w:rPr>
+          <w:rFonts w:ascii="Calibri" w:hAnsi="Calibri" w:cs="Calibri"/>
+          <w:sz w:val="22"/>
+          <w:szCs w:val="22"/>
+        </w:rPr>
+        <w:t>It would seem that for a system with 10</w:t>
+      </w:r>
+      <w:r>
+        <w:rPr>
+          <w:rFonts w:ascii="Calibri" w:hAnsi="Calibri" w:cs="Calibri"/>
+          <w:sz w:val="22"/>
+          <w:szCs w:val="22"/>
+        </w:rPr>
+        <w:t>,0</w:t>
+      </w:r>
+      <w:r>
+        <w:rPr>
+          <w:rFonts w:ascii="Calibri" w:hAnsi="Calibri" w:cs="Calibri"/>
+          <w:sz w:val="22"/>
+          <w:szCs w:val="22"/>
+        </w:rPr>
+        <w:t>00 agents and 140 nodes</w:t>
+      </w:r>
+      <w:r>
+        <w:rPr>
+          <w:rFonts w:ascii="Calibri" w:hAnsi="Calibri" w:cs="Calibri"/>
+          <w:sz w:val="22"/>
+          <w:szCs w:val="22"/>
+        </w:rPr>
+        <w:t xml:space="preserve"> that there would be a noticeable</w:t>
+      </w:r>
+      <w:r>
+        <w:rPr>
+          <w:rFonts w:ascii="Calibri" w:hAnsi="Calibri" w:cs="Calibri"/>
+          <w:sz w:val="22"/>
+          <w:szCs w:val="22"/>
+        </w:rPr>
+        <w:t xml:space="preserve"> increase in transit times at a node capacity of 10</w:t>
+      </w:r>
+      <w:r>
+        <w:rPr>
+          <w:rFonts w:ascii="Calibri" w:hAnsi="Calibri" w:cs="Calibri"/>
+          <w:sz w:val="22"/>
+          <w:szCs w:val="22"/>
+        </w:rPr>
+        <w:t>,0</w:t>
+      </w:r>
+      <w:r>
+        <w:rPr>
+          <w:rFonts w:ascii="Calibri" w:hAnsi="Calibri" w:cs="Calibri"/>
+          <w:sz w:val="22"/>
+          <w:szCs w:val="22"/>
+        </w:rPr>
+        <w:t>00/140, or 71 passengers per node.</w:t>
+      </w:r>
+      <w:r>
+        <w:rPr>
+          <w:rFonts w:ascii="Calibri" w:hAnsi="Calibri" w:cs="Calibri"/>
+          <w:sz w:val="22"/>
+          <w:szCs w:val="22"/>
+        </w:rPr>
+        <w:t xml:space="preserve"> </w:t>
+      </w:r>
+      <w:r>
+        <w:rPr>
+          <w:rFonts w:ascii="Calibri" w:hAnsi="Calibri" w:cs="Calibri"/>
+          <w:sz w:val="22"/>
+          <w:szCs w:val="22"/>
+        </w:rPr>
+        <w:t xml:space="preserve">The limit of this would be when the node capacity is equal to the number of agents, which would represent a transit system where there </w:t>
+      </w:r>
+      <w:r>
+        <w:rPr>
+          <w:rFonts w:ascii="Calibri" w:hAnsi="Calibri" w:cs="Calibri"/>
+          <w:sz w:val="22"/>
+          <w:szCs w:val="22"/>
+        </w:rPr>
+        <w:t>never wait times</w:t>
+      </w:r>
+      <w:r>
+        <w:rPr>
+          <w:rFonts w:ascii="Calibri" w:hAnsi="Calibri" w:cs="Calibri"/>
+          <w:sz w:val="22"/>
+          <w:szCs w:val="22"/>
+        </w:rPr>
+        <w:t xml:space="preserve">. </w:t>
+      </w:r>
+      <w:r>
+        <w:rPr>
+          <w:rFonts w:ascii="Calibri" w:hAnsi="Calibri" w:cs="Calibri"/>
+          <w:b/>
+          <w:bCs/>
+          <w:sz w:val="22"/>
+          <w:szCs w:val="22"/>
+        </w:rPr>
+        <w:t>Figure 2</w:t>
+      </w:r>
+      <w:r>
+        <w:rPr>
+          <w:rFonts w:ascii="Calibri" w:hAnsi="Calibri" w:cs="Calibri"/>
+          <w:b/>
+          <w:bCs/>
+          <w:sz w:val="22"/>
+          <w:szCs w:val="22"/>
+        </w:rPr>
+        <w:t>A</w:t>
+      </w:r>
+      <w:r>
+        <w:rPr>
+          <w:rFonts w:ascii="Calibri" w:hAnsi="Calibri" w:cs="Calibri"/>
+          <w:sz w:val="22"/>
+          <w:szCs w:val="22"/>
+        </w:rPr>
+        <w:t xml:space="preserve"> shows a violin plot </w:t>
+      </w:r>
+      <w:r>
+        <w:rPr>
+          <w:rFonts w:ascii="Calibri" w:hAnsi="Calibri" w:cs="Calibri"/>
+          <w:sz w:val="22"/>
+          <w:szCs w:val="22"/>
+        </w:rPr>
+        <w:t xml:space="preserve">of transit time distributions for each node capacity. </w:t>
+      </w:r>
+      <w:r>
+        <w:rPr>
+          <w:rFonts w:ascii="Calibri" w:hAnsi="Calibri" w:cs="Calibri"/>
+          <w:sz w:val="22"/>
+          <w:szCs w:val="22"/>
+        </w:rPr>
+        <w:t xml:space="preserve">From the </w:t>
+      </w:r>
+      <w:r>
+        <w:rPr>
+          <w:rFonts w:ascii="Calibri" w:hAnsi="Calibri" w:cs="Calibri"/>
+          <w:sz w:val="22"/>
+          <w:szCs w:val="22"/>
+        </w:rPr>
+        <w:t xml:space="preserve">distributions it seems that the peak of the </w:t>
+      </w:r>
+      <w:proofErr w:type="gramStart"/>
+      <w:r>
+        <w:rPr>
+          <w:rFonts w:ascii="Calibri" w:hAnsi="Calibri" w:cs="Calibri"/>
+          <w:sz w:val="22"/>
+          <w:szCs w:val="22"/>
+        </w:rPr>
+        <w:t>distributions</w:t>
+      </w:r>
+      <w:proofErr w:type="gramEnd"/>
+      <w:r>
+        <w:rPr>
+          <w:rFonts w:ascii="Calibri" w:hAnsi="Calibri" w:cs="Calibri"/>
+          <w:sz w:val="22"/>
+          <w:szCs w:val="22"/>
+        </w:rPr>
+        <w:t xml:space="preserve"> skews slightly higher than the mean, and that it broadens as the node capacity decreases. </w:t>
+      </w:r>
+      <w:r>
+        <w:rPr>
+          <w:rFonts w:ascii="Calibri" w:hAnsi="Calibri" w:cs="Calibri"/>
+          <w:sz w:val="22"/>
+          <w:szCs w:val="22"/>
+        </w:rPr>
+        <w:t xml:space="preserve">To more clearly show the trend of transit time as a function of node capacity, </w:t>
+      </w:r>
+      <w:r>
+        <w:rPr>
+          <w:rFonts w:ascii="Calibri" w:hAnsi="Calibri" w:cs="Calibri"/>
+          <w:b/>
+          <w:bCs/>
+          <w:sz w:val="22"/>
+          <w:szCs w:val="22"/>
+        </w:rPr>
+        <w:t xml:space="preserve">Figure 2B </w:t>
+      </w:r>
+      <w:r>
+        <w:rPr>
+          <w:rFonts w:ascii="Calibri" w:hAnsi="Calibri" w:cs="Calibri"/>
+          <w:sz w:val="22"/>
+          <w:szCs w:val="22"/>
+        </w:rPr>
+        <w:t xml:space="preserve">shows the mean values with error bars representing the 68% confidence interval (smaller than the marker sizes). </w:t>
+      </w:r>
+      <w:r>
+        <w:rPr>
+          <w:rFonts w:ascii="Calibri" w:hAnsi="Calibri" w:cs="Calibri"/>
+          <w:sz w:val="22"/>
+          <w:szCs w:val="22"/>
+        </w:rPr>
+        <w:t xml:space="preserve">As expected, we see a decrease in transit time as the node capacity increases.  </w:t>
+      </w:r>
+    </w:p>
+    <w:p>
+      <w:pPr>
+        <w:rPr>
+          <w:rFonts w:ascii="Times New Roman" w:eastAsia="Times New Roman" w:hAnsi="Times New Roman" w:cs="Times New Roman"/>
+        </w:rPr>
+      </w:pPr>
+    </w:p>
+    <w:p>
+      <w:pPr>
+        <w:rPr>
+          <w:rFonts w:ascii="Times New Roman" w:eastAsia="Times New Roman" w:hAnsi="Times New Roman" w:cs="Times New Roman"/>
+        </w:rPr>
+      </w:pPr>
+      <w:r>
+        <w:rPr>
           <w:noProof/>
-          <w:sz w:val="22"/>
-          <w:szCs w:val="22"/>
         </w:rPr>
         <w:drawing>
-          <wp:inline distT="0" distB="0" distL="0" distR="0" wp14:anchorId="3B2F9A35" wp14:editId="3F3194DB">
-            <wp:extent cx="4157345" cy="2827655"/>
-            <wp:effectExtent l="0" t="0" r="0" b="4445"/>
-            <wp:docPr id="1" name="Picture 1" descr="A picture containing knife&#10;&#10;Description automatically generated"/>
+          <wp:inline distT="0" distB="0" distL="0" distR="0" wp14:anchorId="205258FF" wp14:editId="04C4DF4A">
+            <wp:extent cx="2743200" cy="1868072"/>
+            <wp:effectExtent l="0" t="0" r="0" b="0"/>
+            <wp:docPr id="8" name="Picture 8"/>
             <wp:cNvGraphicFramePr>
               <a:graphicFrameLocks xmlns:a="http://schemas.openxmlformats.org/drawingml/2006/main" noChangeAspect="1"/>
             </wp:cNvGraphicFramePr>
@@ -1435,7 +1899,7 @@
               <a:graphicData uri="http://schemas.openxmlformats.org/drawingml/2006/picture">
                 <pic:pic xmlns:pic="http://schemas.openxmlformats.org/drawingml/2006/picture">
                   <pic:nvPicPr>
-                    <pic:cNvPr id="0" name="Picture 1"/>
+                    <pic:cNvPr id="0" name="Picture 13"/>
                     <pic:cNvPicPr>
                       <a:picLocks noChangeAspect="1" noChangeArrowheads="1"/>
                     </pic:cNvPicPr>
@@ -1456,7 +1920,7 @@
                   <pic:spPr bwMode="auto">
                     <a:xfrm>
                       <a:off x="0" y="0"/>
-                      <a:ext cx="4157345" cy="2827655"/>
+                      <a:ext cx="2771287" cy="1887198"/>
                     </a:xfrm>
                     <a:prstGeom prst="rect">
                       <a:avLst/>
@@ -1472,34 +1936,291 @@
           </wp:inline>
         </w:drawing>
       </w:r>
-    </w:p>
-    <w:p>
-      <w:pPr>
-        <w:rPr>
-          <w:rFonts w:ascii="Calibri" w:hAnsi="Calibri" w:cs="Calibri"/>
-          <w:sz w:val="22"/>
-          <w:szCs w:val="22"/>
-        </w:rPr>
-      </w:pPr>
-    </w:p>
-    <w:p>
-      <w:pPr>
-        <w:rPr>
-          <w:rFonts w:ascii="Calibri" w:hAnsi="Calibri" w:cs="Calibri"/>
-          <w:sz w:val="22"/>
-          <w:szCs w:val="22"/>
+      <w:r>
+        <w:t xml:space="preserve"> </w:t>
+      </w:r>
+      <w:r>
+        <w:rPr>
+          <w:rFonts w:ascii="Times New Roman" w:eastAsia="Times New Roman" w:hAnsi="Times New Roman" w:cs="Times New Roman"/>
+          <w:noProof/>
+        </w:rPr>
+        <w:drawing>
+          <wp:inline distT="0" distB="0" distL="0" distR="0" wp14:anchorId="7ABC1CF8" wp14:editId="7101507B">
+            <wp:extent cx="2819400" cy="1919963"/>
+            <wp:effectExtent l="0" t="0" r="0" b="0"/>
+            <wp:docPr id="7" name="Picture 7" descr="A screenshot of a cell phone&#10;&#10;Description automatically generated"/>
+            <wp:cNvGraphicFramePr>
+              <a:graphicFrameLocks xmlns:a="http://schemas.openxmlformats.org/drawingml/2006/main" noChangeAspect="1"/>
+            </wp:cNvGraphicFramePr>
+            <a:graphic xmlns:a="http://schemas.openxmlformats.org/drawingml/2006/main">
+              <a:graphicData uri="http://schemas.openxmlformats.org/drawingml/2006/picture">
+                <pic:pic xmlns:pic="http://schemas.openxmlformats.org/drawingml/2006/picture">
+                  <pic:nvPicPr>
+                    <pic:cNvPr id="0" name="Picture 11"/>
+                    <pic:cNvPicPr>
+                      <a:picLocks noChangeAspect="1" noChangeArrowheads="1"/>
+                    </pic:cNvPicPr>
+                  </pic:nvPicPr>
+                  <pic:blipFill>
+                    <a:blip r:embed="rId9">
+                      <a:extLst>
+                        <a:ext uri="{28A0092B-C50C-407E-A947-70E740481C1C}">
+                          <a14:useLocalDpi xmlns:a14="http://schemas.microsoft.com/office/drawing/2010/main" val="0"/>
+                        </a:ext>
+                      </a:extLst>
+                    </a:blip>
+                    <a:srcRect/>
+                    <a:stretch>
+                      <a:fillRect/>
+                    </a:stretch>
+                  </pic:blipFill>
+                  <pic:spPr bwMode="auto">
+                    <a:xfrm>
+                      <a:off x="0" y="0"/>
+                      <a:ext cx="2882462" cy="1962907"/>
+                    </a:xfrm>
+                    <a:prstGeom prst="rect">
+                      <a:avLst/>
+                    </a:prstGeom>
+                    <a:noFill/>
+                    <a:ln>
+                      <a:noFill/>
+                    </a:ln>
+                  </pic:spPr>
+                </pic:pic>
+              </a:graphicData>
+            </a:graphic>
+          </wp:inline>
+        </w:drawing>
+      </w:r>
+    </w:p>
+    <w:p>
+      <w:pPr>
+        <w:rPr>
+          <w:rFonts w:ascii="Times New Roman" w:eastAsia="Times New Roman" w:hAnsi="Times New Roman" w:cs="Times New Roman"/>
+        </w:rPr>
+      </w:pPr>
+    </w:p>
+    <w:p>
+      <w:pPr>
+        <w:rPr>
+          <w:rFonts w:ascii="Times New Roman" w:eastAsia="Times New Roman" w:hAnsi="Times New Roman" w:cs="Times New Roman"/>
+        </w:rPr>
+      </w:pPr>
+    </w:p>
+    <w:p>
+      <w:pPr>
+        <w:rPr>
+          <w:rFonts w:ascii="Calibri" w:eastAsia="Times New Roman" w:hAnsi="Calibri" w:cs="Calibri"/>
+          <w:sz w:val="22"/>
+          <w:szCs w:val="22"/>
+        </w:rPr>
+      </w:pPr>
+    </w:p>
+    <w:p>
+      <w:pPr>
+        <w:rPr>
+          <w:rFonts w:ascii="Calibri" w:eastAsia="Times New Roman" w:hAnsi="Calibri" w:cs="Calibri"/>
+          <w:sz w:val="22"/>
+          <w:szCs w:val="22"/>
+        </w:rPr>
+      </w:pPr>
+    </w:p>
+    <w:p>
+      <w:pPr>
+        <w:rPr>
+          <w:rFonts w:ascii="Calibri" w:eastAsia="Times New Roman" w:hAnsi="Calibri" w:cs="Calibri"/>
+          <w:b/>
+          <w:bCs/>
+          <w:sz w:val="22"/>
+          <w:szCs w:val="22"/>
+        </w:rPr>
+      </w:pPr>
+      <w:r>
+        <w:rPr>
+          <w:rFonts w:ascii="Calibri" w:eastAsia="Times New Roman" w:hAnsi="Calibri" w:cs="Calibri"/>
+          <w:b/>
+          <w:bCs/>
+          <w:sz w:val="22"/>
+          <w:szCs w:val="22"/>
+        </w:rPr>
+        <w:t>Trip Chaining Effects</w:t>
+      </w:r>
+    </w:p>
+    <w:p>
+      <w:pPr>
+        <w:rPr>
+          <w:rFonts w:ascii="Calibri" w:eastAsia="Times New Roman" w:hAnsi="Calibri" w:cs="Calibri"/>
+          <w:b/>
+          <w:bCs/>
+          <w:sz w:val="22"/>
+          <w:szCs w:val="22"/>
+        </w:rPr>
+      </w:pPr>
+    </w:p>
+    <w:p>
+      <w:pPr>
+        <w:rPr>
+          <w:rFonts w:ascii="Calibri" w:eastAsia="Times New Roman" w:hAnsi="Calibri" w:cs="Calibri"/>
+          <w:sz w:val="22"/>
+          <w:szCs w:val="22"/>
+        </w:rPr>
+      </w:pPr>
+      <w:r>
+        <w:rPr>
+          <w:rFonts w:ascii="Calibri" w:eastAsia="Times New Roman" w:hAnsi="Calibri" w:cs="Calibri"/>
+          <w:sz w:val="22"/>
+          <w:szCs w:val="22"/>
+        </w:rPr>
+        <w:t xml:space="preserve">The main motivation for this project is to </w:t>
+      </w:r>
+      <w:r>
+        <w:rPr>
+          <w:rFonts w:ascii="Calibri" w:eastAsia="Times New Roman" w:hAnsi="Calibri" w:cs="Calibri"/>
+          <w:sz w:val="22"/>
+          <w:szCs w:val="22"/>
+        </w:rPr>
+        <w:t xml:space="preserve">see how trip-chaining affects travel times and if </w:t>
+      </w:r>
+      <w:r>
+        <w:rPr>
+          <w:rFonts w:ascii="Calibri" w:eastAsia="Times New Roman" w:hAnsi="Calibri" w:cs="Calibri"/>
+          <w:sz w:val="22"/>
+          <w:szCs w:val="22"/>
+        </w:rPr>
+        <w:t xml:space="preserve">changes to the topology of the </w:t>
+      </w:r>
+      <w:r>
+        <w:rPr>
+          <w:rFonts w:ascii="Calibri" w:eastAsia="Times New Roman" w:hAnsi="Calibri" w:cs="Calibri"/>
+          <w:sz w:val="22"/>
+          <w:szCs w:val="22"/>
+        </w:rPr>
+        <w:t xml:space="preserve">subway network can favor trip-chaining passengers. </w:t>
+      </w:r>
+    </w:p>
+    <w:p>
+      <w:pPr>
+        <w:rPr>
+          <w:rFonts w:ascii="Calibri" w:eastAsia="Times New Roman" w:hAnsi="Calibri" w:cs="Calibri"/>
+          <w:sz w:val="22"/>
+          <w:szCs w:val="22"/>
+        </w:rPr>
+      </w:pPr>
+    </w:p>
+    <w:p>
+      <w:pPr>
+        <w:rPr>
+          <w:rFonts w:ascii="Calibri" w:eastAsia="Times New Roman" w:hAnsi="Calibri" w:cs="Calibri"/>
+          <w:sz w:val="22"/>
+          <w:szCs w:val="22"/>
+        </w:rPr>
+      </w:pPr>
+    </w:p>
+    <w:p>
+      <w:pPr>
+        <w:rPr>
+          <w:rFonts w:ascii="Calibri" w:eastAsia="Times New Roman" w:hAnsi="Calibri" w:cs="Calibri"/>
+          <w:b/>
+          <w:bCs/>
+          <w:sz w:val="22"/>
+          <w:szCs w:val="22"/>
+        </w:rPr>
+      </w:pPr>
+      <w:r>
+        <w:rPr>
+          <w:rFonts w:ascii="Calibri" w:eastAsia="Times New Roman" w:hAnsi="Calibri" w:cs="Calibri"/>
+          <w:b/>
+          <w:bCs/>
+          <w:sz w:val="22"/>
+          <w:szCs w:val="22"/>
+        </w:rPr>
+        <w:t>Adding an “Outskirts” Subway Line</w:t>
+      </w:r>
+    </w:p>
+    <w:p>
+      <w:pPr>
+        <w:rPr>
+          <w:rFonts w:ascii="Calibri" w:hAnsi="Calibri" w:cs="Calibri"/>
+          <w:sz w:val="22"/>
+          <w:szCs w:val="22"/>
+        </w:rPr>
+      </w:pPr>
+    </w:p>
+    <w:p>
+      <w:pPr>
+        <w:rPr>
+          <w:rFonts w:ascii="Times New Roman" w:eastAsia="Times New Roman" w:hAnsi="Times New Roman" w:cs="Times New Roman"/>
+        </w:rPr>
+      </w:pPr>
+    </w:p>
+    <w:p>
+      <w:pPr>
+        <w:rPr>
+          <w:rFonts w:ascii="Calibri" w:hAnsi="Calibri" w:cs="Calibri"/>
+          <w:sz w:val="22"/>
+          <w:szCs w:val="22"/>
+        </w:rPr>
+      </w:pPr>
+    </w:p>
+    <w:p>
+      <w:pPr>
+        <w:rPr>
+          <w:rFonts w:ascii="Calibri" w:hAnsi="Calibri" w:cs="Calibri"/>
+          <w:b/>
+          <w:bCs/>
+          <w:sz w:val="28"/>
+          <w:szCs w:val="28"/>
           <w:u w:val="single"/>
         </w:rPr>
       </w:pPr>
       <w:r>
         <w:rPr>
           <w:rFonts w:ascii="Calibri" w:hAnsi="Calibri" w:cs="Calibri"/>
-          <w:sz w:val="22"/>
-          <w:szCs w:val="22"/>
+          <w:b/>
+          <w:bCs/>
+          <w:sz w:val="28"/>
+          <w:szCs w:val="28"/>
           <w:u w:val="single"/>
         </w:rPr>
-        <w:t>Discussion</w:t>
-      </w:r>
+        <w:t>Future Work</w:t>
+      </w:r>
+    </w:p>
+    <w:p>
+      <w:pPr>
+        <w:rPr>
+          <w:rFonts w:ascii="Calibri" w:hAnsi="Calibri" w:cs="Calibri"/>
+          <w:b/>
+          <w:bCs/>
+          <w:sz w:val="28"/>
+          <w:szCs w:val="28"/>
+          <w:u w:val="single"/>
+        </w:rPr>
+      </w:pPr>
+    </w:p>
+    <w:p>
+      <w:pPr>
+        <w:rPr>
+          <w:rFonts w:ascii="Calibri" w:hAnsi="Calibri" w:cs="Calibri"/>
+          <w:b/>
+          <w:bCs/>
+          <w:sz w:val="28"/>
+          <w:szCs w:val="28"/>
+          <w:u w:val="single"/>
+        </w:rPr>
+      </w:pPr>
+    </w:p>
+    <w:p>
+      <w:pPr>
+        <w:rPr>
+          <w:rFonts w:ascii="Calibri" w:hAnsi="Calibri" w:cs="Calibri"/>
+          <w:b/>
+          <w:bCs/>
+          <w:sz w:val="28"/>
+          <w:szCs w:val="28"/>
+          <w:u w:val="single"/>
+        </w:rPr>
+      </w:pPr>
     </w:p>
     <w:sectPr>
       <w:pgSz w:w="12240" w:h="15840"/>

</xml_diff>

<commit_message>
finished paper except intro
</commit_message>
<xml_diff>
--- a/CMPLXSYS 530 Final Project.docx
+++ b/CMPLXSYS 530 Final Project.docx
@@ -148,16 +148,14 @@
         </w:rPr>
         <w:t xml:space="preserve">. Although trip-chaining is common, most public transportation systems are structured in a way that is believed to penalize trip-chaining. </w:t>
       </w:r>
-      <w:proofErr w:type="spellStart"/>
-      <w:r>
-        <w:rPr>
-          <w:rFonts w:ascii="Calibri" w:hAnsi="Calibri" w:cs="Calibri"/>
-          <w:sz w:val="22"/>
-          <w:szCs w:val="22"/>
-        </w:rPr>
-        <w:t>Travellers</w:t>
-      </w:r>
-      <w:proofErr w:type="spellEnd"/>
+      <w:r>
+        <w:rPr>
+          <w:rFonts w:ascii="Calibri" w:hAnsi="Calibri" w:cs="Calibri"/>
+          <w:sz w:val="22"/>
+          <w:szCs w:val="22"/>
+        </w:rPr>
+        <w:t>Travelers</w:t>
+      </w:r>
       <w:r>
         <w:rPr>
           <w:rFonts w:ascii="Calibri" w:hAnsi="Calibri" w:cs="Calibri"/>
@@ -1027,25 +1025,7 @@
           <w:sz w:val="22"/>
           <w:szCs w:val="22"/>
         </w:rPr>
-        <w:t xml:space="preserve">Time penalties are counted as multiples of a time step, typically adding </w:t>
-      </w:r>
-      <w:proofErr w:type="gramStart"/>
-      <w:r>
-        <w:rPr>
-          <w:rFonts w:ascii="Calibri" w:hAnsi="Calibri" w:cs="Calibri"/>
-          <w:sz w:val="22"/>
-          <w:szCs w:val="22"/>
-        </w:rPr>
-        <w:t>3 time</w:t>
-      </w:r>
-      <w:proofErr w:type="gramEnd"/>
-      <w:r>
-        <w:rPr>
-          <w:rFonts w:ascii="Calibri" w:hAnsi="Calibri" w:cs="Calibri"/>
-          <w:sz w:val="22"/>
-          <w:szCs w:val="22"/>
-        </w:rPr>
-        <w:t xml:space="preserve"> step increments to a passengers </w:t>
+        <w:t xml:space="preserve">Time penalties are counted as multiples of a time step, typically adding 3 time step increments to a passengers </w:t>
       </w:r>
       <w:r>
         <w:rPr>
@@ -1525,16 +1505,7 @@
           <w:sz w:val="22"/>
           <w:szCs w:val="22"/>
         </w:rPr>
-        <w:t xml:space="preserve"> (with a maximum run time for </w:t>
-      </w:r>
-      <w:proofErr w:type="gramStart"/>
-      <w:r>
-        <w:rPr>
-          <w:rFonts w:ascii="Calibri" w:hAnsi="Calibri" w:cs="Calibri"/>
-          <w:sz w:val="22"/>
-          <w:szCs w:val="22"/>
-        </w:rPr>
-        <w:t>1</w:t>
+        <w:t xml:space="preserve"> (with a maximum run time for 1</w:t>
       </w:r>
       <w:r>
         <w:rPr>
@@ -1550,16 +1521,7 @@
           <w:sz w:val="22"/>
           <w:szCs w:val="22"/>
         </w:rPr>
-        <w:t>000 time</w:t>
-      </w:r>
-      <w:proofErr w:type="gramEnd"/>
-      <w:r>
-        <w:rPr>
-          <w:rFonts w:ascii="Calibri" w:hAnsi="Calibri" w:cs="Calibri"/>
-          <w:sz w:val="22"/>
-          <w:szCs w:val="22"/>
-        </w:rPr>
-        <w:t xml:space="preserve"> steps in the case of grid locks)</w:t>
+        <w:t>000 time steps in the case of grid locks)</w:t>
       </w:r>
       <w:r>
         <w:rPr>
@@ -1815,25 +1777,7 @@
           <w:sz w:val="22"/>
           <w:szCs w:val="22"/>
         </w:rPr>
-        <w:t xml:space="preserve">distributions it seems that the peak of the </w:t>
-      </w:r>
-      <w:proofErr w:type="gramStart"/>
-      <w:r>
-        <w:rPr>
-          <w:rFonts w:ascii="Calibri" w:hAnsi="Calibri" w:cs="Calibri"/>
-          <w:sz w:val="22"/>
-          <w:szCs w:val="22"/>
-        </w:rPr>
-        <w:t>distributions</w:t>
-      </w:r>
-      <w:proofErr w:type="gramEnd"/>
-      <w:r>
-        <w:rPr>
-          <w:rFonts w:ascii="Calibri" w:hAnsi="Calibri" w:cs="Calibri"/>
-          <w:sz w:val="22"/>
-          <w:szCs w:val="22"/>
-        </w:rPr>
-        <w:t xml:space="preserve"> skews slightly higher than the mean, and that it broadens as the node capacity decreases. </w:t>
+        <w:t xml:space="preserve">distributions it seems that the peak of the distributions skews slightly higher than the mean, and that it broadens as the node capacity decreases. </w:t>
       </w:r>
       <w:r>
         <w:rPr>
@@ -1878,11 +1822,6 @@
       </w:pPr>
     </w:p>
     <w:p>
-      <w:pPr>
-        <w:rPr>
-          <w:rFonts w:ascii="Times New Roman" w:eastAsia="Times New Roman" w:hAnsi="Times New Roman" w:cs="Times New Roman"/>
-        </w:rPr>
-      </w:pPr>
       <w:r>
         <w:rPr>
           <w:noProof/>
@@ -1996,42 +1935,353 @@
     </w:p>
     <w:p>
       <w:pPr>
+        <w:pStyle w:val="Caption"/>
+        <w:jc w:val="center"/>
         <w:rPr>
           <w:rFonts w:ascii="Times New Roman" w:eastAsia="Times New Roman" w:hAnsi="Times New Roman" w:cs="Times New Roman"/>
         </w:rPr>
       </w:pPr>
-    </w:p>
-    <w:p>
-      <w:pPr>
+      <w:r>
+        <w:rPr>
+          <w:b/>
+          <w:bCs/>
+        </w:rPr>
+        <w:t xml:space="preserve">Figure </w:t>
+      </w:r>
+      <w:r>
+        <w:rPr>
+          <w:b/>
+          <w:bCs/>
+        </w:rPr>
+        <w:t>2</w:t>
+      </w:r>
+      <w:r>
+        <w:rPr>
+          <w:b/>
+          <w:bCs/>
+        </w:rPr>
+        <w:t>:</w:t>
+      </w:r>
+      <w:r>
+        <w:rPr>
+          <w:b/>
+          <w:bCs/>
+        </w:rPr>
+        <w:t xml:space="preserve"> </w:t>
+      </w:r>
+      <w:r>
+        <w:rPr>
+          <w:b/>
+          <w:bCs/>
+        </w:rPr>
+        <w:t>A)</w:t>
+      </w:r>
+      <w:r>
+        <w:t xml:space="preserve"> A violin plot showing the distribution of transit times for varying node capacities. </w:t>
+      </w:r>
+      <w:r>
+        <w:rPr>
+          <w:b/>
+          <w:bCs/>
+        </w:rPr>
+        <w:t>B)</w:t>
+      </w:r>
+      <w:r>
+        <w:t xml:space="preserve"> The same data as A), but depicting only mean values and 68% confidence intervals (error bars are smaller than the data markers)</w:t>
+      </w:r>
+    </w:p>
+    <w:p>
+      <w:pPr>
+        <w:rPr>
+          <w:rFonts w:ascii="Calibri" w:eastAsia="Times New Roman" w:hAnsi="Calibri" w:cs="Calibri"/>
+          <w:sz w:val="22"/>
+          <w:szCs w:val="22"/>
+        </w:rPr>
+      </w:pPr>
+    </w:p>
+    <w:p>
+      <w:pPr>
+        <w:rPr>
+          <w:rFonts w:ascii="Calibri" w:eastAsia="Times New Roman" w:hAnsi="Calibri" w:cs="Calibri"/>
+          <w:b/>
+          <w:bCs/>
+          <w:sz w:val="22"/>
+          <w:szCs w:val="22"/>
+        </w:rPr>
+      </w:pPr>
+      <w:r>
+        <w:rPr>
+          <w:rFonts w:ascii="Calibri" w:eastAsia="Times New Roman" w:hAnsi="Calibri" w:cs="Calibri"/>
+          <w:b/>
+          <w:bCs/>
+          <w:sz w:val="22"/>
+          <w:szCs w:val="22"/>
+        </w:rPr>
+        <w:t>Trip Chaining Effects</w:t>
+      </w:r>
+    </w:p>
+    <w:p>
+      <w:pPr>
+        <w:rPr>
+          <w:rFonts w:ascii="Calibri" w:eastAsia="Times New Roman" w:hAnsi="Calibri" w:cs="Calibri"/>
+          <w:b/>
+          <w:bCs/>
+          <w:sz w:val="22"/>
+          <w:szCs w:val="22"/>
+        </w:rPr>
+      </w:pPr>
+    </w:p>
+    <w:p>
+      <w:pPr>
+        <w:rPr>
+          <w:rFonts w:ascii="Calibri" w:eastAsia="Times New Roman" w:hAnsi="Calibri" w:cs="Calibri"/>
+          <w:sz w:val="22"/>
+          <w:szCs w:val="22"/>
+        </w:rPr>
+      </w:pPr>
+      <w:r>
+        <w:rPr>
+          <w:rFonts w:ascii="Calibri" w:eastAsia="Times New Roman" w:hAnsi="Calibri" w:cs="Calibri"/>
+          <w:sz w:val="22"/>
+          <w:szCs w:val="22"/>
+        </w:rPr>
+        <w:t xml:space="preserve">The main motivation for this project is to </w:t>
+      </w:r>
+      <w:r>
+        <w:rPr>
+          <w:rFonts w:ascii="Calibri" w:eastAsia="Times New Roman" w:hAnsi="Calibri" w:cs="Calibri"/>
+          <w:sz w:val="22"/>
+          <w:szCs w:val="22"/>
+        </w:rPr>
+        <w:t xml:space="preserve">see how trip-chaining affects travel times and if </w:t>
+      </w:r>
+      <w:r>
+        <w:rPr>
+          <w:rFonts w:ascii="Calibri" w:eastAsia="Times New Roman" w:hAnsi="Calibri" w:cs="Calibri"/>
+          <w:sz w:val="22"/>
+          <w:szCs w:val="22"/>
+        </w:rPr>
+        <w:t xml:space="preserve">changes to the topology of the </w:t>
+      </w:r>
+      <w:r>
+        <w:rPr>
+          <w:rFonts w:ascii="Calibri" w:eastAsia="Times New Roman" w:hAnsi="Calibri" w:cs="Calibri"/>
+          <w:sz w:val="22"/>
+          <w:szCs w:val="22"/>
+        </w:rPr>
+        <w:t xml:space="preserve">subway network can favor trip-chaining passengers. </w:t>
+      </w:r>
+      <w:r>
+        <w:rPr>
+          <w:rFonts w:ascii="Calibri" w:eastAsia="Times New Roman" w:hAnsi="Calibri" w:cs="Calibri"/>
+          <w:sz w:val="22"/>
+          <w:szCs w:val="22"/>
+        </w:rPr>
+        <w:t xml:space="preserve">I included trip-chaining with the agent property </w:t>
+      </w:r>
+      <w:r>
+        <w:rPr>
+          <w:rFonts w:ascii="Calibri" w:eastAsia="Times New Roman" w:hAnsi="Calibri" w:cs="Calibri"/>
+          <w:b/>
+          <w:bCs/>
+          <w:sz w:val="22"/>
+          <w:szCs w:val="22"/>
+        </w:rPr>
+        <w:t>itinerary</w:t>
+      </w:r>
+      <w:r>
+        <w:rPr>
+          <w:rFonts w:ascii="Calibri" w:eastAsia="Times New Roman" w:hAnsi="Calibri" w:cs="Calibri"/>
+          <w:sz w:val="22"/>
+          <w:szCs w:val="22"/>
+        </w:rPr>
+        <w:t xml:space="preserve">. For each additional stop, I added another random </w:t>
+      </w:r>
+      <w:r>
+        <w:rPr>
+          <w:rFonts w:ascii="Calibri" w:eastAsia="Times New Roman" w:hAnsi="Calibri" w:cs="Calibri"/>
+          <w:sz w:val="22"/>
+          <w:szCs w:val="22"/>
+        </w:rPr>
+        <w:t xml:space="preserve">node to the agent’s itinerary, always beginning and ending with their </w:t>
+      </w:r>
+      <w:r>
+        <w:rPr>
+          <w:rFonts w:ascii="Calibri" w:eastAsia="Times New Roman" w:hAnsi="Calibri" w:cs="Calibri"/>
+          <w:b/>
+          <w:bCs/>
+          <w:sz w:val="22"/>
+          <w:szCs w:val="22"/>
+        </w:rPr>
+        <w:t>home</w:t>
+      </w:r>
+      <w:r>
+        <w:rPr>
+          <w:rFonts w:ascii="Calibri" w:eastAsia="Times New Roman" w:hAnsi="Calibri" w:cs="Calibri"/>
+          <w:sz w:val="22"/>
+          <w:szCs w:val="22"/>
+        </w:rPr>
+        <w:t xml:space="preserve"> node. In </w:t>
+      </w:r>
+      <w:r>
+        <w:rPr>
+          <w:rFonts w:ascii="Calibri" w:eastAsia="Times New Roman" w:hAnsi="Calibri" w:cs="Calibri"/>
+          <w:b/>
+          <w:bCs/>
+          <w:sz w:val="22"/>
+          <w:szCs w:val="22"/>
+        </w:rPr>
+        <w:t>Figure 3</w:t>
+      </w:r>
+      <w:r>
+        <w:rPr>
+          <w:rFonts w:ascii="Calibri" w:eastAsia="Times New Roman" w:hAnsi="Calibri" w:cs="Calibri"/>
+          <w:sz w:val="22"/>
+          <w:szCs w:val="22"/>
+        </w:rPr>
+        <w:t xml:space="preserve"> you can see that the mean transit time increases linearly with each additional stop. This is unsurprising</w:t>
+      </w:r>
+      <w:r>
+        <w:rPr>
+          <w:rFonts w:ascii="Calibri" w:eastAsia="Times New Roman" w:hAnsi="Calibri" w:cs="Calibri"/>
+          <w:sz w:val="22"/>
+          <w:szCs w:val="22"/>
+        </w:rPr>
+        <w:t xml:space="preserve"> </w:t>
+      </w:r>
+      <w:r>
+        <w:rPr>
+          <w:rFonts w:ascii="Calibri" w:eastAsia="Times New Roman" w:hAnsi="Calibri" w:cs="Calibri"/>
+          <w:sz w:val="22"/>
+          <w:szCs w:val="22"/>
+        </w:rPr>
+        <w:t>but serves as a baseline measurement for the existing CTA</w:t>
+      </w:r>
+      <w:r>
+        <w:rPr>
+          <w:rFonts w:ascii="Calibri" w:eastAsia="Times New Roman" w:hAnsi="Calibri" w:cs="Calibri"/>
+          <w:sz w:val="22"/>
+          <w:szCs w:val="22"/>
+        </w:rPr>
+        <w:t xml:space="preserve"> network.</w:t>
+      </w:r>
+    </w:p>
+    <w:p>
+      <w:pPr>
+        <w:jc w:val="center"/>
+        <w:rPr>
+          <w:rFonts w:ascii="Calibri" w:eastAsia="Times New Roman" w:hAnsi="Calibri" w:cs="Calibri"/>
+          <w:sz w:val="22"/>
+          <w:szCs w:val="22"/>
+        </w:rPr>
+      </w:pPr>
+      <w:r>
+        <w:rPr>
+          <w:rFonts w:ascii="Calibri" w:eastAsia="Times New Roman" w:hAnsi="Calibri" w:cs="Calibri"/>
+          <w:noProof/>
+          <w:sz w:val="22"/>
+          <w:szCs w:val="22"/>
+        </w:rPr>
+        <w:drawing>
+          <wp:inline distT="0" distB="0" distL="0" distR="0" wp14:anchorId="3B472819" wp14:editId="3CC53C14">
+            <wp:extent cx="2384277" cy="1621686"/>
+            <wp:effectExtent l="0" t="0" r="3810" b="4445"/>
+            <wp:docPr id="11" name="Picture 11" descr="A screenshot of a cell phone&#10;&#10;Description automatically generated"/>
+            <wp:cNvGraphicFramePr>
+              <a:graphicFrameLocks xmlns:a="http://schemas.openxmlformats.org/drawingml/2006/main" noChangeAspect="1"/>
+            </wp:cNvGraphicFramePr>
+            <a:graphic xmlns:a="http://schemas.openxmlformats.org/drawingml/2006/main">
+              <a:graphicData uri="http://schemas.openxmlformats.org/drawingml/2006/picture">
+                <pic:pic xmlns:pic="http://schemas.openxmlformats.org/drawingml/2006/picture">
+                  <pic:nvPicPr>
+                    <pic:cNvPr id="0" name="Picture 19"/>
+                    <pic:cNvPicPr>
+                      <a:picLocks noChangeAspect="1" noChangeArrowheads="1"/>
+                    </pic:cNvPicPr>
+                  </pic:nvPicPr>
+                  <pic:blipFill>
+                    <a:blip r:embed="rId10" cstate="print">
+                      <a:extLst>
+                        <a:ext uri="{28A0092B-C50C-407E-A947-70E740481C1C}">
+                          <a14:useLocalDpi xmlns:a14="http://schemas.microsoft.com/office/drawing/2010/main" val="0"/>
+                        </a:ext>
+                      </a:extLst>
+                    </a:blip>
+                    <a:srcRect/>
+                    <a:stretch>
+                      <a:fillRect/>
+                    </a:stretch>
+                  </pic:blipFill>
+                  <pic:spPr bwMode="auto">
+                    <a:xfrm>
+                      <a:off x="0" y="0"/>
+                      <a:ext cx="2401062" cy="1633103"/>
+                    </a:xfrm>
+                    <a:prstGeom prst="rect">
+                      <a:avLst/>
+                    </a:prstGeom>
+                    <a:noFill/>
+                    <a:ln>
+                      <a:noFill/>
+                    </a:ln>
+                  </pic:spPr>
+                </pic:pic>
+              </a:graphicData>
+            </a:graphic>
+          </wp:inline>
+        </w:drawing>
+      </w:r>
+    </w:p>
+    <w:p>
+      <w:pPr>
+        <w:pStyle w:val="Caption"/>
+        <w:jc w:val="center"/>
         <w:rPr>
           <w:rFonts w:ascii="Times New Roman" w:eastAsia="Times New Roman" w:hAnsi="Times New Roman" w:cs="Times New Roman"/>
         </w:rPr>
       </w:pPr>
+      <w:r>
+        <w:t xml:space="preserve">Figure </w:t>
+      </w:r>
+      <w:r>
+        <w:t>3</w:t>
+      </w:r>
+      <w:r>
+        <w:t xml:space="preserve"> </w:t>
+      </w:r>
+      <w:r>
+        <w:t>Mean transit time</w:t>
+      </w:r>
+      <w:r>
+        <w:t>s for varying numbers of trip-chained stops</w:t>
+      </w:r>
     </w:p>
     <w:p>
       <w:pPr>
         <w:rPr>
           <w:rFonts w:ascii="Calibri" w:eastAsia="Times New Roman" w:hAnsi="Calibri" w:cs="Calibri"/>
-          <w:sz w:val="22"/>
-          <w:szCs w:val="22"/>
-        </w:rPr>
-      </w:pPr>
-    </w:p>
-    <w:p>
-      <w:pPr>
+          <w:b/>
+          <w:bCs/>
+          <w:sz w:val="22"/>
+          <w:szCs w:val="22"/>
+        </w:rPr>
+      </w:pPr>
+      <w:r>
         <w:rPr>
           <w:rFonts w:ascii="Calibri" w:eastAsia="Times New Roman" w:hAnsi="Calibri" w:cs="Calibri"/>
-          <w:sz w:val="22"/>
-          <w:szCs w:val="22"/>
-        </w:rPr>
-      </w:pPr>
+          <w:b/>
+          <w:bCs/>
+          <w:sz w:val="22"/>
+          <w:szCs w:val="22"/>
+        </w:rPr>
+        <w:lastRenderedPageBreak/>
+        <w:t>Adding an “Outskirts” Subway Line</w:t>
+      </w:r>
     </w:p>
     <w:p>
       <w:pPr>
         <w:rPr>
           <w:rFonts w:ascii="Calibri" w:eastAsia="Times New Roman" w:hAnsi="Calibri" w:cs="Calibri"/>
-          <w:b/>
-          <w:bCs/>
           <w:sz w:val="22"/>
           <w:szCs w:val="22"/>
         </w:rPr>
@@ -2039,40 +2289,34 @@
       <w:r>
         <w:rPr>
           <w:rFonts w:ascii="Calibri" w:eastAsia="Times New Roman" w:hAnsi="Calibri" w:cs="Calibri"/>
-          <w:b/>
-          <w:bCs/>
-          <w:sz w:val="22"/>
-          <w:szCs w:val="22"/>
-        </w:rPr>
-        <w:t>Trip Chaining Effects</w:t>
-      </w:r>
-    </w:p>
-    <w:p>
-      <w:pPr>
+          <w:sz w:val="22"/>
+          <w:szCs w:val="22"/>
+        </w:rPr>
+        <w:t xml:space="preserve">To look at how the topology of a network favors or disfavors trip-chaining agents, I </w:t>
+      </w:r>
+      <w:r>
         <w:rPr>
           <w:rFonts w:ascii="Calibri" w:eastAsia="Times New Roman" w:hAnsi="Calibri" w:cs="Calibri"/>
-          <w:b/>
-          <w:bCs/>
-          <w:sz w:val="22"/>
-          <w:szCs w:val="22"/>
-        </w:rPr>
-      </w:pPr>
-    </w:p>
-    <w:p>
-      <w:pPr>
+          <w:sz w:val="22"/>
+          <w:szCs w:val="22"/>
+        </w:rPr>
+        <w:t>added a new line to the CTA,</w:t>
+      </w:r>
+      <w:r>
         <w:rPr>
           <w:rFonts w:ascii="Calibri" w:eastAsia="Times New Roman" w:hAnsi="Calibri" w:cs="Calibri"/>
           <w:sz w:val="22"/>
           <w:szCs w:val="22"/>
         </w:rPr>
-      </w:pPr>
+        <w:t xml:space="preserve"> referred to as “CTA_1</w:t>
+      </w:r>
       <w:r>
         <w:rPr>
           <w:rFonts w:ascii="Calibri" w:eastAsia="Times New Roman" w:hAnsi="Calibri" w:cs="Calibri"/>
           <w:sz w:val="22"/>
           <w:szCs w:val="22"/>
         </w:rPr>
-        <w:t xml:space="preserve">The main motivation for this project is to </w:t>
+        <w:t>,</w:t>
       </w:r>
       <w:r>
         <w:rPr>
@@ -2080,79 +2324,486 @@
           <w:sz w:val="22"/>
           <w:szCs w:val="22"/>
         </w:rPr>
-        <w:t xml:space="preserve">see how trip-chaining affects travel times and if </w:t>
+        <w:t xml:space="preserve">” both of which are shown in </w:t>
       </w:r>
       <w:r>
         <w:rPr>
           <w:rFonts w:ascii="Calibri" w:eastAsia="Times New Roman" w:hAnsi="Calibri" w:cs="Calibri"/>
-          <w:sz w:val="22"/>
-          <w:szCs w:val="22"/>
-        </w:rPr>
-        <w:t xml:space="preserve">changes to the topology of the </w:t>
+          <w:b/>
+          <w:bCs/>
+          <w:sz w:val="22"/>
+          <w:szCs w:val="22"/>
+        </w:rPr>
+        <w:t>Fig</w:t>
       </w:r>
       <w:r>
         <w:rPr>
           <w:rFonts w:ascii="Calibri" w:eastAsia="Times New Roman" w:hAnsi="Calibri" w:cs="Calibri"/>
-          <w:sz w:val="22"/>
-          <w:szCs w:val="22"/>
-        </w:rPr>
-        <w:t xml:space="preserve">subway network can favor trip-chaining passengers. </w:t>
-      </w:r>
-    </w:p>
-    <w:p>
-      <w:pPr>
+          <w:b/>
+          <w:bCs/>
+          <w:sz w:val="22"/>
+          <w:szCs w:val="22"/>
+        </w:rPr>
+        <w:t xml:space="preserve">ure 4. </w:t>
+      </w:r>
+      <w:r>
         <w:rPr>
           <w:rFonts w:ascii="Calibri" w:eastAsia="Times New Roman" w:hAnsi="Calibri" w:cs="Calibri"/>
           <w:sz w:val="22"/>
           <w:szCs w:val="22"/>
         </w:rPr>
-      </w:pPr>
-    </w:p>
-    <w:p>
-      <w:pPr>
+        <w:t>Thi</w:t>
+      </w:r>
+      <w:r>
         <w:rPr>
           <w:rFonts w:ascii="Calibri" w:eastAsia="Times New Roman" w:hAnsi="Calibri" w:cs="Calibri"/>
           <w:sz w:val="22"/>
           <w:szCs w:val="22"/>
         </w:rPr>
-      </w:pPr>
-    </w:p>
-    <w:p>
-      <w:pPr>
+        <w:t>s is also unsurprising, but it</w:t>
+      </w:r>
+      <w:r>
         <w:rPr>
           <w:rFonts w:ascii="Calibri" w:eastAsia="Times New Roman" w:hAnsi="Calibri" w:cs="Calibri"/>
-          <w:b/>
-          <w:bCs/>
-          <w:sz w:val="22"/>
-          <w:szCs w:val="22"/>
-        </w:rPr>
-      </w:pPr>
+          <w:sz w:val="22"/>
+          <w:szCs w:val="22"/>
+        </w:rPr>
+        <w:t xml:space="preserve"> demonstrates that adding a less central line significantly lowers the mean transit time in this model. </w:t>
+      </w:r>
       <w:r>
         <w:rPr>
           <w:rFonts w:ascii="Calibri" w:eastAsia="Times New Roman" w:hAnsi="Calibri" w:cs="Calibri"/>
-          <w:b/>
-          <w:bCs/>
-          <w:sz w:val="22"/>
-          <w:szCs w:val="22"/>
-        </w:rPr>
-        <w:t>Adding an “Outskirts” Subway Line</w:t>
-      </w:r>
-    </w:p>
-    <w:p>
-      <w:pPr>
-        <w:rPr>
-          <w:rFonts w:ascii="Calibri" w:hAnsi="Calibri" w:cs="Calibri"/>
-          <w:sz w:val="22"/>
-          <w:szCs w:val="22"/>
-        </w:rPr>
-      </w:pPr>
-    </w:p>
-    <w:p>
-      <w:pPr>
+          <w:sz w:val="22"/>
+          <w:szCs w:val="22"/>
+        </w:rPr>
+        <w:t xml:space="preserve"> </w:t>
+      </w:r>
+    </w:p>
+    <w:p>
+      <w:pPr>
+        <w:rPr>
+          <w:rFonts w:ascii="Calibri" w:eastAsia="Times New Roman" w:hAnsi="Calibri" w:cs="Calibri"/>
+          <w:sz w:val="22"/>
+          <w:szCs w:val="22"/>
+        </w:rPr>
+      </w:pPr>
+    </w:p>
+    <w:p>
+      <w:pPr>
+        <w:rPr>
+          <w:rFonts w:ascii="Calibri" w:eastAsia="Times New Roman" w:hAnsi="Calibri" w:cs="Calibri"/>
+          <w:b/>
+          <w:bCs/>
+          <w:sz w:val="22"/>
+          <w:szCs w:val="22"/>
+        </w:rPr>
+      </w:pPr>
+    </w:p>
+    <w:p>
+      <w:pPr>
+        <w:rPr>
+          <w:rFonts w:ascii="Calibri" w:eastAsia="Times New Roman" w:hAnsi="Calibri" w:cs="Calibri"/>
+          <w:b/>
+          <w:bCs/>
+          <w:sz w:val="22"/>
+          <w:szCs w:val="22"/>
+        </w:rPr>
+      </w:pPr>
+      <w:r>
+        <w:rPr>
+          <w:rFonts w:ascii="Calibri" w:eastAsia="Times New Roman" w:hAnsi="Calibri" w:cs="Calibri"/>
+          <w:b/>
+          <w:bCs/>
+          <w:sz w:val="22"/>
+          <w:szCs w:val="22"/>
+        </w:rPr>
+        <w:t xml:space="preserve">         </w:t>
+      </w:r>
+      <w:r>
+        <w:rPr>
+          <w:rFonts w:ascii="Calibri" w:eastAsia="Times New Roman" w:hAnsi="Calibri" w:cs="Calibri"/>
+          <w:b/>
+          <w:bCs/>
+          <w:noProof/>
+          <w:sz w:val="22"/>
+          <w:szCs w:val="22"/>
+        </w:rPr>
+        <w:drawing>
+          <wp:inline distT="0" distB="0" distL="0" distR="0" wp14:anchorId="57B1A5E4" wp14:editId="0FE257A2">
+            <wp:extent cx="2506133" cy="1694835"/>
+            <wp:effectExtent l="0" t="0" r="0" b="0"/>
+            <wp:docPr id="12" name="Picture 12" descr="A picture containing text, map, colorful, kite&#10;&#10;Description automatically generated"/>
+            <wp:cNvGraphicFramePr>
+              <a:graphicFrameLocks xmlns:a="http://schemas.openxmlformats.org/drawingml/2006/main" noChangeAspect="1"/>
+            </wp:cNvGraphicFramePr>
+            <a:graphic xmlns:a="http://schemas.openxmlformats.org/drawingml/2006/main">
+              <a:graphicData uri="http://schemas.openxmlformats.org/drawingml/2006/picture">
+                <pic:pic xmlns:pic="http://schemas.openxmlformats.org/drawingml/2006/picture">
+                  <pic:nvPicPr>
+                    <pic:cNvPr id="12" name="CTAs.png"/>
+                    <pic:cNvPicPr/>
+                  </pic:nvPicPr>
+                  <pic:blipFill>
+                    <a:blip r:embed="rId11" cstate="print">
+                      <a:extLst>
+                        <a:ext uri="{28A0092B-C50C-407E-A947-70E740481C1C}">
+                          <a14:useLocalDpi xmlns:a14="http://schemas.microsoft.com/office/drawing/2010/main" val="0"/>
+                        </a:ext>
+                      </a:extLst>
+                    </a:blip>
+                    <a:stretch>
+                      <a:fillRect/>
+                    </a:stretch>
+                  </pic:blipFill>
+                  <pic:spPr>
+                    <a:xfrm>
+                      <a:off x="0" y="0"/>
+                      <a:ext cx="2524775" cy="1707442"/>
+                    </a:xfrm>
+                    <a:prstGeom prst="rect">
+                      <a:avLst/>
+                    </a:prstGeom>
+                  </pic:spPr>
+                </pic:pic>
+              </a:graphicData>
+            </a:graphic>
+          </wp:inline>
+        </w:drawing>
+      </w:r>
+      <w:r>
         <w:rPr>
           <w:rFonts w:ascii="Times New Roman" w:eastAsia="Times New Roman" w:hAnsi="Times New Roman" w:cs="Times New Roman"/>
-        </w:rPr>
-      </w:pPr>
+          <w:noProof/>
+        </w:rPr>
+        <w:drawing>
+          <wp:inline distT="0" distB="0" distL="0" distR="0" wp14:anchorId="58EC7A07" wp14:editId="2FAA583D">
+            <wp:extent cx="2505710" cy="1704281"/>
+            <wp:effectExtent l="0" t="0" r="0" b="0"/>
+            <wp:docPr id="10" name="Picture 10" descr="A screenshot of a cell phone&#10;&#10;Description automatically generated"/>
+            <wp:cNvGraphicFramePr>
+              <a:graphicFrameLocks xmlns:a="http://schemas.openxmlformats.org/drawingml/2006/main" noChangeAspect="1"/>
+            </wp:cNvGraphicFramePr>
+            <a:graphic xmlns:a="http://schemas.openxmlformats.org/drawingml/2006/main">
+              <a:graphicData uri="http://schemas.openxmlformats.org/drawingml/2006/picture">
+                <pic:pic xmlns:pic="http://schemas.openxmlformats.org/drawingml/2006/picture">
+                  <pic:nvPicPr>
+                    <pic:cNvPr id="0" name="Picture 17"/>
+                    <pic:cNvPicPr>
+                      <a:picLocks noChangeAspect="1" noChangeArrowheads="1"/>
+                    </pic:cNvPicPr>
+                  </pic:nvPicPr>
+                  <pic:blipFill>
+                    <a:blip r:embed="rId12" cstate="print">
+                      <a:extLst>
+                        <a:ext uri="{28A0092B-C50C-407E-A947-70E740481C1C}">
+                          <a14:useLocalDpi xmlns:a14="http://schemas.microsoft.com/office/drawing/2010/main" val="0"/>
+                        </a:ext>
+                      </a:extLst>
+                    </a:blip>
+                    <a:srcRect/>
+                    <a:stretch>
+                      <a:fillRect/>
+                    </a:stretch>
+                  </pic:blipFill>
+                  <pic:spPr bwMode="auto">
+                    <a:xfrm>
+                      <a:off x="0" y="0"/>
+                      <a:ext cx="2513261" cy="1709417"/>
+                    </a:xfrm>
+                    <a:prstGeom prst="rect">
+                      <a:avLst/>
+                    </a:prstGeom>
+                    <a:noFill/>
+                    <a:ln>
+                      <a:noFill/>
+                    </a:ln>
+                  </pic:spPr>
+                </pic:pic>
+              </a:graphicData>
+            </a:graphic>
+          </wp:inline>
+        </w:drawing>
+      </w:r>
+    </w:p>
+    <w:p>
+      <w:pPr>
+        <w:pStyle w:val="Caption"/>
+        <w:jc w:val="center"/>
+        <w:rPr>
+          <w:rFonts w:ascii="Times New Roman" w:eastAsia="Times New Roman" w:hAnsi="Times New Roman" w:cs="Times New Roman"/>
+        </w:rPr>
+      </w:pPr>
+      <w:r>
+        <w:rPr>
+          <w:b/>
+          <w:bCs/>
+        </w:rPr>
+        <w:t xml:space="preserve">Figure </w:t>
+      </w:r>
+      <w:r>
+        <w:rPr>
+          <w:b/>
+          <w:bCs/>
+        </w:rPr>
+        <w:t>4:</w:t>
+      </w:r>
+      <w:r>
+        <w:t xml:space="preserve"> </w:t>
+      </w:r>
+      <w:r>
+        <w:rPr>
+          <w:b/>
+          <w:bCs/>
+        </w:rPr>
+        <w:t xml:space="preserve">A) </w:t>
+      </w:r>
+      <w:r>
+        <w:t xml:space="preserve">CTA depicts the network graph for </w:t>
+      </w:r>
+      <w:r>
+        <w:t>the current Chicago Transit</w:t>
+      </w:r>
+      <w:r>
+        <w:t xml:space="preserve"> Authority train system. CTA_1 depicts my added subway line connecting the outer “spokes” of the CTA. </w:t>
+      </w:r>
+      <w:r>
+        <w:rPr>
+          <w:b/>
+          <w:bCs/>
+        </w:rPr>
+        <w:t>B)</w:t>
+      </w:r>
+      <w:r>
+        <w:t xml:space="preserve"> Transit times for the current CTA and my augmented network, CTA_1.</w:t>
+      </w:r>
+    </w:p>
+    <w:p>
+      <w:pPr>
+        <w:rPr>
+          <w:rFonts w:ascii="Times New Roman" w:eastAsia="Times New Roman" w:hAnsi="Times New Roman" w:cs="Times New Roman"/>
+        </w:rPr>
+      </w:pPr>
+    </w:p>
+    <w:p>
+      <w:pPr>
+        <w:rPr>
+          <w:rFonts w:ascii="Calibri" w:hAnsi="Calibri" w:cs="Calibri"/>
+          <w:b/>
+          <w:bCs/>
+          <w:sz w:val="22"/>
+          <w:szCs w:val="22"/>
+        </w:rPr>
+      </w:pPr>
+      <w:r>
+        <w:rPr>
+          <w:rFonts w:ascii="Calibri" w:hAnsi="Calibri" w:cs="Calibri"/>
+          <w:b/>
+          <w:bCs/>
+          <w:sz w:val="22"/>
+          <w:szCs w:val="22"/>
+        </w:rPr>
+        <w:t xml:space="preserve">Topology </w:t>
+      </w:r>
+      <w:r>
+        <w:rPr>
+          <w:rFonts w:ascii="Calibri" w:hAnsi="Calibri" w:cs="Calibri"/>
+          <w:b/>
+          <w:bCs/>
+          <w:sz w:val="22"/>
+          <w:szCs w:val="22"/>
+        </w:rPr>
+        <w:t>C</w:t>
+      </w:r>
+      <w:r>
+        <w:rPr>
+          <w:rFonts w:ascii="Calibri" w:hAnsi="Calibri" w:cs="Calibri"/>
+          <w:b/>
+          <w:bCs/>
+          <w:sz w:val="22"/>
+          <w:szCs w:val="22"/>
+        </w:rPr>
+        <w:t>omparisons</w:t>
+      </w:r>
+    </w:p>
+    <w:p>
+      <w:pPr>
+        <w:rPr>
+          <w:rFonts w:ascii="Calibri" w:hAnsi="Calibri" w:cs="Calibri"/>
+          <w:sz w:val="22"/>
+          <w:szCs w:val="22"/>
+        </w:rPr>
+      </w:pPr>
+      <w:r>
+        <w:rPr>
+          <w:rFonts w:ascii="Calibri" w:hAnsi="Calibri" w:cs="Calibri"/>
+          <w:sz w:val="22"/>
+          <w:szCs w:val="22"/>
+        </w:rPr>
+        <w:t xml:space="preserve">Finally, I wanted to </w:t>
+      </w:r>
+      <w:r>
+        <w:rPr>
+          <w:rFonts w:ascii="Calibri" w:hAnsi="Calibri" w:cs="Calibri"/>
+          <w:sz w:val="22"/>
+          <w:szCs w:val="22"/>
+        </w:rPr>
+        <w:t xml:space="preserve">do a little bit of analysis on the networks themselves. </w:t>
+      </w:r>
+      <w:r>
+        <w:rPr>
+          <w:rFonts w:ascii="Calibri" w:hAnsi="Calibri" w:cs="Calibri"/>
+          <w:b/>
+          <w:bCs/>
+          <w:sz w:val="22"/>
+          <w:szCs w:val="22"/>
+        </w:rPr>
+        <w:t>Figure 5</w:t>
+      </w:r>
+      <w:r>
+        <w:rPr>
+          <w:rFonts w:ascii="Calibri" w:hAnsi="Calibri" w:cs="Calibri"/>
+          <w:sz w:val="22"/>
+          <w:szCs w:val="22"/>
+        </w:rPr>
+        <w:t xml:space="preserve"> shows the betweenness centrality</w:t>
+      </w:r>
+      <w:r>
+        <w:rPr>
+          <w:rFonts w:ascii="Calibri" w:hAnsi="Calibri" w:cs="Calibri"/>
+          <w:sz w:val="22"/>
+          <w:szCs w:val="22"/>
+        </w:rPr>
+        <w:t xml:space="preserve"> for each of the nodes</w:t>
+      </w:r>
+      <w:r>
+        <w:rPr>
+          <w:rFonts w:ascii="Calibri" w:hAnsi="Calibri" w:cs="Calibri"/>
+          <w:sz w:val="22"/>
+          <w:szCs w:val="22"/>
+        </w:rPr>
+        <w:t xml:space="preserve">. It’s clear from the betweenness centralities </w:t>
+      </w:r>
+      <w:r>
+        <w:rPr>
+          <w:rFonts w:ascii="Calibri" w:hAnsi="Calibri" w:cs="Calibri"/>
+          <w:sz w:val="22"/>
+          <w:szCs w:val="22"/>
+        </w:rPr>
+        <w:t xml:space="preserve">that </w:t>
+      </w:r>
+      <w:r>
+        <w:rPr>
+          <w:rFonts w:ascii="Calibri" w:hAnsi="Calibri" w:cs="Calibri"/>
+          <w:sz w:val="22"/>
+          <w:szCs w:val="22"/>
+        </w:rPr>
+        <w:t xml:space="preserve">adding this additional line is providing many of the shortest paths between nodes. </w:t>
+      </w:r>
+    </w:p>
+    <w:p>
+      <w:pPr>
+        <w:rPr>
+          <w:rFonts w:ascii="Calibri" w:hAnsi="Calibri" w:cs="Calibri"/>
+          <w:sz w:val="22"/>
+          <w:szCs w:val="22"/>
+        </w:rPr>
+      </w:pPr>
+    </w:p>
+    <w:p>
+      <w:pPr>
+        <w:jc w:val="center"/>
+        <w:rPr>
+          <w:rFonts w:ascii="Calibri" w:hAnsi="Calibri" w:cs="Calibri"/>
+          <w:sz w:val="22"/>
+          <w:szCs w:val="22"/>
+        </w:rPr>
+      </w:pPr>
+      <w:r>
+        <w:rPr>
+          <w:rFonts w:ascii="Calibri" w:hAnsi="Calibri" w:cs="Calibri"/>
+          <w:noProof/>
+          <w:sz w:val="22"/>
+          <w:szCs w:val="22"/>
+        </w:rPr>
+        <w:drawing>
+          <wp:inline distT="0" distB="0" distL="0" distR="0" wp14:anchorId="59A4D104" wp14:editId="7DCD0FD4">
+            <wp:extent cx="2914116" cy="2148538"/>
+            <wp:effectExtent l="0" t="0" r="0" b="0"/>
+            <wp:docPr id="13" name="Picture 13" descr="A close up of a map&#10;&#10;Description automatically generated"/>
+            <wp:cNvGraphicFramePr>
+              <a:graphicFrameLocks xmlns:a="http://schemas.openxmlformats.org/drawingml/2006/main" noChangeAspect="1"/>
+            </wp:cNvGraphicFramePr>
+            <a:graphic xmlns:a="http://schemas.openxmlformats.org/drawingml/2006/main">
+              <a:graphicData uri="http://schemas.openxmlformats.org/drawingml/2006/picture">
+                <pic:pic xmlns:pic="http://schemas.openxmlformats.org/drawingml/2006/picture">
+                  <pic:nvPicPr>
+                    <pic:cNvPr id="13" name="betweenness.png"/>
+                    <pic:cNvPicPr/>
+                  </pic:nvPicPr>
+                  <pic:blipFill>
+                    <a:blip r:embed="rId13" cstate="print">
+                      <a:extLst>
+                        <a:ext uri="{28A0092B-C50C-407E-A947-70E740481C1C}">
+                          <a14:useLocalDpi xmlns:a14="http://schemas.microsoft.com/office/drawing/2010/main" val="0"/>
+                        </a:ext>
+                      </a:extLst>
+                    </a:blip>
+                    <a:stretch>
+                      <a:fillRect/>
+                    </a:stretch>
+                  </pic:blipFill>
+                  <pic:spPr>
+                    <a:xfrm>
+                      <a:off x="0" y="0"/>
+                      <a:ext cx="2922589" cy="2154785"/>
+                    </a:xfrm>
+                    <a:prstGeom prst="rect">
+                      <a:avLst/>
+                    </a:prstGeom>
+                  </pic:spPr>
+                </pic:pic>
+              </a:graphicData>
+            </a:graphic>
+          </wp:inline>
+        </w:drawing>
+      </w:r>
+    </w:p>
+    <w:p>
+      <w:pPr>
+        <w:pStyle w:val="Caption"/>
+        <w:jc w:val="center"/>
+        <w:rPr>
+          <w:rFonts w:ascii="Times New Roman" w:eastAsia="Times New Roman" w:hAnsi="Times New Roman" w:cs="Times New Roman"/>
+        </w:rPr>
+      </w:pPr>
+      <w:r>
+        <w:rPr>
+          <w:b/>
+          <w:bCs/>
+        </w:rPr>
+        <w:t xml:space="preserve">Figure </w:t>
+      </w:r>
+      <w:r>
+        <w:rPr>
+          <w:b/>
+          <w:bCs/>
+        </w:rPr>
+        <w:t>5</w:t>
+      </w:r>
+      <w:r>
+        <w:t xml:space="preserve">: </w:t>
+      </w:r>
+      <w:r>
+        <w:t xml:space="preserve">CTA and my augmented graph, CTA_1. Nodes are color-coded by betweenness centrality using </w:t>
+      </w:r>
+      <w:proofErr w:type="spellStart"/>
+      <w:r>
+        <w:t>networkx</w:t>
+      </w:r>
+      <w:proofErr w:type="spellEnd"/>
+      <w:r>
+        <w:t>. Lighter colors indicate higher betweenness centralities.</w:t>
+      </w:r>
     </w:p>
     <w:p>
       <w:pPr>
@@ -2204,21 +2855,552 @@
           <w:rFonts w:ascii="Calibri" w:hAnsi="Calibri" w:cs="Calibri"/>
           <w:b/>
           <w:bCs/>
-          <w:sz w:val="28"/>
-          <w:szCs w:val="28"/>
-          <w:u w:val="single"/>
-        </w:rPr>
-      </w:pPr>
-    </w:p>
-    <w:p>
-      <w:pPr>
-        <w:rPr>
-          <w:rFonts w:ascii="Calibri" w:hAnsi="Calibri" w:cs="Calibri"/>
-          <w:b/>
-          <w:bCs/>
-          <w:sz w:val="28"/>
-          <w:szCs w:val="28"/>
-          <w:u w:val="single"/>
+          <w:sz w:val="22"/>
+          <w:szCs w:val="22"/>
+        </w:rPr>
+      </w:pPr>
+      <w:r>
+        <w:rPr>
+          <w:rFonts w:ascii="Calibri" w:hAnsi="Calibri" w:cs="Calibri"/>
+          <w:b/>
+          <w:bCs/>
+          <w:sz w:val="22"/>
+          <w:szCs w:val="22"/>
+        </w:rPr>
+        <w:t>Expanding to More Cities</w:t>
+      </w:r>
+    </w:p>
+    <w:p>
+      <w:pPr>
+        <w:rPr>
+          <w:rFonts w:ascii="Calibri" w:hAnsi="Calibri" w:cs="Calibri"/>
+          <w:sz w:val="22"/>
+          <w:szCs w:val="22"/>
+        </w:rPr>
+      </w:pPr>
+      <w:r>
+        <w:rPr>
+          <w:rFonts w:ascii="Calibri" w:hAnsi="Calibri" w:cs="Calibri"/>
+          <w:sz w:val="22"/>
+          <w:szCs w:val="22"/>
+        </w:rPr>
+        <w:t>There is a lot in this project that I wish I could have added complexity</w:t>
+      </w:r>
+      <w:r>
+        <w:rPr>
+          <w:rFonts w:ascii="Calibri" w:hAnsi="Calibri" w:cs="Calibri"/>
+          <w:sz w:val="22"/>
+          <w:szCs w:val="22"/>
+        </w:rPr>
+        <w:t>-</w:t>
+      </w:r>
+      <w:r>
+        <w:rPr>
+          <w:rFonts w:ascii="Calibri" w:hAnsi="Calibri" w:cs="Calibri"/>
+          <w:sz w:val="22"/>
+          <w:szCs w:val="22"/>
+        </w:rPr>
+        <w:t xml:space="preserve">wise and </w:t>
+      </w:r>
+      <w:r>
+        <w:rPr>
+          <w:rFonts w:ascii="Calibri" w:hAnsi="Calibri" w:cs="Calibri"/>
+          <w:sz w:val="22"/>
+          <w:szCs w:val="22"/>
+        </w:rPr>
+        <w:t xml:space="preserve">explored </w:t>
+      </w:r>
+      <w:r>
+        <w:rPr>
+          <w:rFonts w:ascii="Calibri" w:hAnsi="Calibri" w:cs="Calibri"/>
+          <w:sz w:val="22"/>
+          <w:szCs w:val="22"/>
+        </w:rPr>
+        <w:t>analysis</w:t>
+      </w:r>
+      <w:r>
+        <w:rPr>
+          <w:rFonts w:ascii="Calibri" w:hAnsi="Calibri" w:cs="Calibri"/>
+          <w:sz w:val="22"/>
+          <w:szCs w:val="22"/>
+        </w:rPr>
+        <w:t>-</w:t>
+      </w:r>
+      <w:r>
+        <w:rPr>
+          <w:rFonts w:ascii="Calibri" w:hAnsi="Calibri" w:cs="Calibri"/>
+          <w:sz w:val="22"/>
+          <w:szCs w:val="22"/>
+        </w:rPr>
+        <w:t xml:space="preserve">wise. </w:t>
+      </w:r>
+      <w:r>
+        <w:rPr>
+          <w:rFonts w:ascii="Calibri" w:hAnsi="Calibri" w:cs="Calibri"/>
+          <w:sz w:val="22"/>
+          <w:szCs w:val="22"/>
+        </w:rPr>
+        <w:t xml:space="preserve">First of all, </w:t>
+      </w:r>
+      <w:r>
+        <w:rPr>
+          <w:rFonts w:ascii="Calibri" w:hAnsi="Calibri" w:cs="Calibri"/>
+          <w:sz w:val="22"/>
+          <w:szCs w:val="22"/>
+        </w:rPr>
+        <w:t>I would love to replicate some of this analysis for different cities’ public transit systems to compare their topologies and bias for or against trip-chaining agents.</w:t>
+      </w:r>
+      <w:r>
+        <w:rPr>
+          <w:rFonts w:ascii="Calibri" w:hAnsi="Calibri" w:cs="Calibri"/>
+          <w:sz w:val="22"/>
+          <w:szCs w:val="22"/>
+        </w:rPr>
+        <w:t xml:space="preserve"> Converting the publicly available </w:t>
+      </w:r>
+      <w:r>
+        <w:rPr>
+          <w:rFonts w:ascii="Calibri" w:hAnsi="Calibri" w:cs="Calibri"/>
+          <w:sz w:val="22"/>
+          <w:szCs w:val="22"/>
+        </w:rPr>
+        <w:lastRenderedPageBreak/>
+        <w:t xml:space="preserve">data was a little bit messy and cumbersome, so I </w:t>
+      </w:r>
+      <w:r>
+        <w:rPr>
+          <w:rFonts w:ascii="Calibri" w:hAnsi="Calibri" w:cs="Calibri"/>
+          <w:sz w:val="22"/>
+          <w:szCs w:val="22"/>
+        </w:rPr>
+        <w:t xml:space="preserve">chose to stick with a single model, but I think there is a lot of value in comparing the distributions of connectivity and centrality for different </w:t>
+      </w:r>
+      <w:r>
+        <w:rPr>
+          <w:rFonts w:ascii="Calibri" w:hAnsi="Calibri" w:cs="Calibri"/>
+          <w:sz w:val="22"/>
+          <w:szCs w:val="22"/>
+        </w:rPr>
+        <w:t>cities.</w:t>
+      </w:r>
+    </w:p>
+    <w:p>
+      <w:pPr>
+        <w:rPr>
+          <w:rFonts w:ascii="Calibri" w:hAnsi="Calibri" w:cs="Calibri"/>
+          <w:sz w:val="22"/>
+          <w:szCs w:val="22"/>
+        </w:rPr>
+      </w:pPr>
+    </w:p>
+    <w:p>
+      <w:pPr>
+        <w:rPr>
+          <w:rFonts w:ascii="Calibri" w:hAnsi="Calibri" w:cs="Calibri"/>
+          <w:b/>
+          <w:bCs/>
+          <w:sz w:val="22"/>
+          <w:szCs w:val="22"/>
+        </w:rPr>
+      </w:pPr>
+      <w:r>
+        <w:rPr>
+          <w:rFonts w:ascii="Calibri" w:hAnsi="Calibri" w:cs="Calibri"/>
+          <w:b/>
+          <w:bCs/>
+          <w:sz w:val="22"/>
+          <w:szCs w:val="22"/>
+        </w:rPr>
+        <w:t>Adding More Transit Modes</w:t>
+      </w:r>
+    </w:p>
+    <w:p>
+      <w:pPr>
+        <w:rPr>
+          <w:rFonts w:ascii="Calibri" w:hAnsi="Calibri" w:cs="Calibri"/>
+          <w:sz w:val="22"/>
+          <w:szCs w:val="22"/>
+        </w:rPr>
+      </w:pPr>
+      <w:r>
+        <w:rPr>
+          <w:rFonts w:ascii="Calibri" w:hAnsi="Calibri" w:cs="Calibri"/>
+          <w:sz w:val="22"/>
+          <w:szCs w:val="22"/>
+        </w:rPr>
+        <w:t xml:space="preserve">For this model I only included </w:t>
+      </w:r>
+      <w:r>
+        <w:rPr>
+          <w:rFonts w:ascii="Calibri" w:hAnsi="Calibri" w:cs="Calibri"/>
+          <w:sz w:val="22"/>
+          <w:szCs w:val="22"/>
+        </w:rPr>
+        <w:t xml:space="preserve">subway trains as a simplification, but a </w:t>
+      </w:r>
+      <w:r>
+        <w:rPr>
+          <w:rFonts w:ascii="Calibri" w:hAnsi="Calibri" w:cs="Calibri"/>
+          <w:sz w:val="22"/>
+          <w:szCs w:val="22"/>
+        </w:rPr>
+        <w:t xml:space="preserve">significant issue with public transit accessibility is that housing prices may be correlated to </w:t>
+      </w:r>
+      <w:r>
+        <w:rPr>
+          <w:rFonts w:ascii="Calibri" w:hAnsi="Calibri" w:cs="Calibri"/>
+          <w:sz w:val="22"/>
+          <w:szCs w:val="22"/>
+        </w:rPr>
+        <w:t xml:space="preserve">their proximity to public transit. </w:t>
+      </w:r>
+      <w:r>
+        <w:rPr>
+          <w:rFonts w:ascii="Calibri" w:hAnsi="Calibri" w:cs="Calibri"/>
+          <w:sz w:val="22"/>
+          <w:szCs w:val="22"/>
+        </w:rPr>
+        <w:t xml:space="preserve">I would like to improve my model by </w:t>
+      </w:r>
+      <w:r>
+        <w:rPr>
+          <w:rFonts w:ascii="Calibri" w:hAnsi="Calibri" w:cs="Calibri"/>
+          <w:sz w:val="22"/>
+          <w:szCs w:val="22"/>
+        </w:rPr>
+        <w:t>randomly initializing agents on a grid that is overlaid on the transit</w:t>
+      </w:r>
+      <w:r>
+        <w:rPr>
+          <w:rFonts w:ascii="Calibri" w:hAnsi="Calibri" w:cs="Calibri"/>
+          <w:sz w:val="22"/>
+          <w:szCs w:val="22"/>
+        </w:rPr>
+        <w:t xml:space="preserve"> </w:t>
+      </w:r>
+      <w:r>
+        <w:rPr>
+          <w:rFonts w:ascii="Calibri" w:hAnsi="Calibri" w:cs="Calibri"/>
+          <w:sz w:val="22"/>
+          <w:szCs w:val="22"/>
+        </w:rPr>
+        <w:t xml:space="preserve">network (since all nodes have geographic coordinates). </w:t>
+      </w:r>
+      <w:r>
+        <w:rPr>
+          <w:rFonts w:ascii="Calibri" w:hAnsi="Calibri" w:cs="Calibri"/>
+          <w:sz w:val="22"/>
+          <w:szCs w:val="22"/>
+        </w:rPr>
+        <w:t>This way, I can account for walking times to/from subway stations</w:t>
+      </w:r>
+      <w:r>
+        <w:rPr>
+          <w:rFonts w:ascii="Calibri" w:hAnsi="Calibri" w:cs="Calibri"/>
+          <w:sz w:val="22"/>
+          <w:szCs w:val="22"/>
+        </w:rPr>
+        <w:t xml:space="preserve">, as well as </w:t>
+      </w:r>
+      <w:r>
+        <w:rPr>
+          <w:rFonts w:ascii="Calibri" w:hAnsi="Calibri" w:cs="Calibri"/>
+          <w:sz w:val="22"/>
+          <w:szCs w:val="22"/>
+        </w:rPr>
+        <w:t xml:space="preserve">include the option for agents to choose walking if it is comparable to subway transit (this would require some sort of cost function). </w:t>
+      </w:r>
+      <w:r>
+        <w:rPr>
+          <w:rFonts w:ascii="Calibri" w:hAnsi="Calibri" w:cs="Calibri"/>
+          <w:sz w:val="22"/>
+          <w:szCs w:val="22"/>
+        </w:rPr>
+        <w:t>I could also add in buses</w:t>
+      </w:r>
+      <w:r>
+        <w:rPr>
+          <w:rFonts w:ascii="Calibri" w:hAnsi="Calibri" w:cs="Calibri"/>
+          <w:sz w:val="22"/>
+          <w:szCs w:val="22"/>
+        </w:rPr>
+        <w:t xml:space="preserve"> </w:t>
+      </w:r>
+      <w:r>
+        <w:rPr>
+          <w:rFonts w:ascii="Calibri" w:hAnsi="Calibri" w:cs="Calibri"/>
+          <w:sz w:val="22"/>
+          <w:szCs w:val="22"/>
+        </w:rPr>
+        <w:t xml:space="preserve">or other modes of transit, and </w:t>
+      </w:r>
+      <w:r>
+        <w:rPr>
+          <w:rFonts w:ascii="Calibri" w:hAnsi="Calibri" w:cs="Calibri"/>
+          <w:sz w:val="22"/>
+          <w:szCs w:val="22"/>
+        </w:rPr>
+        <w:t>weight their edges according to their travel speed.</w:t>
+      </w:r>
+    </w:p>
+    <w:p>
+      <w:pPr>
+        <w:rPr>
+          <w:rFonts w:ascii="Calibri" w:hAnsi="Calibri" w:cs="Calibri"/>
+          <w:sz w:val="22"/>
+          <w:szCs w:val="22"/>
+        </w:rPr>
+      </w:pPr>
+    </w:p>
+    <w:p>
+      <w:pPr>
+        <w:rPr>
+          <w:rFonts w:ascii="Calibri" w:hAnsi="Calibri" w:cs="Calibri"/>
+          <w:b/>
+          <w:bCs/>
+          <w:sz w:val="22"/>
+          <w:szCs w:val="22"/>
+        </w:rPr>
+      </w:pPr>
+      <w:r>
+        <w:rPr>
+          <w:rFonts w:ascii="Calibri" w:hAnsi="Calibri" w:cs="Calibri"/>
+          <w:b/>
+          <w:bCs/>
+          <w:sz w:val="22"/>
+          <w:szCs w:val="22"/>
+        </w:rPr>
+        <w:t>Improving the Accuracy of Agent Distributions</w:t>
+      </w:r>
+    </w:p>
+    <w:p>
+      <w:pPr>
+        <w:rPr>
+          <w:rFonts w:ascii="Calibri" w:hAnsi="Calibri" w:cs="Calibri"/>
+          <w:sz w:val="22"/>
+          <w:szCs w:val="22"/>
+        </w:rPr>
+      </w:pPr>
+      <w:r>
+        <w:rPr>
+          <w:rFonts w:ascii="Calibri" w:hAnsi="Calibri" w:cs="Calibri"/>
+          <w:sz w:val="22"/>
+          <w:szCs w:val="22"/>
+        </w:rPr>
+        <w:t>A major drawback of my simplified model is assuming that agents</w:t>
+      </w:r>
+      <w:r>
+        <w:rPr>
+          <w:rFonts w:ascii="Calibri" w:hAnsi="Calibri" w:cs="Calibri"/>
+          <w:sz w:val="22"/>
+          <w:szCs w:val="22"/>
+        </w:rPr>
+        <w:t>’ destinations</w:t>
+      </w:r>
+      <w:r>
+        <w:rPr>
+          <w:rFonts w:ascii="Calibri" w:hAnsi="Calibri" w:cs="Calibri"/>
+          <w:sz w:val="22"/>
+          <w:szCs w:val="22"/>
+        </w:rPr>
+        <w:t xml:space="preserve"> are uniformly </w:t>
+      </w:r>
+      <w:r>
+        <w:rPr>
+          <w:rFonts w:ascii="Calibri" w:hAnsi="Calibri" w:cs="Calibri"/>
+          <w:sz w:val="22"/>
+          <w:szCs w:val="22"/>
+        </w:rPr>
+        <w:t xml:space="preserve">spread across the </w:t>
+      </w:r>
+      <w:r>
+        <w:rPr>
+          <w:rFonts w:ascii="Calibri" w:hAnsi="Calibri" w:cs="Calibri"/>
+          <w:sz w:val="22"/>
+          <w:szCs w:val="22"/>
+        </w:rPr>
+        <w:t>network. In reality, some nodes have higher housing population densities, some have higher workplace densities,</w:t>
+      </w:r>
+      <w:r>
+        <w:rPr>
+          <w:rFonts w:ascii="Calibri" w:hAnsi="Calibri" w:cs="Calibri"/>
+          <w:sz w:val="22"/>
+          <w:szCs w:val="22"/>
+        </w:rPr>
+        <w:t xml:space="preserve"> etc. One way I can think to account for this is to collect</w:t>
+      </w:r>
+      <w:r>
+        <w:rPr>
+          <w:rFonts w:ascii="Calibri" w:hAnsi="Calibri" w:cs="Calibri"/>
+          <w:sz w:val="22"/>
+          <w:szCs w:val="22"/>
+        </w:rPr>
+        <w:t xml:space="preserve"> public housing density data, map it to a </w:t>
+      </w:r>
+      <w:r>
+        <w:rPr>
+          <w:rFonts w:ascii="Calibri" w:hAnsi="Calibri" w:cs="Calibri"/>
+          <w:sz w:val="22"/>
+          <w:szCs w:val="22"/>
+        </w:rPr>
+        <w:t xml:space="preserve">3-D </w:t>
+      </w:r>
+      <w:r>
+        <w:rPr>
+          <w:rFonts w:ascii="Calibri" w:hAnsi="Calibri" w:cs="Calibri"/>
+          <w:sz w:val="22"/>
+          <w:szCs w:val="22"/>
+        </w:rPr>
+        <w:t xml:space="preserve">probability density function, and then </w:t>
+      </w:r>
+      <w:r>
+        <w:rPr>
+          <w:rFonts w:ascii="Calibri" w:hAnsi="Calibri" w:cs="Calibri"/>
+          <w:sz w:val="22"/>
+          <w:szCs w:val="22"/>
+        </w:rPr>
+        <w:t xml:space="preserve">sample randomly using that probability density as a weight along with a random number generator. </w:t>
+      </w:r>
+      <w:r>
+        <w:rPr>
+          <w:rFonts w:ascii="Calibri" w:hAnsi="Calibri" w:cs="Calibri"/>
+          <w:sz w:val="22"/>
+          <w:szCs w:val="22"/>
+        </w:rPr>
+        <w:t xml:space="preserve">Similarly, I could modify the </w:t>
+      </w:r>
+      <w:r>
+        <w:rPr>
+          <w:rFonts w:ascii="Calibri" w:hAnsi="Calibri" w:cs="Calibri"/>
+          <w:sz w:val="22"/>
+          <w:szCs w:val="22"/>
+        </w:rPr>
+        <w:t xml:space="preserve">station node capacities </w:t>
+      </w:r>
+      <w:r>
+        <w:rPr>
+          <w:rFonts w:ascii="Calibri" w:hAnsi="Calibri" w:cs="Calibri"/>
+          <w:sz w:val="22"/>
+          <w:szCs w:val="22"/>
+        </w:rPr>
+        <w:t xml:space="preserve">based on the number of trains that typically pass through each station. </w:t>
+      </w:r>
+    </w:p>
+    <w:p>
+      <w:pPr>
+        <w:rPr>
+          <w:rFonts w:ascii="Calibri" w:hAnsi="Calibri" w:cs="Calibri"/>
+          <w:sz w:val="22"/>
+          <w:szCs w:val="22"/>
+        </w:rPr>
+      </w:pPr>
+    </w:p>
+    <w:p>
+      <w:pPr>
+        <w:rPr>
+          <w:rFonts w:ascii="Calibri" w:hAnsi="Calibri" w:cs="Calibri"/>
+          <w:sz w:val="22"/>
+          <w:szCs w:val="22"/>
+        </w:rPr>
+      </w:pPr>
+      <w:r>
+        <w:rPr>
+          <w:rFonts w:ascii="Calibri" w:hAnsi="Calibri" w:cs="Calibri"/>
+          <w:sz w:val="22"/>
+          <w:szCs w:val="22"/>
+        </w:rPr>
+        <w:t xml:space="preserve">There are infinitely more ways to add accuracy and complexity to this model, and at a certain point I believe it would be more practical to use a </w:t>
+      </w:r>
+      <w:r>
+        <w:rPr>
+          <w:rFonts w:ascii="Calibri" w:hAnsi="Calibri" w:cs="Calibri"/>
+          <w:sz w:val="22"/>
+          <w:szCs w:val="22"/>
+        </w:rPr>
+        <w:t>more specific modeling software</w:t>
+      </w:r>
+      <w:r>
+        <w:rPr>
+          <w:rFonts w:ascii="Calibri" w:hAnsi="Calibri" w:cs="Calibri"/>
+          <w:sz w:val="22"/>
+          <w:szCs w:val="22"/>
+        </w:rPr>
+        <w:t xml:space="preserve"> such as </w:t>
+      </w:r>
+      <w:proofErr w:type="spellStart"/>
+      <w:r>
+        <w:rPr>
+          <w:rFonts w:ascii="Calibri" w:hAnsi="Calibri" w:cs="Calibri"/>
+          <w:sz w:val="22"/>
+          <w:szCs w:val="22"/>
+        </w:rPr>
+        <w:t>MATSim</w:t>
+      </w:r>
+      <w:proofErr w:type="spellEnd"/>
+      <w:r>
+        <w:rPr>
+          <w:rFonts w:ascii="Calibri" w:hAnsi="Calibri" w:cs="Calibri"/>
+          <w:sz w:val="22"/>
+          <w:szCs w:val="22"/>
+        </w:rPr>
+        <w:t xml:space="preserve">. </w:t>
+      </w:r>
+      <w:r>
+        <w:rPr>
+          <w:rFonts w:ascii="Calibri" w:hAnsi="Calibri" w:cs="Calibri"/>
+          <w:sz w:val="22"/>
+          <w:szCs w:val="22"/>
+        </w:rPr>
+        <w:t xml:space="preserve">However, I think that reducing something as complex as public transit systems to a simple network graph </w:t>
+      </w:r>
+      <w:r>
+        <w:rPr>
+          <w:rFonts w:ascii="Calibri" w:hAnsi="Calibri" w:cs="Calibri"/>
+          <w:sz w:val="22"/>
+          <w:szCs w:val="22"/>
+        </w:rPr>
+        <w:t>allows</w:t>
+      </w:r>
+      <w:r>
+        <w:rPr>
+          <w:rFonts w:ascii="Calibri" w:hAnsi="Calibri" w:cs="Calibri"/>
+          <w:sz w:val="22"/>
+          <w:szCs w:val="22"/>
+        </w:rPr>
+        <w:t xml:space="preserve"> for </w:t>
+      </w:r>
+      <w:r>
+        <w:rPr>
+          <w:rFonts w:ascii="Calibri" w:hAnsi="Calibri" w:cs="Calibri"/>
+          <w:sz w:val="22"/>
+          <w:szCs w:val="22"/>
+        </w:rPr>
+        <w:t>looking at how topology fundamentally affects a system’s efficac</w:t>
+      </w:r>
+      <w:r>
+        <w:rPr>
+          <w:rFonts w:ascii="Calibri" w:hAnsi="Calibri" w:cs="Calibri"/>
+          <w:sz w:val="22"/>
+          <w:szCs w:val="22"/>
+        </w:rPr>
+        <w:t>y.</w:t>
+      </w:r>
+    </w:p>
+    <w:p>
+      <w:pPr>
+        <w:rPr>
+          <w:rFonts w:ascii="Calibri" w:hAnsi="Calibri" w:cs="Calibri"/>
+          <w:sz w:val="22"/>
+          <w:szCs w:val="22"/>
+        </w:rPr>
+      </w:pPr>
+    </w:p>
+    <w:p>
+      <w:pPr>
+        <w:rPr>
+          <w:rFonts w:ascii="Calibri" w:hAnsi="Calibri" w:cs="Calibri"/>
+          <w:sz w:val="22"/>
+          <w:szCs w:val="22"/>
         </w:rPr>
       </w:pPr>
     </w:p>

</xml_diff>

<commit_message>
adding submission to document what was actually submitted for CMPLXSYS530
</commit_message>
<xml_diff>
--- a/CMPLXSYS 530 Final Project.docx
+++ b/CMPLXSYS 530 Final Project.docx
@@ -4,63 +4,101 @@
   <w:body>
     <w:p>
       <w:pPr>
-        <w:rPr>
-          <w:rFonts w:ascii="Calibri" w:hAnsi="Calibri" w:cs="Calibri"/>
-          <w:sz w:val="22"/>
-          <w:szCs w:val="22"/>
-        </w:rPr>
-      </w:pPr>
-      <w:r>
-        <w:rPr>
-          <w:rFonts w:ascii="Calibri" w:hAnsi="Calibri" w:cs="Calibri"/>
-          <w:sz w:val="22"/>
-          <w:szCs w:val="22"/>
-        </w:rPr>
-        <w:t>CMPLXSYS 530 Final Project</w:t>
-      </w:r>
-    </w:p>
-    <w:p>
-      <w:pPr>
-        <w:rPr>
-          <w:rFonts w:ascii="Calibri" w:hAnsi="Calibri" w:cs="Calibri"/>
-          <w:sz w:val="22"/>
-          <w:szCs w:val="22"/>
-        </w:rPr>
-      </w:pPr>
-      <w:r>
-        <w:rPr>
-          <w:rFonts w:ascii="Calibri" w:hAnsi="Calibri" w:cs="Calibri"/>
-          <w:sz w:val="22"/>
-          <w:szCs w:val="22"/>
-        </w:rPr>
-        <w:t>Alyssa Travitz</w:t>
-      </w:r>
-    </w:p>
-    <w:p>
-      <w:pPr>
-        <w:rPr>
-          <w:rFonts w:ascii="Calibri" w:hAnsi="Calibri" w:cs="Calibri"/>
-          <w:sz w:val="22"/>
-          <w:szCs w:val="22"/>
-        </w:rPr>
-      </w:pPr>
-      <w:r>
-        <w:rPr>
-          <w:rFonts w:ascii="Calibri" w:hAnsi="Calibri" w:cs="Calibri"/>
-          <w:sz w:val="22"/>
-          <w:szCs w:val="22"/>
-        </w:rPr>
-        <w:t>Due 30-Apr-2020</w:t>
-      </w:r>
-    </w:p>
-    <w:p>
-      <w:pPr>
-        <w:rPr>
-          <w:rFonts w:ascii="Calibri" w:hAnsi="Calibri" w:cs="Calibri"/>
-          <w:sz w:val="22"/>
-          <w:szCs w:val="22"/>
-        </w:rPr>
-      </w:pPr>
+        <w:jc w:val="center"/>
+        <w:rPr>
+          <w:rFonts w:ascii="Calibri" w:hAnsi="Calibri" w:cs="Calibri"/>
+          <w:b/>
+          <w:bCs/>
+          <w:sz w:val="26"/>
+          <w:szCs w:val="26"/>
+        </w:rPr>
+      </w:pPr>
+      <w:r>
+        <w:rPr>
+          <w:rFonts w:ascii="Calibri" w:hAnsi="Calibri" w:cs="Calibri"/>
+          <w:b/>
+          <w:bCs/>
+          <w:sz w:val="26"/>
+          <w:szCs w:val="26"/>
+        </w:rPr>
+        <w:t>Public Transit as Network</w:t>
+      </w:r>
+      <w:r>
+        <w:rPr>
+          <w:rFonts w:ascii="Calibri" w:hAnsi="Calibri" w:cs="Calibri"/>
+          <w:b/>
+          <w:bCs/>
+          <w:sz w:val="26"/>
+          <w:szCs w:val="26"/>
+        </w:rPr>
+        <w:t>s</w:t>
+      </w:r>
+      <w:r>
+        <w:rPr>
+          <w:rFonts w:ascii="Calibri" w:hAnsi="Calibri" w:cs="Calibri"/>
+          <w:b/>
+          <w:bCs/>
+          <w:sz w:val="26"/>
+          <w:szCs w:val="26"/>
+        </w:rPr>
+        <w:t xml:space="preserve"> and </w:t>
+      </w:r>
+      <w:r>
+        <w:rPr>
+          <w:rFonts w:ascii="Calibri" w:hAnsi="Calibri" w:cs="Calibri"/>
+          <w:b/>
+          <w:bCs/>
+          <w:sz w:val="26"/>
+          <w:szCs w:val="26"/>
+        </w:rPr>
+        <w:t>the Effect of Topology on Trip-Chaining</w:t>
+      </w:r>
+      <w:r>
+        <w:rPr>
+          <w:rFonts w:ascii="Calibri" w:hAnsi="Calibri" w:cs="Calibri"/>
+          <w:b/>
+          <w:bCs/>
+          <w:sz w:val="26"/>
+          <w:szCs w:val="26"/>
+        </w:rPr>
+        <w:t xml:space="preserve"> </w:t>
+      </w:r>
+      <w:r>
+        <w:rPr>
+          <w:rFonts w:ascii="Calibri" w:hAnsi="Calibri" w:cs="Calibri"/>
+          <w:b/>
+          <w:bCs/>
+          <w:sz w:val="26"/>
+          <w:szCs w:val="26"/>
+        </w:rPr>
+        <w:t>Passengers</w:t>
+      </w:r>
+    </w:p>
+    <w:p>
+      <w:pPr>
+        <w:jc w:val="center"/>
+        <w:rPr>
+          <w:rFonts w:ascii="Calibri" w:hAnsi="Calibri" w:cs="Calibri"/>
+          <w:sz w:val="22"/>
+          <w:szCs w:val="22"/>
+        </w:rPr>
+      </w:pPr>
+      <w:r>
+        <w:rPr>
+          <w:rFonts w:ascii="Calibri" w:hAnsi="Calibri" w:cs="Calibri"/>
+          <w:sz w:val="22"/>
+          <w:szCs w:val="22"/>
+        </w:rPr>
+        <w:t xml:space="preserve">Alyssa Travitz, CMPLXSYS 530 Final Project, </w:t>
+      </w:r>
+      <w:r>
+        <w:rPr>
+          <w:rFonts w:ascii="Calibri" w:hAnsi="Calibri" w:cs="Calibri"/>
+          <w:sz w:val="22"/>
+          <w:szCs w:val="22"/>
+        </w:rPr>
+        <w:t>Due 30-APR-2020</w:t>
+      </w:r>
     </w:p>
     <w:p>
       <w:pPr>
@@ -70,6 +108,15 @@
           <w:bCs/>
           <w:sz w:val="28"/>
           <w:szCs w:val="28"/>
+        </w:rPr>
+      </w:pPr>
+    </w:p>
+    <w:p>
+      <w:pPr>
+        <w:rPr>
+          <w:rFonts w:ascii="Calibri" w:hAnsi="Calibri" w:cs="Calibri"/>
+          <w:b/>
+          <w:bCs/>
           <w:u w:val="single"/>
         </w:rPr>
       </w:pPr>
@@ -78,8 +125,6 @@
           <w:rFonts w:ascii="Calibri" w:hAnsi="Calibri" w:cs="Calibri"/>
           <w:b/>
           <w:bCs/>
-          <w:sz w:val="28"/>
-          <w:szCs w:val="28"/>
           <w:u w:val="single"/>
         </w:rPr>
         <w:t>Introduction</w:t>
@@ -98,55 +143,401 @@
       <w:pPr>
         <w:rPr>
           <w:rFonts w:ascii="Calibri" w:hAnsi="Calibri" w:cs="Calibri"/>
-          <w:sz w:val="22"/>
-          <w:szCs w:val="22"/>
-        </w:rPr>
-      </w:pPr>
-      <w:r>
-        <w:rPr>
-          <w:rFonts w:ascii="Calibri" w:hAnsi="Calibri" w:cs="Calibri"/>
-          <w:sz w:val="22"/>
-          <w:szCs w:val="22"/>
-        </w:rPr>
-        <w:t xml:space="preserve">I'm interested in modeling subway system layouts and how they affect different types of people, specifically people that </w:t>
-      </w:r>
-      <w:hyperlink r:id="rId5" w:history="1">
-        <w:r>
-          <w:rPr>
-            <w:rStyle w:val="Hyperlink"/>
-            <w:rFonts w:ascii="Calibri" w:hAnsi="Calibri" w:cs="Calibri"/>
-            <w:sz w:val="22"/>
-            <w:szCs w:val="22"/>
-          </w:rPr>
-          <w:t>trip-chain</w:t>
-        </w:r>
-      </w:hyperlink>
-      <w:r>
-        <w:rPr>
-          <w:rFonts w:ascii="Calibri" w:hAnsi="Calibri" w:cs="Calibri"/>
-          <w:sz w:val="22"/>
-          <w:szCs w:val="22"/>
-        </w:rPr>
-        <w:t xml:space="preserve">. Trip chaining is predominantly exhibited by women with children, especially </w:t>
-      </w:r>
-      <w:hyperlink r:id="rId6" w:history="1">
-        <w:r>
-          <w:rPr>
-            <w:rStyle w:val="Hyperlink"/>
-            <w:rFonts w:ascii="Calibri" w:hAnsi="Calibri" w:cs="Calibri"/>
-            <w:sz w:val="22"/>
-            <w:szCs w:val="22"/>
-          </w:rPr>
-          <w:t>single mothers</w:t>
-        </w:r>
-      </w:hyperlink>
-      <w:r>
-        <w:rPr>
-          <w:rFonts w:ascii="Calibri" w:hAnsi="Calibri" w:cs="Calibri"/>
-          <w:sz w:val="22"/>
-          <w:szCs w:val="22"/>
-        </w:rPr>
-        <w:t xml:space="preserve">. Although trip-chaining is common, most public transportation systems are structured in a way that is believed to penalize trip-chaining. </w:t>
+          <w:b/>
+          <w:bCs/>
+          <w:sz w:val="22"/>
+          <w:szCs w:val="22"/>
+        </w:rPr>
+      </w:pPr>
+      <w:r>
+        <w:rPr>
+          <w:rFonts w:ascii="Calibri" w:hAnsi="Calibri" w:cs="Calibri"/>
+          <w:sz w:val="22"/>
+          <w:szCs w:val="22"/>
+        </w:rPr>
+        <w:t xml:space="preserve">The layout of </w:t>
+      </w:r>
+      <w:r>
+        <w:rPr>
+          <w:rFonts w:ascii="Calibri" w:hAnsi="Calibri" w:cs="Calibri"/>
+          <w:sz w:val="22"/>
+          <w:szCs w:val="22"/>
+        </w:rPr>
+        <w:t xml:space="preserve">a city’s </w:t>
+      </w:r>
+      <w:r>
+        <w:rPr>
+          <w:rFonts w:ascii="Calibri" w:hAnsi="Calibri" w:cs="Calibri"/>
+          <w:sz w:val="22"/>
+          <w:szCs w:val="22"/>
+        </w:rPr>
+        <w:t>public transit system</w:t>
+      </w:r>
+      <w:r>
+        <w:rPr>
+          <w:rFonts w:ascii="Calibri" w:hAnsi="Calibri" w:cs="Calibri"/>
+          <w:sz w:val="22"/>
+          <w:szCs w:val="22"/>
+        </w:rPr>
+        <w:t xml:space="preserve"> </w:t>
+      </w:r>
+      <w:r>
+        <w:rPr>
+          <w:rFonts w:ascii="Calibri" w:hAnsi="Calibri" w:cs="Calibri"/>
+          <w:sz w:val="22"/>
+          <w:szCs w:val="22"/>
+        </w:rPr>
+        <w:t xml:space="preserve">governs the ease at which people can </w:t>
+      </w:r>
+      <w:r>
+        <w:rPr>
+          <w:rFonts w:ascii="Calibri" w:hAnsi="Calibri" w:cs="Calibri"/>
+          <w:sz w:val="22"/>
+          <w:szCs w:val="22"/>
+        </w:rPr>
+        <w:t xml:space="preserve">access low-cost </w:t>
+      </w:r>
+      <w:r>
+        <w:rPr>
+          <w:rFonts w:ascii="Calibri" w:hAnsi="Calibri" w:cs="Calibri"/>
+          <w:sz w:val="22"/>
+          <w:szCs w:val="22"/>
+        </w:rPr>
+        <w:t>travel</w:t>
+      </w:r>
+      <w:r>
+        <w:rPr>
+          <w:rFonts w:ascii="Calibri" w:hAnsi="Calibri" w:cs="Calibri"/>
+          <w:sz w:val="22"/>
+          <w:szCs w:val="22"/>
+        </w:rPr>
+        <w:t xml:space="preserve">. </w:t>
+      </w:r>
+      <w:r>
+        <w:rPr>
+          <w:rFonts w:ascii="Calibri" w:hAnsi="Calibri" w:cs="Calibri"/>
+          <w:sz w:val="22"/>
+          <w:szCs w:val="22"/>
+        </w:rPr>
+        <w:t xml:space="preserve">I'm interested in modeling subway system layouts and how they affect different types of </w:t>
+      </w:r>
+      <w:r>
+        <w:rPr>
+          <w:rFonts w:ascii="Calibri" w:hAnsi="Calibri" w:cs="Calibri"/>
+          <w:sz w:val="22"/>
+          <w:szCs w:val="22"/>
+        </w:rPr>
+        <w:t>travelers</w:t>
+      </w:r>
+      <w:r>
+        <w:rPr>
+          <w:rFonts w:ascii="Calibri" w:hAnsi="Calibri" w:cs="Calibri"/>
+          <w:sz w:val="22"/>
+          <w:szCs w:val="22"/>
+        </w:rPr>
+        <w:t xml:space="preserve">, specifically </w:t>
+      </w:r>
+      <w:r>
+        <w:rPr>
+          <w:rFonts w:ascii="Calibri" w:hAnsi="Calibri" w:cs="Calibri"/>
+          <w:sz w:val="22"/>
+          <w:szCs w:val="22"/>
+        </w:rPr>
+        <w:t>travelers that trip-chain.</w:t>
+      </w:r>
+      <w:r>
+        <w:rPr>
+          <w:rFonts w:ascii="Calibri" w:hAnsi="Calibri" w:cs="Calibri"/>
+          <w:sz w:val="22"/>
+          <w:szCs w:val="22"/>
+        </w:rPr>
+        <w:t xml:space="preserve"> Trip-chaining is when a person </w:t>
+      </w:r>
+      <w:r>
+        <w:rPr>
+          <w:rFonts w:ascii="Calibri" w:hAnsi="Calibri" w:cs="Calibri"/>
+          <w:sz w:val="22"/>
+          <w:szCs w:val="22"/>
+        </w:rPr>
+        <w:t xml:space="preserve">incorporates at least one intermediate stop between </w:t>
+      </w:r>
+      <w:r>
+        <w:rPr>
+          <w:rFonts w:ascii="Calibri" w:hAnsi="Calibri" w:cs="Calibri"/>
+          <w:sz w:val="22"/>
+          <w:szCs w:val="22"/>
+        </w:rPr>
+        <w:t>their origin and destination</w:t>
+      </w:r>
+      <w:r>
+        <w:rPr>
+          <w:rFonts w:ascii="Calibri" w:hAnsi="Calibri" w:cs="Calibri"/>
+          <w:sz w:val="22"/>
+          <w:szCs w:val="22"/>
+        </w:rPr>
+        <w:fldChar w:fldCharType="begin" w:fldLock="1"/>
+      </w:r>
+      <w:r>
+        <w:rPr>
+          <w:rFonts w:ascii="Calibri" w:hAnsi="Calibri" w:cs="Calibri"/>
+          <w:sz w:val="22"/>
+          <w:szCs w:val="22"/>
+        </w:rPr>
+        <w:instrText>ADDIN CSL_CITATION {"citationItems":[{"id":"ITEM-1","itemData":{"author":[{"dropping-particle":"","family":"Valiquette","given":"François","non-dropping-particle":"","parse-names":false,"suffix":""},{"dropping-particle":"","family":"Morency","given":"Catherine","non-dropping-particle":"","parse-names":false,"suffix":""}],"container-title":"12th WCTR","id":"ITEM-1","issued":{"date-parts":[["2010"]]},"title":"Trip Chaining and its Impact on Travel Behavior","type":"paper-conference"},"uris":["http://www.mendeley.com/documents/?uuid=84c0ec51-5e93-30ca-95d8-a7b759d482ac"]}],"mendeley":{"formattedCitation":"&lt;sup&gt;1&lt;/sup&gt;","plainTextFormattedCitation":"1","previouslyFormattedCitation":"&lt;sup&gt;1&lt;/sup&gt;"},"properties":{"noteIndex":0},"schema":"https://github.com/citation-style-language/schema/raw/master/csl-citation.json"}</w:instrText>
+      </w:r>
+      <w:r>
+        <w:rPr>
+          <w:rFonts w:ascii="Calibri" w:hAnsi="Calibri" w:cs="Calibri"/>
+          <w:sz w:val="22"/>
+          <w:szCs w:val="22"/>
+        </w:rPr>
+        <w:fldChar w:fldCharType="separate"/>
+      </w:r>
+      <w:r>
+        <w:rPr>
+          <w:rFonts w:ascii="Calibri" w:hAnsi="Calibri" w:cs="Calibri"/>
+          <w:noProof/>
+          <w:sz w:val="22"/>
+          <w:szCs w:val="22"/>
+          <w:vertAlign w:val="superscript"/>
+        </w:rPr>
+        <w:t>1</w:t>
+      </w:r>
+      <w:r>
+        <w:rPr>
+          <w:rFonts w:ascii="Calibri" w:hAnsi="Calibri" w:cs="Calibri"/>
+          <w:sz w:val="22"/>
+          <w:szCs w:val="22"/>
+        </w:rPr>
+        <w:fldChar w:fldCharType="end"/>
+      </w:r>
+      <w:r>
+        <w:rPr>
+          <w:rFonts w:ascii="Calibri" w:hAnsi="Calibri" w:cs="Calibri"/>
+          <w:sz w:val="22"/>
+          <w:szCs w:val="22"/>
+        </w:rPr>
+        <w:t>. For example, a parent might their child off at school on their trip between home and work.</w:t>
+      </w:r>
+      <w:r>
+        <w:rPr>
+          <w:rFonts w:ascii="Calibri" w:hAnsi="Calibri" w:cs="Calibri"/>
+          <w:sz w:val="22"/>
+          <w:szCs w:val="22"/>
+        </w:rPr>
+        <w:t xml:space="preserve"> </w:t>
+      </w:r>
+      <w:r>
+        <w:rPr>
+          <w:rFonts w:ascii="Calibri" w:hAnsi="Calibri" w:cs="Calibri"/>
+          <w:sz w:val="22"/>
+          <w:szCs w:val="22"/>
+        </w:rPr>
+        <w:t>Trip</w:t>
+      </w:r>
+      <w:r>
+        <w:rPr>
+          <w:rFonts w:ascii="Calibri" w:hAnsi="Calibri" w:cs="Calibri"/>
+          <w:sz w:val="22"/>
+          <w:szCs w:val="22"/>
+        </w:rPr>
+        <w:t>-</w:t>
+      </w:r>
+      <w:r>
+        <w:rPr>
+          <w:rFonts w:ascii="Calibri" w:hAnsi="Calibri" w:cs="Calibri"/>
+          <w:sz w:val="22"/>
+          <w:szCs w:val="22"/>
+        </w:rPr>
+        <w:t xml:space="preserve">chaining is </w:t>
+      </w:r>
+      <w:r>
+        <w:rPr>
+          <w:rFonts w:ascii="Calibri" w:hAnsi="Calibri" w:cs="Calibri"/>
+          <w:sz w:val="22"/>
+          <w:szCs w:val="22"/>
+        </w:rPr>
+        <w:t>a trait influenced by gender roles. Care-givers for either children or the elderly are disproportionately women, and are caregivers are very likely to trip-chain</w:t>
+      </w:r>
+      <w:r>
+        <w:rPr>
+          <w:rFonts w:ascii="Calibri" w:hAnsi="Calibri" w:cs="Calibri"/>
+          <w:sz w:val="22"/>
+          <w:szCs w:val="22"/>
+        </w:rPr>
+        <w:fldChar w:fldCharType="begin" w:fldLock="1"/>
+      </w:r>
+      <w:r>
+        <w:rPr>
+          <w:rFonts w:ascii="Calibri" w:hAnsi="Calibri" w:cs="Calibri"/>
+          <w:sz w:val="22"/>
+          <w:szCs w:val="22"/>
+        </w:rPr>
+        <w:instrText>ADDIN CSL_CITATION {"citationItems":[{"id":"ITEM-1","itemData":{"author":[{"dropping-particle":"","family":"McGuckin","given":"Nancy","non-dropping-particle":"","parse-names":false,"suffix":""},{"dropping-particle":"","family":"Murakami","given":"Elaine","non-dropping-particle":"","parse-names":false,"suffix":""}],"id":"ITEM-1","issued":{"date-parts":[["0"]]},"title":"Examining Trip-Chaining Behavior, A Comparison of Travel by Men and Women","type":"report"},"uris":["http://www.mendeley.com/documents/?uuid=46a4687a-978c-3d91-8b5f-92e8888b7f09"]}],"mendeley":{"formattedCitation":"&lt;sup&gt;2&lt;/sup&gt;","plainTextFormattedCitation":"2","previouslyFormattedCitation":"&lt;sup&gt;2&lt;/sup&gt;"},"properties":{"noteIndex":0},"schema":"https://github.com/citation-style-language/schema/raw/master/csl-citation.json"}</w:instrText>
+      </w:r>
+      <w:r>
+        <w:rPr>
+          <w:rFonts w:ascii="Calibri" w:hAnsi="Calibri" w:cs="Calibri"/>
+          <w:sz w:val="22"/>
+          <w:szCs w:val="22"/>
+        </w:rPr>
+        <w:fldChar w:fldCharType="separate"/>
+      </w:r>
+      <w:r>
+        <w:rPr>
+          <w:rFonts w:ascii="Calibri" w:hAnsi="Calibri" w:cs="Calibri"/>
+          <w:noProof/>
+          <w:sz w:val="22"/>
+          <w:szCs w:val="22"/>
+          <w:vertAlign w:val="superscript"/>
+        </w:rPr>
+        <w:t>2</w:t>
+      </w:r>
+      <w:r>
+        <w:rPr>
+          <w:rFonts w:ascii="Calibri" w:hAnsi="Calibri" w:cs="Calibri"/>
+          <w:sz w:val="22"/>
+          <w:szCs w:val="22"/>
+        </w:rPr>
+        <w:fldChar w:fldCharType="end"/>
+      </w:r>
+      <w:r>
+        <w:rPr>
+          <w:rFonts w:ascii="Calibri" w:hAnsi="Calibri" w:cs="Calibri"/>
+          <w:sz w:val="22"/>
+          <w:szCs w:val="22"/>
+        </w:rPr>
+        <w:t xml:space="preserve">. </w:t>
+      </w:r>
+      <w:r>
+        <w:rPr>
+          <w:rFonts w:ascii="Calibri" w:hAnsi="Calibri" w:cs="Calibri"/>
+          <w:sz w:val="22"/>
+          <w:szCs w:val="22"/>
+        </w:rPr>
+        <w:t>Although trip-chaining is common, most public transportation systems are structured in a way that is believed to penalize trip-chaining</w:t>
+      </w:r>
+      <w:r>
+        <w:rPr>
+          <w:rFonts w:ascii="Calibri" w:hAnsi="Calibri" w:cs="Calibri"/>
+          <w:sz w:val="22"/>
+          <w:szCs w:val="22"/>
+        </w:rPr>
+        <w:t>, in that most public transit systems have a spoke-and-wheel layout, rather than a grid-like layou</w:t>
+      </w:r>
+      <w:r>
+        <w:rPr>
+          <w:rFonts w:ascii="Calibri" w:hAnsi="Calibri" w:cs="Calibri"/>
+          <w:sz w:val="22"/>
+          <w:szCs w:val="22"/>
+        </w:rPr>
+        <w:t>t</w:t>
+      </w:r>
+      <w:r>
+        <w:rPr>
+          <w:rFonts w:ascii="Calibri" w:hAnsi="Calibri" w:cs="Calibri"/>
+          <w:sz w:val="22"/>
+          <w:szCs w:val="22"/>
+        </w:rPr>
+        <w:fldChar w:fldCharType="begin" w:fldLock="1"/>
+      </w:r>
+      <w:r>
+        <w:rPr>
+          <w:rFonts w:ascii="Calibri" w:hAnsi="Calibri" w:cs="Calibri"/>
+          <w:sz w:val="22"/>
+          <w:szCs w:val="22"/>
+        </w:rPr>
+        <w:instrText>ADDIN CSL_CITATION {"citationItems":[{"id":"ITEM-1","itemData":{"author":[{"dropping-particle":"","family":"Criado Perez","given":"Caroline","non-dropping-particle":"","parse-names":false,"suffix":""}],"id":"ITEM-1","issued":{"date-parts":[["2019"]]},"title":"Invisible Women: Data Bias in a World Designed for Men","type":"book"},"uris":["http://www.mendeley.com/documents/?uuid=120b190d-57a5-4d2a-83d3-f03f8150e316"]}],"mendeley":{"formattedCitation":"&lt;sup&gt;3&lt;/sup&gt;","plainTextFormattedCitation":"3","previouslyFormattedCitation":"&lt;sup&gt;3&lt;/sup&gt;"},"properties":{"noteIndex":0},"schema":"https://github.com/citation-style-language/schema/raw/master/csl-citation.json"}</w:instrText>
+      </w:r>
+      <w:r>
+        <w:rPr>
+          <w:rFonts w:ascii="Calibri" w:hAnsi="Calibri" w:cs="Calibri"/>
+          <w:sz w:val="22"/>
+          <w:szCs w:val="22"/>
+        </w:rPr>
+        <w:fldChar w:fldCharType="separate"/>
+      </w:r>
+      <w:r>
+        <w:rPr>
+          <w:rFonts w:ascii="Calibri" w:hAnsi="Calibri" w:cs="Calibri"/>
+          <w:noProof/>
+          <w:sz w:val="22"/>
+          <w:szCs w:val="22"/>
+          <w:vertAlign w:val="superscript"/>
+        </w:rPr>
+        <w:t>3</w:t>
+      </w:r>
+      <w:r>
+        <w:rPr>
+          <w:rFonts w:ascii="Calibri" w:hAnsi="Calibri" w:cs="Calibri"/>
+          <w:sz w:val="22"/>
+          <w:szCs w:val="22"/>
+        </w:rPr>
+        <w:fldChar w:fldCharType="end"/>
+      </w:r>
+      <w:r>
+        <w:rPr>
+          <w:rFonts w:ascii="Calibri" w:hAnsi="Calibri" w:cs="Calibri"/>
+          <w:sz w:val="22"/>
+          <w:szCs w:val="22"/>
+        </w:rPr>
+        <w:t>.</w:t>
+      </w:r>
+      <w:r>
+        <w:rPr>
+          <w:rFonts w:ascii="Calibri" w:hAnsi="Calibri" w:cs="Calibri"/>
+          <w:sz w:val="22"/>
+          <w:szCs w:val="22"/>
+        </w:rPr>
+        <w:t xml:space="preserve"> This structure assumes that people only need to travel </w:t>
+      </w:r>
+      <w:r>
+        <w:rPr>
+          <w:rFonts w:ascii="Calibri" w:hAnsi="Calibri" w:cs="Calibri"/>
+          <w:sz w:val="22"/>
+          <w:szCs w:val="22"/>
+        </w:rPr>
+        <w:t>inbound</w:t>
+      </w:r>
+      <w:r>
+        <w:rPr>
+          <w:rFonts w:ascii="Calibri" w:hAnsi="Calibri" w:cs="Calibri"/>
+          <w:sz w:val="22"/>
+          <w:szCs w:val="22"/>
+        </w:rPr>
+        <w:t xml:space="preserve"> for work and</w:t>
+      </w:r>
+      <w:r>
+        <w:rPr>
+          <w:rFonts w:ascii="Calibri" w:hAnsi="Calibri" w:cs="Calibri"/>
+          <w:sz w:val="22"/>
+          <w:szCs w:val="22"/>
+        </w:rPr>
+        <w:t xml:space="preserve"> outbound to their homes, discounting the </w:t>
+      </w:r>
+      <w:r>
+        <w:rPr>
+          <w:rFonts w:ascii="Calibri" w:hAnsi="Calibri" w:cs="Calibri"/>
+          <w:sz w:val="22"/>
+          <w:szCs w:val="22"/>
+        </w:rPr>
+        <w:t xml:space="preserve">caregivers that travel </w:t>
+      </w:r>
+      <w:r>
+        <w:rPr>
+          <w:rFonts w:ascii="Calibri" w:hAnsi="Calibri" w:cs="Calibri"/>
+          <w:sz w:val="22"/>
+          <w:szCs w:val="22"/>
+        </w:rPr>
+        <w:t>to several outbound locations.</w:t>
+      </w:r>
+      <w:r>
+        <w:rPr>
+          <w:rFonts w:ascii="Calibri" w:hAnsi="Calibri" w:cs="Calibri"/>
+          <w:sz w:val="22"/>
+          <w:szCs w:val="22"/>
+        </w:rPr>
+        <w:t xml:space="preserve"> </w:t>
       </w:r>
       <w:r>
         <w:rPr>
@@ -162,45 +553,604 @@
           <w:sz w:val="22"/>
           <w:szCs w:val="22"/>
         </w:rPr>
-        <w:t xml:space="preserve"> might have a time penalty from having to take circuitous routes to stop at their locations, or they have a monetary penalty by having to pay multiple fares (some cities do not have fare-transfers between stops or transportation modes). </w:t>
-      </w:r>
-      <w:r>
-        <w:rPr>
-          <w:rFonts w:ascii="Calibri" w:hAnsi="Calibri" w:cs="Calibri"/>
-          <w:b/>
-          <w:bCs/>
-          <w:sz w:val="22"/>
-          <w:szCs w:val="22"/>
-        </w:rPr>
-        <w:t xml:space="preserve">I would like to create a model that captures how the topology of a transportation network affects the time and monetary cost of trip-chaining travelers. </w:t>
-      </w:r>
-    </w:p>
-    <w:p>
-      <w:pPr>
-        <w:rPr>
-          <w:rFonts w:ascii="Calibri" w:hAnsi="Calibri" w:cs="Calibri"/>
-          <w:sz w:val="22"/>
-          <w:szCs w:val="22"/>
-        </w:rPr>
-      </w:pPr>
-    </w:p>
-    <w:p>
-      <w:pPr>
-        <w:rPr>
-          <w:rFonts w:ascii="Calibri" w:hAnsi="Calibri" w:cs="Calibri"/>
-          <w:sz w:val="22"/>
-          <w:szCs w:val="22"/>
-        </w:rPr>
-      </w:pPr>
-    </w:p>
-    <w:p>
-      <w:pPr>
-        <w:rPr>
-          <w:rFonts w:ascii="Calibri" w:hAnsi="Calibri" w:cs="Calibri"/>
-          <w:b/>
-          <w:bCs/>
-          <w:sz w:val="28"/>
-          <w:szCs w:val="28"/>
+        <w:t xml:space="preserve"> might have a time penalty from having to take circuitous routes to stop at their locations, or they have a monetary penalty by having to pay multiple fares (some cities do not have fare-transfers between stops or transportation modes).</w:t>
+      </w:r>
+      <w:r>
+        <w:rPr>
+          <w:rFonts w:ascii="Calibri" w:hAnsi="Calibri" w:cs="Calibri"/>
+          <w:sz w:val="22"/>
+          <w:szCs w:val="22"/>
+        </w:rPr>
+        <w:t xml:space="preserve"> I would like to create a model that captures how the topology of a transportation network affects the time cost of trip-chaining travelers.</w:t>
+      </w:r>
+      <w:r>
+        <w:rPr>
+          <w:rFonts w:ascii="Calibri" w:hAnsi="Calibri" w:cs="Calibri"/>
+          <w:b/>
+          <w:bCs/>
+          <w:sz w:val="22"/>
+          <w:szCs w:val="22"/>
+        </w:rPr>
+        <w:t xml:space="preserve"> </w:t>
+      </w:r>
+    </w:p>
+    <w:p>
+      <w:pPr>
+        <w:rPr>
+          <w:rFonts w:ascii="Calibri" w:hAnsi="Calibri" w:cs="Calibri"/>
+          <w:b/>
+          <w:bCs/>
+          <w:sz w:val="22"/>
+          <w:szCs w:val="22"/>
+        </w:rPr>
+      </w:pPr>
+    </w:p>
+    <w:p>
+      <w:pPr>
+        <w:rPr>
+          <w:rFonts w:ascii="Calibri" w:hAnsi="Calibri" w:cs="Calibri"/>
+          <w:sz w:val="22"/>
+          <w:szCs w:val="22"/>
+        </w:rPr>
+      </w:pPr>
+      <w:r>
+        <w:rPr>
+          <w:rFonts w:ascii="Calibri" w:hAnsi="Calibri" w:cs="Calibri"/>
+          <w:sz w:val="22"/>
+          <w:szCs w:val="22"/>
+        </w:rPr>
+        <w:t xml:space="preserve">In my brief literature review, it seems that </w:t>
+      </w:r>
+      <w:r>
+        <w:rPr>
+          <w:rFonts w:ascii="Calibri" w:hAnsi="Calibri" w:cs="Calibri"/>
+          <w:sz w:val="22"/>
+          <w:szCs w:val="22"/>
+        </w:rPr>
+        <w:t>many</w:t>
+      </w:r>
+      <w:r>
+        <w:rPr>
+          <w:rFonts w:ascii="Calibri" w:hAnsi="Calibri" w:cs="Calibri"/>
+          <w:sz w:val="22"/>
+          <w:szCs w:val="22"/>
+        </w:rPr>
+        <w:t xml:space="preserve"> </w:t>
+      </w:r>
+      <w:r>
+        <w:rPr>
+          <w:rFonts w:ascii="Calibri" w:hAnsi="Calibri" w:cs="Calibri"/>
+          <w:sz w:val="22"/>
+          <w:szCs w:val="22"/>
+        </w:rPr>
+        <w:t xml:space="preserve">researchers modeling public transit use </w:t>
+      </w:r>
+      <w:r>
+        <w:rPr>
+          <w:rFonts w:ascii="Calibri" w:hAnsi="Calibri" w:cs="Calibri"/>
+          <w:sz w:val="22"/>
+          <w:szCs w:val="22"/>
+        </w:rPr>
+        <w:t xml:space="preserve">software packages such as </w:t>
+      </w:r>
+      <w:proofErr w:type="spellStart"/>
+      <w:r>
+        <w:rPr>
+          <w:rFonts w:ascii="Calibri" w:hAnsi="Calibri" w:cs="Calibri"/>
+          <w:sz w:val="22"/>
+          <w:szCs w:val="22"/>
+        </w:rPr>
+        <w:t>MATSim</w:t>
+      </w:r>
+      <w:proofErr w:type="spellEnd"/>
+      <w:r>
+        <w:rPr>
+          <w:rFonts w:ascii="Calibri" w:hAnsi="Calibri" w:cs="Calibri"/>
+          <w:sz w:val="22"/>
+          <w:szCs w:val="22"/>
+        </w:rPr>
+        <w:t xml:space="preserve">, a powerful </w:t>
+      </w:r>
+      <w:proofErr w:type="spellStart"/>
+      <w:r>
+        <w:rPr>
+          <w:rFonts w:ascii="Calibri" w:hAnsi="Calibri" w:cs="Calibri"/>
+          <w:sz w:val="22"/>
+          <w:szCs w:val="22"/>
+        </w:rPr>
+        <w:t>javascript</w:t>
+      </w:r>
+      <w:proofErr w:type="spellEnd"/>
+      <w:r>
+        <w:rPr>
+          <w:rFonts w:ascii="Calibri" w:hAnsi="Calibri" w:cs="Calibri"/>
+          <w:sz w:val="22"/>
+          <w:szCs w:val="22"/>
+        </w:rPr>
+        <w:t>-based software</w:t>
+      </w:r>
+      <w:r>
+        <w:rPr>
+          <w:rFonts w:ascii="Calibri" w:hAnsi="Calibri" w:cs="Calibri"/>
+          <w:sz w:val="22"/>
+          <w:szCs w:val="22"/>
+        </w:rPr>
+        <w:fldChar w:fldCharType="begin" w:fldLock="1"/>
+      </w:r>
+      <w:r>
+        <w:rPr>
+          <w:rFonts w:ascii="Calibri" w:hAnsi="Calibri" w:cs="Calibri"/>
+          <w:sz w:val="22"/>
+          <w:szCs w:val="22"/>
+        </w:rPr>
+        <w:instrText>ADDIN CSL_CITATION {"citationItems":[{"id":"ITEM-1","itemData":{"DOI":"10.1007/s11116-014-9533-6","ISSN":"15729435","abstract":"The optimal setting of public transport pricing and supply levels has been traditionally analysed with analytical models that combine the objectives of users, service providers and decision makers in optimisation problems. In this paper, public transport fare and headway are jointly optimised using an activity-based simulation framework. Unlike traditional analytical models that find single optimal values for headway, fare and other optimisation variables, we obtain a range of values for the optimal fare and headway, due to the randomness in user behaviour that is inherent to an agent-based approach. Waiting times and implications of an active bus capacity constraint are obtained on an agent-by-agent basis. The maximisation of operator profit or social welfare result in different combinations of the most likely optimal headway and fare. We show that the gap between welfare and profit optimal solutions is smaller when users can adjust their departure time according to their activities, timetabling and convenience of the public transport service.","author":[{"dropping-particle":"","family":"Kaddoura","given":"Ihab","non-dropping-particle":"","parse-names":false,"suffix":""},{"dropping-particle":"","family":"Kickhöfer","given":"Benjamin","non-dropping-particle":"","parse-names":false,"suffix":""},{"dropping-particle":"","family":"Neumann","given":"Andreas","non-dropping-particle":"","parse-names":false,"suffix":""},{"dropping-particle":"","family":"Tirachini","given":"Alejandro","non-dropping-particle":"","parse-names":false,"suffix":""}],"container-title":"Transportation","id":"ITEM-1","issue":"6","issued":{"date-parts":[["2015"]]},"page":"1039-1061","title":"Agent-based optimisation of public transport supply and pricing: impacts of activity scheduling decisions and simulation randomness","type":"article-journal","volume":"42"},"uris":["http://www.mendeley.com/documents/?uuid=1e85897a-a1dc-41ae-a408-429f5a1dec3d"]},{"id":"ITEM-2","itemData":{"DOI":"10.1287/trsc.2019.0915","ISSN":"15265447","abstract":"We develop a numerical model using both artificial and empirical inputs to analyse taxi dynamics in an urban setting. More specifically, we quantify how the supply and demand for taxi services, the underlying road network, and the public acceptance of taxi ridesharing (TRS) affect the optimal number of taxis for a particular city and commuters' average waiting time and trip time. Results reveal certain universal features of the taxi dynamics with real-time taxi booking: that there is a well-defined transition between the oversaturated phase when demand exceeds supply and the undersaturated phase when supply exceeds demand. The boundary between the two phases gives the optimal number of taxis a city should accommodate, given the specific demand, road network, and commuter habits. Adding or removing taxis may affect commuter experience very differently in the two phases revealed. In the oversaturated phase, the average waiting time is exponentially affected, whereas in the undersaturated phase it is affected sublinearly. We analyse various factors that can shift the phase boundary and show that an increased level of acceptance for TRS universally shifts the phase boundary by reducing the number of taxis needed. We discuss some of the useful insights for the benefits and costs of TRS, especially how, under certain situations, TRS not only economically benefits commuters but can also save the shared parties in overall travel time by significantly reducing the time commuters spend on waiting for taxis. Simulations also suggest that elementary artificial taxi systems can capture most of the universal features of the taxi dynamics. We give detailed methodologies of the microscopic simulations we employed. The relevance of the assumptions and the overall methodology are also illustrated using comprehensive empirical road network and taxi demand in the city-state of Singapore.","author":[{"dropping-particle":"","family":"Yang","given":"Bo","non-dropping-particle":"","parse-names":false,"suffix":""},{"dropping-particle":"","family":"Ren","given":"Shen","non-dropping-particle":"","parse-names":false,"suffix":""},{"dropping-particle":"","family":"Legara","given":"Erika Fille","non-dropping-particle":"","parse-names":false,"suffix":""},{"dropping-particle":"","family":"Li","given":"Zengxiang","non-dropping-particle":"","parse-names":false,"suffix":""},{"dropping-particle":"","family":"Ong","given":"Edward Y.X.","non-dropping-particle":"","parse-names":false,"suffix":""},{"dropping-particle":"","family":"Lin","given":"Louis","non-dropping-particle":"","parse-names":false,"suffix":""},{"dropping-particle":"","family":"Monterola","given":"Christopher","non-dropping-particle":"","parse-names":false,"suffix":""}],"container-title":"Transportation Science","id":"ITEM-2","issue":"1","issued":{"date-parts":[["2020"]]},"page":"250-273","title":"Phase transition in taxi dynamics and impact of ridesharing","type":"article-journal","volume":"54"},"uris":["http://www.mendeley.com/documents/?uuid=4bc2ddeb-c575-417a-a58e-bcdbc036ccfa"]}],"mendeley":{"formattedCitation":"&lt;sup&gt;4,5&lt;/sup&gt;","plainTextFormattedCitation":"4,5","previouslyFormattedCitation":"&lt;sup&gt;4,5&lt;/sup&gt;"},"properties":{"noteIndex":0},"schema":"https://github.com/citation-style-language/schema/raw/master/csl-citation.json"}</w:instrText>
+      </w:r>
+      <w:r>
+        <w:rPr>
+          <w:rFonts w:ascii="Calibri" w:hAnsi="Calibri" w:cs="Calibri"/>
+          <w:sz w:val="22"/>
+          <w:szCs w:val="22"/>
+        </w:rPr>
+        <w:fldChar w:fldCharType="separate"/>
+      </w:r>
+      <w:r>
+        <w:rPr>
+          <w:rFonts w:ascii="Calibri" w:hAnsi="Calibri" w:cs="Calibri"/>
+          <w:noProof/>
+          <w:sz w:val="22"/>
+          <w:szCs w:val="22"/>
+          <w:vertAlign w:val="superscript"/>
+        </w:rPr>
+        <w:t>4,5</w:t>
+      </w:r>
+      <w:r>
+        <w:rPr>
+          <w:rFonts w:ascii="Calibri" w:hAnsi="Calibri" w:cs="Calibri"/>
+          <w:sz w:val="22"/>
+          <w:szCs w:val="22"/>
+        </w:rPr>
+        <w:fldChar w:fldCharType="end"/>
+      </w:r>
+      <w:r>
+        <w:rPr>
+          <w:rFonts w:ascii="Calibri" w:hAnsi="Calibri" w:cs="Calibri"/>
+          <w:sz w:val="22"/>
+          <w:szCs w:val="22"/>
+        </w:rPr>
+        <w:t>.</w:t>
+      </w:r>
+      <w:r>
+        <w:rPr>
+          <w:rFonts w:ascii="Calibri" w:hAnsi="Calibri" w:cs="Calibri"/>
+          <w:sz w:val="22"/>
+          <w:szCs w:val="22"/>
+        </w:rPr>
+        <w:t xml:space="preserve">For the purpose of applying </w:t>
+      </w:r>
+      <w:r>
+        <w:rPr>
+          <w:rFonts w:ascii="Calibri" w:hAnsi="Calibri" w:cs="Calibri"/>
+          <w:sz w:val="22"/>
+          <w:szCs w:val="22"/>
+        </w:rPr>
+        <w:t xml:space="preserve">my knowledge from this class and in the interest of creating a model from scratch, I will use network for my model. </w:t>
+      </w:r>
+      <w:r>
+        <w:rPr>
+          <w:rFonts w:ascii="Calibri" w:hAnsi="Calibri" w:cs="Calibri"/>
+          <w:sz w:val="22"/>
+          <w:szCs w:val="22"/>
+        </w:rPr>
+        <w:t xml:space="preserve">I also found that there is active research in the area of congestion and crowding, and that the stochastic element of modeling transit networks may be necessary to </w:t>
+      </w:r>
+      <w:r>
+        <w:rPr>
+          <w:rFonts w:ascii="Calibri" w:hAnsi="Calibri" w:cs="Calibri"/>
+          <w:sz w:val="22"/>
+          <w:szCs w:val="22"/>
+        </w:rPr>
+        <w:t>accurately capture</w:t>
+      </w:r>
+      <w:r>
+        <w:rPr>
+          <w:rFonts w:ascii="Calibri" w:hAnsi="Calibri" w:cs="Calibri"/>
+          <w:sz w:val="22"/>
+          <w:szCs w:val="22"/>
+        </w:rPr>
+        <w:t xml:space="preserve"> impacts on travel</w:t>
+      </w:r>
+      <w:r>
+        <w:rPr>
+          <w:rFonts w:ascii="Calibri" w:hAnsi="Calibri" w:cs="Calibri"/>
+          <w:sz w:val="22"/>
+          <w:szCs w:val="22"/>
+        </w:rPr>
+        <w:t xml:space="preserve"> behavior</w:t>
+      </w:r>
+      <w:r>
+        <w:rPr>
+          <w:rFonts w:ascii="Calibri" w:hAnsi="Calibri" w:cs="Calibri"/>
+          <w:sz w:val="22"/>
+          <w:szCs w:val="22"/>
+        </w:rPr>
+        <w:fldChar w:fldCharType="begin" w:fldLock="1"/>
+      </w:r>
+      <w:r>
+        <w:rPr>
+          <w:rFonts w:ascii="Calibri" w:hAnsi="Calibri" w:cs="Calibri"/>
+          <w:sz w:val="22"/>
+          <w:szCs w:val="22"/>
+        </w:rPr>
+        <w:instrText>ADDIN CSL_CITATION {"citationItems":[{"id":"ITEM-1","itemData":{"DOI":"10.1016/j.trb.2016.04.001","ISSN":"01912615","abstract":"One of the most common motivations for public transport investments is to reduce congestion and increase capacity. Public transport congestion leads to crowding discomfort, denied boardings and lower service reliability. However, transit assignment models and appraisal methodologies usually do not account for the dynamics of public transport congestion and crowding and thus potentially underestimate the related benefits. This study develops a method to capture the benefits of increased capacity by using a dynamic and stochastic transit assignment model. Using an agent-based public transport simulation model, we dynamically model the evolution of network reliability and on-board crowding. The model is embedded in a comprehensive framework for project appraisal.A case study of a metro extension that partially replaces an overloaded bus network in Stockholm demonstrates that congestion effects may account for a substantial share of the expected benefits. A cost-benefit analysis based on a conventional static model will miss more than a third of the benefits. This suggests that failure to represent dynamic congestion effects may substantially underestimate the benefits of projects, especially if they are primarily intended to increase capacity rather than to reduce travel times.","author":[{"dropping-particle":"","family":"Cats","given":"Oded","non-dropping-particle":"","parse-names":false,"suffix":""},{"dropping-particle":"","family":"West","given":"Jens","non-dropping-particle":"","parse-names":false,"suffix":""},{"dropping-particle":"","family":"Eliasson","given":"Jonas","non-dropping-particle":"","parse-names":false,"suffix":""}],"container-title":"Transportation Research Part B: Methodological","id":"ITEM-1","issued":{"date-parts":[["2016"]]},"title":"A dynamic stochastic model for evaluating congestion and crowding effects in transit systems","type":"article-journal"},"uris":["http://www.mendeley.com/documents/?uuid=27104940-e6f9-3d7f-a123-449b66f500c4"]}],"mendeley":{"formattedCitation":"&lt;sup&gt;6&lt;/sup&gt;","plainTextFormattedCitation":"6","previouslyFormattedCitation":"&lt;sup&gt;6&lt;/sup&gt;"},"properties":{"noteIndex":0},"schema":"https://github.com/citation-style-language/schema/raw/master/csl-citation.json"}</w:instrText>
+      </w:r>
+      <w:r>
+        <w:rPr>
+          <w:rFonts w:ascii="Calibri" w:hAnsi="Calibri" w:cs="Calibri"/>
+          <w:sz w:val="22"/>
+          <w:szCs w:val="22"/>
+        </w:rPr>
+        <w:fldChar w:fldCharType="separate"/>
+      </w:r>
+      <w:r>
+        <w:rPr>
+          <w:rFonts w:ascii="Calibri" w:hAnsi="Calibri" w:cs="Calibri"/>
+          <w:noProof/>
+          <w:sz w:val="22"/>
+          <w:szCs w:val="22"/>
+          <w:vertAlign w:val="superscript"/>
+        </w:rPr>
+        <w:t>6</w:t>
+      </w:r>
+      <w:r>
+        <w:rPr>
+          <w:rFonts w:ascii="Calibri" w:hAnsi="Calibri" w:cs="Calibri"/>
+          <w:sz w:val="22"/>
+          <w:szCs w:val="22"/>
+        </w:rPr>
+        <w:fldChar w:fldCharType="end"/>
+      </w:r>
+      <w:r>
+        <w:rPr>
+          <w:rFonts w:ascii="Calibri" w:hAnsi="Calibri" w:cs="Calibri"/>
+          <w:sz w:val="22"/>
+          <w:szCs w:val="22"/>
+        </w:rPr>
+        <w:t xml:space="preserve">. </w:t>
+      </w:r>
+      <w:r>
+        <w:rPr>
+          <w:rFonts w:ascii="Calibri" w:hAnsi="Calibri" w:cs="Calibri"/>
+          <w:sz w:val="22"/>
+          <w:szCs w:val="22"/>
+        </w:rPr>
+        <w:t xml:space="preserve">Another area of interest to this topic is that of scheduling decisions. Much of trip-chaining comes from </w:t>
+      </w:r>
+      <w:r>
+        <w:rPr>
+          <w:rFonts w:ascii="Calibri" w:hAnsi="Calibri" w:cs="Calibri"/>
+          <w:sz w:val="22"/>
+          <w:szCs w:val="22"/>
+        </w:rPr>
+        <w:t>people</w:t>
+      </w:r>
+      <w:r>
+        <w:rPr>
+          <w:rFonts w:ascii="Calibri" w:hAnsi="Calibri" w:cs="Calibri"/>
+          <w:sz w:val="22"/>
+          <w:szCs w:val="22"/>
+        </w:rPr>
+        <w:t xml:space="preserve"> optimizing their travel to </w:t>
+      </w:r>
+      <w:r>
+        <w:rPr>
+          <w:rFonts w:ascii="Calibri" w:hAnsi="Calibri" w:cs="Calibri"/>
+          <w:sz w:val="22"/>
+          <w:szCs w:val="22"/>
+        </w:rPr>
+        <w:t xml:space="preserve">minimize their overall travel times. I will not address this in my project, but it is a complex </w:t>
+      </w:r>
+      <w:r>
+        <w:rPr>
+          <w:rFonts w:ascii="Calibri" w:hAnsi="Calibri" w:cs="Calibri"/>
+          <w:sz w:val="22"/>
+          <w:szCs w:val="22"/>
+        </w:rPr>
+        <w:t>factor that I feel I should be transparent about neglecting</w:t>
+      </w:r>
+      <w:r>
+        <w:rPr>
+          <w:rFonts w:ascii="Calibri" w:hAnsi="Calibri" w:cs="Calibri"/>
+          <w:sz w:val="22"/>
+          <w:szCs w:val="22"/>
+        </w:rPr>
+        <w:fldChar w:fldCharType="begin" w:fldLock="1"/>
+      </w:r>
+      <w:r>
+        <w:rPr>
+          <w:rFonts w:ascii="Calibri" w:hAnsi="Calibri" w:cs="Calibri"/>
+          <w:sz w:val="22"/>
+          <w:szCs w:val="22"/>
+        </w:rPr>
+        <w:instrText>ADDIN CSL_CITATION {"citationItems":[{"id":"ITEM-1","itemData":{"DOI":"10.1007/s11116-014-9533-6","ISSN":"15729435","abstract":"The optimal setting of public transport pricing and supply levels has been traditionally analysed with analytical models that combine the objectives of users, service providers and decision makers in optimisation problems. In this paper, public transport fare and headway are jointly optimised using an activity-based simulation framework. Unlike traditional analytical models that find single optimal values for headway, fare and other optimisation variables, we obtain a range of values for the optimal fare and headway, due to the randomness in user behaviour that is inherent to an agent-based approach. Waiting times and implications of an active bus capacity constraint are obtained on an agent-by-agent basis. The maximisation of operator profit or social welfare result in different combinations of the most likely optimal headway and fare. We show that the gap between welfare and profit optimal solutions is smaller when users can adjust their departure time according to their activities, timetabling and convenience of the public transport service.","author":[{"dropping-particle":"","family":"Kaddoura","given":"Ihab","non-dropping-particle":"","parse-names":false,"suffix":""},{"dropping-particle":"","family":"Kickhöfer","given":"Benjamin","non-dropping-particle":"","parse-names":false,"suffix":""},{"dropping-particle":"","family":"Neumann","given":"Andreas","non-dropping-particle":"","parse-names":false,"suffix":""},{"dropping-particle":"","family":"Tirachini","given":"Alejandro","non-dropping-particle":"","parse-names":false,"suffix":""}],"container-title":"Transportation","id":"ITEM-1","issue":"6","issued":{"date-parts":[["2015"]]},"page":"1039-1061","title":"Agent-based optimisation of public transport supply and pricing: impacts of activity scheduling decisions and simulation randomness","type":"article-journal","volume":"42"},"uris":["http://www.mendeley.com/documents/?uuid=1e85897a-a1dc-41ae-a408-429f5a1dec3d"]}],"mendeley":{"formattedCitation":"&lt;sup&gt;4&lt;/sup&gt;","plainTextFormattedCitation":"4"},"properties":{"noteIndex":0},"schema":"https://github.com/citation-style-language/schema/raw/master/csl-citation.json"}</w:instrText>
+      </w:r>
+      <w:r>
+        <w:rPr>
+          <w:rFonts w:ascii="Calibri" w:hAnsi="Calibri" w:cs="Calibri"/>
+          <w:sz w:val="22"/>
+          <w:szCs w:val="22"/>
+        </w:rPr>
+        <w:fldChar w:fldCharType="separate"/>
+      </w:r>
+      <w:r>
+        <w:rPr>
+          <w:rFonts w:ascii="Calibri" w:hAnsi="Calibri" w:cs="Calibri"/>
+          <w:noProof/>
+          <w:sz w:val="22"/>
+          <w:szCs w:val="22"/>
+          <w:vertAlign w:val="superscript"/>
+        </w:rPr>
+        <w:t>4</w:t>
+      </w:r>
+      <w:r>
+        <w:rPr>
+          <w:rFonts w:ascii="Calibri" w:hAnsi="Calibri" w:cs="Calibri"/>
+          <w:sz w:val="22"/>
+          <w:szCs w:val="22"/>
+        </w:rPr>
+        <w:fldChar w:fldCharType="end"/>
+      </w:r>
+      <w:r>
+        <w:rPr>
+          <w:rFonts w:ascii="Calibri" w:hAnsi="Calibri" w:cs="Calibri"/>
+          <w:sz w:val="22"/>
+          <w:szCs w:val="22"/>
+        </w:rPr>
+        <w:t>.</w:t>
+      </w:r>
+    </w:p>
+    <w:p>
+      <w:pPr>
+        <w:rPr>
+          <w:rFonts w:ascii="Calibri" w:hAnsi="Calibri" w:cs="Calibri"/>
+          <w:sz w:val="22"/>
+          <w:szCs w:val="22"/>
+        </w:rPr>
+      </w:pPr>
+    </w:p>
+    <w:p>
+      <w:pPr>
+        <w:rPr>
+          <w:rFonts w:ascii="Calibri" w:hAnsi="Calibri" w:cs="Calibri"/>
+          <w:sz w:val="22"/>
+          <w:szCs w:val="22"/>
+        </w:rPr>
+      </w:pPr>
+      <w:r>
+        <w:rPr>
+          <w:rFonts w:ascii="Calibri" w:hAnsi="Calibri" w:cs="Calibri"/>
+          <w:sz w:val="22"/>
+          <w:szCs w:val="22"/>
+        </w:rPr>
+        <w:t xml:space="preserve">The </w:t>
+      </w:r>
+      <w:r>
+        <w:rPr>
+          <w:rFonts w:ascii="Calibri" w:hAnsi="Calibri" w:cs="Calibri"/>
+          <w:sz w:val="22"/>
+          <w:szCs w:val="22"/>
+        </w:rPr>
+        <w:t xml:space="preserve">overall goal of my project is to </w:t>
+      </w:r>
+      <w:r>
+        <w:rPr>
+          <w:rFonts w:ascii="Calibri" w:hAnsi="Calibri" w:cs="Calibri"/>
+          <w:sz w:val="22"/>
+          <w:szCs w:val="22"/>
+        </w:rPr>
+        <w:t xml:space="preserve">develop a </w:t>
+      </w:r>
+      <w:r>
+        <w:rPr>
+          <w:rFonts w:ascii="Calibri" w:hAnsi="Calibri" w:cs="Calibri"/>
+          <w:sz w:val="22"/>
+          <w:szCs w:val="22"/>
+        </w:rPr>
+        <w:t>method</w:t>
+      </w:r>
+      <w:r>
+        <w:rPr>
+          <w:rFonts w:ascii="Calibri" w:hAnsi="Calibri" w:cs="Calibri"/>
+          <w:sz w:val="22"/>
+          <w:szCs w:val="22"/>
+        </w:rPr>
+        <w:t xml:space="preserve"> </w:t>
+      </w:r>
+      <w:r>
+        <w:rPr>
+          <w:rFonts w:ascii="Calibri" w:hAnsi="Calibri" w:cs="Calibri"/>
+          <w:sz w:val="22"/>
+          <w:szCs w:val="22"/>
+        </w:rPr>
+        <w:t>to</w:t>
+      </w:r>
+      <w:r>
+        <w:rPr>
+          <w:rFonts w:ascii="Calibri" w:hAnsi="Calibri" w:cs="Calibri"/>
+          <w:sz w:val="22"/>
+          <w:szCs w:val="22"/>
+        </w:rPr>
+        <w:t xml:space="preserve"> reduc</w:t>
+      </w:r>
+      <w:r>
+        <w:rPr>
+          <w:rFonts w:ascii="Calibri" w:hAnsi="Calibri" w:cs="Calibri"/>
+          <w:sz w:val="22"/>
+          <w:szCs w:val="22"/>
+        </w:rPr>
+        <w:t xml:space="preserve">e </w:t>
+      </w:r>
+      <w:r>
+        <w:rPr>
+          <w:rFonts w:ascii="Calibri" w:hAnsi="Calibri" w:cs="Calibri"/>
+          <w:sz w:val="22"/>
+          <w:szCs w:val="22"/>
+        </w:rPr>
+        <w:t xml:space="preserve">a city’s public transit system to a </w:t>
+      </w:r>
+      <w:proofErr w:type="spellStart"/>
+      <w:r>
+        <w:rPr>
+          <w:rFonts w:ascii="Calibri" w:hAnsi="Calibri" w:cs="Calibri"/>
+          <w:sz w:val="22"/>
+          <w:szCs w:val="22"/>
+        </w:rPr>
+        <w:t>networkx</w:t>
+      </w:r>
+      <w:proofErr w:type="spellEnd"/>
+      <w:r>
+        <w:rPr>
+          <w:rFonts w:ascii="Calibri" w:hAnsi="Calibri" w:cs="Calibri"/>
+          <w:sz w:val="22"/>
+          <w:szCs w:val="22"/>
+        </w:rPr>
+        <w:t xml:space="preserve"> graph</w:t>
+      </w:r>
+      <w:r>
+        <w:rPr>
+          <w:rFonts w:ascii="Calibri" w:hAnsi="Calibri" w:cs="Calibri"/>
+          <w:sz w:val="22"/>
+          <w:szCs w:val="22"/>
+        </w:rPr>
+        <w:t xml:space="preserve"> to perform a simplified agent-based simulation</w:t>
+      </w:r>
+      <w:r>
+        <w:rPr>
+          <w:rFonts w:ascii="Calibri" w:hAnsi="Calibri" w:cs="Calibri"/>
+          <w:sz w:val="22"/>
+          <w:szCs w:val="22"/>
+        </w:rPr>
+        <w:t>. I will</w:t>
+      </w:r>
+      <w:r>
+        <w:rPr>
+          <w:rFonts w:ascii="Calibri" w:hAnsi="Calibri" w:cs="Calibri"/>
+          <w:sz w:val="22"/>
+          <w:szCs w:val="22"/>
+        </w:rPr>
+        <w:t xml:space="preserve"> </w:t>
+      </w:r>
+      <w:r>
+        <w:rPr>
+          <w:rFonts w:ascii="Calibri" w:hAnsi="Calibri" w:cs="Calibri"/>
+          <w:sz w:val="22"/>
+          <w:szCs w:val="22"/>
+        </w:rPr>
+        <w:t>show</w:t>
+      </w:r>
+      <w:r>
+        <w:rPr>
+          <w:rFonts w:ascii="Calibri" w:hAnsi="Calibri" w:cs="Calibri"/>
+          <w:sz w:val="22"/>
+          <w:szCs w:val="22"/>
+        </w:rPr>
+        <w:t xml:space="preserve"> th</w:t>
+      </w:r>
+      <w:r>
+        <w:rPr>
+          <w:rFonts w:ascii="Calibri" w:hAnsi="Calibri" w:cs="Calibri"/>
+          <w:sz w:val="22"/>
+          <w:szCs w:val="22"/>
+        </w:rPr>
+        <w:t xml:space="preserve">at this simplified model is sufficient to </w:t>
+      </w:r>
+      <w:r>
+        <w:rPr>
+          <w:rFonts w:ascii="Calibri" w:hAnsi="Calibri" w:cs="Calibri"/>
+          <w:sz w:val="22"/>
+          <w:szCs w:val="22"/>
+        </w:rPr>
+        <w:t xml:space="preserve">demonstrate </w:t>
+      </w:r>
+      <w:r>
+        <w:rPr>
+          <w:rFonts w:ascii="Calibri" w:hAnsi="Calibri" w:cs="Calibri"/>
+          <w:sz w:val="22"/>
+          <w:szCs w:val="22"/>
+        </w:rPr>
+        <w:t xml:space="preserve">crowding effects and the effects of </w:t>
+      </w:r>
+      <w:r>
+        <w:rPr>
+          <w:rFonts w:ascii="Calibri" w:hAnsi="Calibri" w:cs="Calibri"/>
+          <w:sz w:val="22"/>
+          <w:szCs w:val="22"/>
+        </w:rPr>
+        <w:t>network topology on</w:t>
+      </w:r>
+      <w:r>
+        <w:rPr>
+          <w:rFonts w:ascii="Calibri" w:hAnsi="Calibri" w:cs="Calibri"/>
+          <w:sz w:val="22"/>
+          <w:szCs w:val="22"/>
+        </w:rPr>
+        <w:t xml:space="preserve"> the overall efficacy of </w:t>
+      </w:r>
+      <w:r>
+        <w:rPr>
+          <w:rFonts w:ascii="Calibri" w:hAnsi="Calibri" w:cs="Calibri"/>
+          <w:sz w:val="22"/>
+          <w:szCs w:val="22"/>
+        </w:rPr>
+        <w:t xml:space="preserve">a public transit </w:t>
+      </w:r>
+      <w:r>
+        <w:rPr>
+          <w:rFonts w:ascii="Calibri" w:hAnsi="Calibri" w:cs="Calibri"/>
+          <w:sz w:val="22"/>
+          <w:szCs w:val="22"/>
+        </w:rPr>
+        <w:t>system</w:t>
+      </w:r>
+      <w:r>
+        <w:rPr>
+          <w:rFonts w:ascii="Calibri" w:hAnsi="Calibri" w:cs="Calibri"/>
+          <w:sz w:val="22"/>
+          <w:szCs w:val="22"/>
+        </w:rPr>
+        <w:t xml:space="preserve"> for trip-chaining and non-trip-chaining agents</w:t>
+      </w:r>
+      <w:r>
+        <w:rPr>
+          <w:rFonts w:ascii="Calibri" w:hAnsi="Calibri" w:cs="Calibri"/>
+          <w:sz w:val="22"/>
+          <w:szCs w:val="22"/>
+        </w:rPr>
+        <w:t xml:space="preserve">. </w:t>
+      </w:r>
+    </w:p>
+    <w:p>
+      <w:pPr>
+        <w:rPr>
+          <w:rFonts w:ascii="Calibri" w:hAnsi="Calibri" w:cs="Calibri"/>
+          <w:sz w:val="22"/>
+          <w:szCs w:val="22"/>
+        </w:rPr>
+      </w:pPr>
+      <w:r>
+        <w:rPr>
+          <w:rFonts w:ascii="Calibri" w:hAnsi="Calibri" w:cs="Calibri"/>
+          <w:sz w:val="22"/>
+          <w:szCs w:val="22"/>
+        </w:rPr>
+        <w:br w:type="page"/>
+      </w:r>
+    </w:p>
+    <w:p>
+      <w:pPr>
+        <w:rPr>
+          <w:rFonts w:ascii="Calibri" w:hAnsi="Calibri" w:cs="Calibri"/>
+          <w:b/>
+          <w:bCs/>
           <w:u w:val="single"/>
         </w:rPr>
       </w:pPr>
@@ -209,10 +1159,9 @@
           <w:rFonts w:ascii="Calibri" w:hAnsi="Calibri" w:cs="Calibri"/>
           <w:b/>
           <w:bCs/>
-          <w:sz w:val="28"/>
-          <w:szCs w:val="28"/>
           <w:u w:val="single"/>
         </w:rPr>
+        <w:lastRenderedPageBreak/>
         <w:t>Methods</w:t>
       </w:r>
     </w:p>
@@ -259,6 +1208,9 @@
     </w:p>
     <w:p>
       <w:pPr>
+        <w:tabs>
+          <w:tab w:val="left" w:pos="2430"/>
+        </w:tabs>
         <w:rPr>
           <w:rFonts w:ascii="Calibri" w:hAnsi="Calibri" w:cs="Calibri"/>
           <w:sz w:val="22"/>
@@ -932,6 +1884,42 @@
           <w:sz w:val="22"/>
           <w:szCs w:val="22"/>
         </w:rPr>
+        <w:t>: I should note that I initially set up time penalization for nodes being at/over capacity by not advancing an agent until its next node was under capacity. However, this often led to a permanent gridlock in the central loop of the network, so I implemented the time penalty without actually delaying the agents. I would appreciate any feedback on how to explicitly model crowding without causing a gridlock. I realize that this is a result of me treating subway cars as implicit in this model.</w:t>
+      </w:r>
+    </w:p>
+    <w:p>
+      <w:pPr>
+        <w:rPr>
+          <w:rFonts w:ascii="Calibri" w:hAnsi="Calibri" w:cs="Calibri"/>
+          <w:sz w:val="22"/>
+          <w:szCs w:val="22"/>
+        </w:rPr>
+      </w:pPr>
+    </w:p>
+    <w:p>
+      <w:pPr>
+        <w:ind w:left="720" w:hanging="720"/>
+        <w:rPr>
+          <w:rFonts w:ascii="Calibri" w:hAnsi="Calibri" w:cs="Calibri"/>
+          <w:sz w:val="22"/>
+          <w:szCs w:val="22"/>
+        </w:rPr>
+      </w:pPr>
+      <w:r>
+        <w:rPr>
+          <w:rFonts w:ascii="Calibri" w:hAnsi="Calibri" w:cs="Calibri"/>
+          <w:sz w:val="22"/>
+          <w:szCs w:val="22"/>
+          <w:u w:val="single"/>
+        </w:rPr>
+        <w:t>Time</w:t>
+      </w:r>
+      <w:r>
+        <w:rPr>
+          <w:rFonts w:ascii="Calibri" w:hAnsi="Calibri" w:cs="Calibri"/>
+          <w:sz w:val="22"/>
+          <w:szCs w:val="22"/>
+        </w:rPr>
         <w:t xml:space="preserve">: </w:t>
       </w:r>
       <w:r>
@@ -940,59 +1928,6 @@
           <w:sz w:val="22"/>
           <w:szCs w:val="22"/>
         </w:rPr>
-        <w:t xml:space="preserve">I should note that I initially set up time penalization for nodes being at/over capacity by not advancing an agent until its next node was under capacity. However, this often led to a permanent </w:t>
-      </w:r>
-      <w:r>
-        <w:rPr>
-          <w:rFonts w:ascii="Calibri" w:hAnsi="Calibri" w:cs="Calibri"/>
-          <w:sz w:val="22"/>
-          <w:szCs w:val="22"/>
-        </w:rPr>
-        <w:lastRenderedPageBreak/>
-        <w:t>gridlock in the central loop of the network, so I implemented the time penalty without actually delaying the agents. I would appreciate any feedback on how to explicitly model crowding without causing a gridlock. I realize that this is a result of me treating subway cars as implicit in this model.</w:t>
-      </w:r>
-    </w:p>
-    <w:p>
-      <w:pPr>
-        <w:rPr>
-          <w:rFonts w:ascii="Calibri" w:hAnsi="Calibri" w:cs="Calibri"/>
-          <w:sz w:val="22"/>
-          <w:szCs w:val="22"/>
-        </w:rPr>
-      </w:pPr>
-    </w:p>
-    <w:p>
-      <w:pPr>
-        <w:ind w:left="720" w:hanging="720"/>
-        <w:rPr>
-          <w:rFonts w:ascii="Calibri" w:hAnsi="Calibri" w:cs="Calibri"/>
-          <w:sz w:val="22"/>
-          <w:szCs w:val="22"/>
-        </w:rPr>
-      </w:pPr>
-      <w:r>
-        <w:rPr>
-          <w:rFonts w:ascii="Calibri" w:hAnsi="Calibri" w:cs="Calibri"/>
-          <w:sz w:val="22"/>
-          <w:szCs w:val="22"/>
-          <w:u w:val="single"/>
-        </w:rPr>
-        <w:t>Time</w:t>
-      </w:r>
-      <w:r>
-        <w:rPr>
-          <w:rFonts w:ascii="Calibri" w:hAnsi="Calibri" w:cs="Calibri"/>
-          <w:sz w:val="22"/>
-          <w:szCs w:val="22"/>
-        </w:rPr>
-        <w:t xml:space="preserve">: </w:t>
-      </w:r>
-      <w:r>
-        <w:rPr>
-          <w:rFonts w:ascii="Calibri" w:hAnsi="Calibri" w:cs="Calibri"/>
-          <w:sz w:val="22"/>
-          <w:szCs w:val="22"/>
-        </w:rPr>
         <w:t>Time is implemented discre</w:t>
       </w:r>
       <w:r>
@@ -1025,7 +1960,25 @@
           <w:sz w:val="22"/>
           <w:szCs w:val="22"/>
         </w:rPr>
-        <w:t xml:space="preserve">Time penalties are counted as multiples of a time step, typically adding 3 time step increments to a passengers </w:t>
+        <w:t xml:space="preserve">Time penalties are counted as multiples of a time step, typically adding </w:t>
+      </w:r>
+      <w:proofErr w:type="gramStart"/>
+      <w:r>
+        <w:rPr>
+          <w:rFonts w:ascii="Calibri" w:hAnsi="Calibri" w:cs="Calibri"/>
+          <w:sz w:val="22"/>
+          <w:szCs w:val="22"/>
+        </w:rPr>
+        <w:t>3 time</w:t>
+      </w:r>
+      <w:proofErr w:type="gramEnd"/>
+      <w:r>
+        <w:rPr>
+          <w:rFonts w:ascii="Calibri" w:hAnsi="Calibri" w:cs="Calibri"/>
+          <w:sz w:val="22"/>
+          <w:szCs w:val="22"/>
+        </w:rPr>
+        <w:t xml:space="preserve"> step increments to a passengers </w:t>
       </w:r>
       <w:r>
         <w:rPr>
@@ -1179,6 +2132,7 @@
           <w:sz w:val="22"/>
           <w:szCs w:val="22"/>
         </w:rPr>
+        <w:lastRenderedPageBreak/>
         <w:drawing>
           <wp:inline distT="0" distB="0" distL="0" distR="0" wp14:anchorId="7EBC017B" wp14:editId="52D38FA7">
             <wp:extent cx="3818467" cy="2537486"/>
@@ -1197,7 +2151,7 @@
                     </pic:cNvPicPr>
                   </pic:nvPicPr>
                   <pic:blipFill>
-                    <a:blip r:embed="rId7">
+                    <a:blip r:embed="rId6">
                       <a:extLst>
                         <a:ext uri="{28A0092B-C50C-407E-A947-70E740481C1C}">
                           <a14:useLocalDpi xmlns:a14="http://schemas.microsoft.com/office/drawing/2010/main" val="0"/>
@@ -1505,7 +2459,16 @@
           <w:sz w:val="22"/>
           <w:szCs w:val="22"/>
         </w:rPr>
-        <w:t xml:space="preserve"> (with a maximum run time for 1</w:t>
+        <w:t xml:space="preserve"> (with a maximum run time for </w:t>
+      </w:r>
+      <w:proofErr w:type="gramStart"/>
+      <w:r>
+        <w:rPr>
+          <w:rFonts w:ascii="Calibri" w:hAnsi="Calibri" w:cs="Calibri"/>
+          <w:sz w:val="22"/>
+          <w:szCs w:val="22"/>
+        </w:rPr>
+        <w:t>1</w:t>
       </w:r>
       <w:r>
         <w:rPr>
@@ -1521,7 +2484,16 @@
           <w:sz w:val="22"/>
           <w:szCs w:val="22"/>
         </w:rPr>
-        <w:t>000 time steps in the case of grid locks)</w:t>
+        <w:t>000 time</w:t>
+      </w:r>
+      <w:proofErr w:type="gramEnd"/>
+      <w:r>
+        <w:rPr>
+          <w:rFonts w:ascii="Calibri" w:hAnsi="Calibri" w:cs="Calibri"/>
+          <w:sz w:val="22"/>
+          <w:szCs w:val="22"/>
+        </w:rPr>
+        <w:t xml:space="preserve"> steps in the case of grid locks)</w:t>
       </w:r>
       <w:r>
         <w:rPr>
@@ -1552,11 +2524,38 @@
       <w:pPr>
         <w:rPr>
           <w:rFonts w:ascii="Calibri" w:hAnsi="Calibri" w:cs="Calibri"/>
-          <w:sz w:val="22"/>
-          <w:szCs w:val="22"/>
-        </w:rPr>
-      </w:pPr>
-      <w:r>
+        </w:rPr>
+      </w:pPr>
+      <w:r>
+        <w:rPr>
+          <w:rFonts w:ascii="Calibri" w:hAnsi="Calibri" w:cs="Calibri"/>
+          <w:sz w:val="22"/>
+          <w:szCs w:val="22"/>
+        </w:rPr>
+        <w:br w:type="page"/>
+      </w:r>
+      <w:r>
+        <w:rPr>
+          <w:rFonts w:ascii="Calibri" w:hAnsi="Calibri" w:cs="Calibri"/>
+          <w:b/>
+          <w:bCs/>
+          <w:u w:val="single"/>
+        </w:rPr>
+        <w:lastRenderedPageBreak/>
+        <w:t>Results</w:t>
+      </w:r>
+      <w:r>
+        <w:rPr>
+          <w:rFonts w:ascii="Calibri" w:hAnsi="Calibri" w:cs="Calibri"/>
+          <w:b/>
+          <w:bCs/>
+          <w:u w:val="single"/>
+        </w:rPr>
+        <w:t xml:space="preserve"> &amp; Discussion</w:t>
+      </w:r>
+    </w:p>
+    <w:p>
+      <w:pPr>
         <w:rPr>
           <w:rFonts w:ascii="Calibri" w:hAnsi="Calibri" w:cs="Calibri"/>
           <w:b/>
@@ -1565,31 +2564,6 @@
           <w:szCs w:val="28"/>
           <w:u w:val="single"/>
         </w:rPr>
-        <w:lastRenderedPageBreak/>
-        <w:t>Results</w:t>
-      </w:r>
-      <w:r>
-        <w:rPr>
-          <w:rFonts w:ascii="Calibri" w:hAnsi="Calibri" w:cs="Calibri"/>
-          <w:b/>
-          <w:bCs/>
-          <w:sz w:val="28"/>
-          <w:szCs w:val="28"/>
-          <w:u w:val="single"/>
-        </w:rPr>
-        <w:t xml:space="preserve"> &amp; Discussion</w:t>
-      </w:r>
-    </w:p>
-    <w:p>
-      <w:pPr>
-        <w:rPr>
-          <w:rFonts w:ascii="Calibri" w:hAnsi="Calibri" w:cs="Calibri"/>
-          <w:b/>
-          <w:bCs/>
-          <w:sz w:val="28"/>
-          <w:szCs w:val="28"/>
-          <w:u w:val="single"/>
-        </w:rPr>
       </w:pPr>
     </w:p>
     <w:p>
@@ -1777,7 +2751,25 @@
           <w:sz w:val="22"/>
           <w:szCs w:val="22"/>
         </w:rPr>
-        <w:t xml:space="preserve">distributions it seems that the peak of the distributions skews slightly higher than the mean, and that it broadens as the node capacity decreases. </w:t>
+        <w:t xml:space="preserve">distributions it seems that the peak of the </w:t>
+      </w:r>
+      <w:proofErr w:type="gramStart"/>
+      <w:r>
+        <w:rPr>
+          <w:rFonts w:ascii="Calibri" w:hAnsi="Calibri" w:cs="Calibri"/>
+          <w:sz w:val="22"/>
+          <w:szCs w:val="22"/>
+        </w:rPr>
+        <w:t>distributions</w:t>
+      </w:r>
+      <w:proofErr w:type="gramEnd"/>
+      <w:r>
+        <w:rPr>
+          <w:rFonts w:ascii="Calibri" w:hAnsi="Calibri" w:cs="Calibri"/>
+          <w:sz w:val="22"/>
+          <w:szCs w:val="22"/>
+        </w:rPr>
+        <w:t xml:space="preserve"> skews slightly higher than the mean, and that it broadens as the node capacity decreases. </w:t>
       </w:r>
       <w:r>
         <w:rPr>
@@ -1844,7 +2836,7 @@
                     </pic:cNvPicPr>
                   </pic:nvPicPr>
                   <pic:blipFill>
-                    <a:blip r:embed="rId8">
+                    <a:blip r:embed="rId7">
                       <a:extLst>
                         <a:ext uri="{28A0092B-C50C-407E-A947-70E740481C1C}">
                           <a14:useLocalDpi xmlns:a14="http://schemas.microsoft.com/office/drawing/2010/main" val="0"/>
@@ -1901,7 +2893,7 @@
                     </pic:cNvPicPr>
                   </pic:nvPicPr>
                   <pic:blipFill>
-                    <a:blip r:embed="rId9">
+                    <a:blip r:embed="rId8">
                       <a:extLst>
                         <a:ext uri="{28A0092B-C50C-407E-A947-70E740481C1C}">
                           <a14:useLocalDpi xmlns:a14="http://schemas.microsoft.com/office/drawing/2010/main" val="0"/>
@@ -1946,14 +2938,7 @@
           <w:b/>
           <w:bCs/>
         </w:rPr>
-        <w:t xml:space="preserve">Figure </w:t>
-      </w:r>
-      <w:r>
-        <w:rPr>
-          <w:b/>
-          <w:bCs/>
-        </w:rPr>
-        <w:t>2</w:t>
+        <w:t>Figure 2</w:t>
       </w:r>
       <w:r>
         <w:rPr>
@@ -1967,14 +2952,7 @@
           <w:b/>
           <w:bCs/>
         </w:rPr>
-        <w:t xml:space="preserve"> </w:t>
-      </w:r>
-      <w:r>
-        <w:rPr>
-          <w:b/>
-          <w:bCs/>
-        </w:rPr>
-        <w:t>A)</w:t>
+        <w:t xml:space="preserve"> A)</w:t>
       </w:r>
       <w:r>
         <w:t xml:space="preserve"> A violin plot showing the distribution of transit times for varying node capacities. </w:t>
@@ -2200,7 +3178,7 @@
                     </pic:cNvPicPr>
                   </pic:nvPicPr>
                   <pic:blipFill>
-                    <a:blip r:embed="rId10" cstate="print">
+                    <a:blip r:embed="rId9" cstate="print">
                       <a:extLst>
                         <a:ext uri="{28A0092B-C50C-407E-A947-70E740481C1C}">
                           <a14:useLocalDpi xmlns:a14="http://schemas.microsoft.com/office/drawing/2010/main" val="0"/>
@@ -2241,16 +3219,7 @@
         </w:rPr>
       </w:pPr>
       <w:r>
-        <w:t xml:space="preserve">Figure </w:t>
-      </w:r>
-      <w:r>
-        <w:t>3</w:t>
-      </w:r>
-      <w:r>
-        <w:t xml:space="preserve"> </w:t>
-      </w:r>
-      <w:r>
-        <w:t>Mean transit time</w:t>
+        <w:t>Figure 3 Mean transit time</w:t>
       </w:r>
       <w:r>
         <w:t>s for varying numbers of trip-chained stops</w:t>
@@ -2444,7 +3413,7 @@
                     <pic:cNvPicPr/>
                   </pic:nvPicPr>
                   <pic:blipFill>
-                    <a:blip r:embed="rId11" cstate="print">
+                    <a:blip r:embed="rId10" cstate="print">
                       <a:extLst>
                         <a:ext uri="{28A0092B-C50C-407E-A947-70E740481C1C}">
                           <a14:useLocalDpi xmlns:a14="http://schemas.microsoft.com/office/drawing/2010/main" val="0"/>
@@ -2493,7 +3462,7 @@
                     </pic:cNvPicPr>
                   </pic:nvPicPr>
                   <pic:blipFill>
-                    <a:blip r:embed="rId12" cstate="print">
+                    <a:blip r:embed="rId11" cstate="print">
                       <a:extLst>
                         <a:ext uri="{28A0092B-C50C-407E-A947-70E740481C1C}">
                           <a14:useLocalDpi xmlns:a14="http://schemas.microsoft.com/office/drawing/2010/main" val="0"/>
@@ -2538,14 +3507,7 @@
           <w:b/>
           <w:bCs/>
         </w:rPr>
-        <w:t xml:space="preserve">Figure </w:t>
-      </w:r>
-      <w:r>
-        <w:rPr>
-          <w:b/>
-          <w:bCs/>
-        </w:rPr>
-        <w:t>4:</w:t>
+        <w:t>Figure 4:</w:t>
       </w:r>
       <w:r>
         <w:t xml:space="preserve"> </w:t>
@@ -2741,7 +3703,7 @@
                     <pic:cNvPicPr/>
                   </pic:nvPicPr>
                   <pic:blipFill>
-                    <a:blip r:embed="rId13" cstate="print">
+                    <a:blip r:embed="rId12" cstate="print">
                       <a:extLst>
                         <a:ext uri="{28A0092B-C50C-407E-A947-70E740481C1C}">
                           <a14:useLocalDpi xmlns:a14="http://schemas.microsoft.com/office/drawing/2010/main" val="0"/>
@@ -2781,14 +3743,7 @@
           <w:b/>
           <w:bCs/>
         </w:rPr>
-        <w:t xml:space="preserve">Figure </w:t>
-      </w:r>
-      <w:r>
-        <w:rPr>
-          <w:b/>
-          <w:bCs/>
-        </w:rPr>
-        <w:t>5</w:t>
+        <w:t>Figure 5</w:t>
       </w:r>
       <w:r>
         <w:t xml:space="preserve">: </w:t>
@@ -2809,10 +3764,26 @@
       <w:pPr>
         <w:rPr>
           <w:rFonts w:ascii="Calibri" w:hAnsi="Calibri" w:cs="Calibri"/>
-          <w:sz w:val="22"/>
-          <w:szCs w:val="22"/>
-        </w:rPr>
-      </w:pPr>
+        </w:rPr>
+      </w:pPr>
+      <w:r>
+        <w:rPr>
+          <w:rFonts w:ascii="Calibri" w:hAnsi="Calibri" w:cs="Calibri"/>
+          <w:sz w:val="22"/>
+          <w:szCs w:val="22"/>
+        </w:rPr>
+        <w:br w:type="page"/>
+      </w:r>
+      <w:r>
+        <w:rPr>
+          <w:rFonts w:ascii="Calibri" w:hAnsi="Calibri" w:cs="Calibri"/>
+          <w:b/>
+          <w:bCs/>
+          <w:u w:val="single"/>
+        </w:rPr>
+        <w:lastRenderedPageBreak/>
+        <w:t>Future Work</w:t>
+      </w:r>
     </w:p>
     <w:p>
       <w:pPr>
@@ -2825,29 +3796,6 @@
           <w:u w:val="single"/>
         </w:rPr>
       </w:pPr>
-      <w:r>
-        <w:rPr>
-          <w:rFonts w:ascii="Calibri" w:hAnsi="Calibri" w:cs="Calibri"/>
-          <w:b/>
-          <w:bCs/>
-          <w:sz w:val="28"/>
-          <w:szCs w:val="28"/>
-          <w:u w:val="single"/>
-        </w:rPr>
-        <w:t>Future Work</w:t>
-      </w:r>
-    </w:p>
-    <w:p>
-      <w:pPr>
-        <w:rPr>
-          <w:rFonts w:ascii="Calibri" w:hAnsi="Calibri" w:cs="Calibri"/>
-          <w:b/>
-          <w:bCs/>
-          <w:sz w:val="28"/>
-          <w:szCs w:val="28"/>
-          <w:u w:val="single"/>
-        </w:rPr>
-      </w:pPr>
     </w:p>
     <w:p>
       <w:pPr>
@@ -2956,447 +3904,1125 @@
           <w:sz w:val="22"/>
           <w:szCs w:val="22"/>
         </w:rPr>
-        <w:t xml:space="preserve"> Converting the publicly available </w:t>
-      </w:r>
-      <w:r>
-        <w:rPr>
-          <w:rFonts w:ascii="Calibri" w:hAnsi="Calibri" w:cs="Calibri"/>
-          <w:sz w:val="22"/>
-          <w:szCs w:val="22"/>
+        <w:t xml:space="preserve"> Converting the publicly available data was a little bit messy and cumbersome, so I </w:t>
+      </w:r>
+      <w:r>
+        <w:rPr>
+          <w:rFonts w:ascii="Calibri" w:hAnsi="Calibri" w:cs="Calibri"/>
+          <w:sz w:val="22"/>
+          <w:szCs w:val="22"/>
+        </w:rPr>
+        <w:t xml:space="preserve">chose to stick with a single model, but I think there is a lot of value in comparing the distributions of connectivity and centrality for different </w:t>
+      </w:r>
+      <w:r>
+        <w:rPr>
+          <w:rFonts w:ascii="Calibri" w:hAnsi="Calibri" w:cs="Calibri"/>
+          <w:sz w:val="22"/>
+          <w:szCs w:val="22"/>
+        </w:rPr>
+        <w:t>cities.</w:t>
+      </w:r>
+    </w:p>
+    <w:p>
+      <w:pPr>
+        <w:rPr>
+          <w:rFonts w:ascii="Calibri" w:hAnsi="Calibri" w:cs="Calibri"/>
+          <w:sz w:val="22"/>
+          <w:szCs w:val="22"/>
+        </w:rPr>
+      </w:pPr>
+    </w:p>
+    <w:p>
+      <w:pPr>
+        <w:rPr>
+          <w:rFonts w:ascii="Calibri" w:hAnsi="Calibri" w:cs="Calibri"/>
+          <w:b/>
+          <w:bCs/>
+          <w:sz w:val="22"/>
+          <w:szCs w:val="22"/>
+        </w:rPr>
+      </w:pPr>
+      <w:r>
+        <w:rPr>
+          <w:rFonts w:ascii="Calibri" w:hAnsi="Calibri" w:cs="Calibri"/>
+          <w:b/>
+          <w:bCs/>
+          <w:sz w:val="22"/>
+          <w:szCs w:val="22"/>
+        </w:rPr>
+        <w:t>Adding More Transit Modes</w:t>
+      </w:r>
+    </w:p>
+    <w:p>
+      <w:pPr>
+        <w:rPr>
+          <w:rFonts w:ascii="Calibri" w:hAnsi="Calibri" w:cs="Calibri"/>
+          <w:sz w:val="22"/>
+          <w:szCs w:val="22"/>
+        </w:rPr>
+      </w:pPr>
+      <w:r>
+        <w:rPr>
+          <w:rFonts w:ascii="Calibri" w:hAnsi="Calibri" w:cs="Calibri"/>
+          <w:sz w:val="22"/>
+          <w:szCs w:val="22"/>
+        </w:rPr>
+        <w:t xml:space="preserve">For this model I only included </w:t>
+      </w:r>
+      <w:r>
+        <w:rPr>
+          <w:rFonts w:ascii="Calibri" w:hAnsi="Calibri" w:cs="Calibri"/>
+          <w:sz w:val="22"/>
+          <w:szCs w:val="22"/>
+        </w:rPr>
+        <w:t xml:space="preserve">subway trains as a simplification, but a </w:t>
+      </w:r>
+      <w:r>
+        <w:rPr>
+          <w:rFonts w:ascii="Calibri" w:hAnsi="Calibri" w:cs="Calibri"/>
+          <w:sz w:val="22"/>
+          <w:szCs w:val="22"/>
+        </w:rPr>
+        <w:t xml:space="preserve">significant issue with public transit accessibility is that housing prices may be correlated to </w:t>
+      </w:r>
+      <w:r>
+        <w:rPr>
+          <w:rFonts w:ascii="Calibri" w:hAnsi="Calibri" w:cs="Calibri"/>
+          <w:sz w:val="22"/>
+          <w:szCs w:val="22"/>
+        </w:rPr>
+        <w:t xml:space="preserve">their proximity to public transit. </w:t>
+      </w:r>
+      <w:r>
+        <w:rPr>
+          <w:rFonts w:ascii="Calibri" w:hAnsi="Calibri" w:cs="Calibri"/>
+          <w:sz w:val="22"/>
+          <w:szCs w:val="22"/>
+        </w:rPr>
+        <w:t xml:space="preserve">I would like to improve my model by </w:t>
+      </w:r>
+      <w:r>
+        <w:rPr>
+          <w:rFonts w:ascii="Calibri" w:hAnsi="Calibri" w:cs="Calibri"/>
+          <w:sz w:val="22"/>
+          <w:szCs w:val="22"/>
+        </w:rPr>
+        <w:t>randomly initializing agents on a grid that is overlaid on the transit</w:t>
+      </w:r>
+      <w:r>
+        <w:rPr>
+          <w:rFonts w:ascii="Calibri" w:hAnsi="Calibri" w:cs="Calibri"/>
+          <w:sz w:val="22"/>
+          <w:szCs w:val="22"/>
+        </w:rPr>
+        <w:t xml:space="preserve"> </w:t>
+      </w:r>
+      <w:r>
+        <w:rPr>
+          <w:rFonts w:ascii="Calibri" w:hAnsi="Calibri" w:cs="Calibri"/>
+          <w:sz w:val="22"/>
+          <w:szCs w:val="22"/>
+        </w:rPr>
+        <w:t xml:space="preserve">network (since all nodes have geographic coordinates). </w:t>
+      </w:r>
+      <w:r>
+        <w:rPr>
+          <w:rFonts w:ascii="Calibri" w:hAnsi="Calibri" w:cs="Calibri"/>
+          <w:sz w:val="22"/>
+          <w:szCs w:val="22"/>
+        </w:rPr>
+        <w:t>This way, I can account for walking times to/from subway stations</w:t>
+      </w:r>
+      <w:r>
+        <w:rPr>
+          <w:rFonts w:ascii="Calibri" w:hAnsi="Calibri" w:cs="Calibri"/>
+          <w:sz w:val="22"/>
+          <w:szCs w:val="22"/>
+        </w:rPr>
+        <w:t xml:space="preserve">, as well as </w:t>
+      </w:r>
+      <w:r>
+        <w:rPr>
+          <w:rFonts w:ascii="Calibri" w:hAnsi="Calibri" w:cs="Calibri"/>
+          <w:sz w:val="22"/>
+          <w:szCs w:val="22"/>
+        </w:rPr>
+        <w:t xml:space="preserve">include the option for agents to choose walking if it is comparable to subway transit (this would require some sort of cost function). </w:t>
+      </w:r>
+      <w:r>
+        <w:rPr>
+          <w:rFonts w:ascii="Calibri" w:hAnsi="Calibri" w:cs="Calibri"/>
+          <w:sz w:val="22"/>
+          <w:szCs w:val="22"/>
+        </w:rPr>
+        <w:t>I could also add in buses</w:t>
+      </w:r>
+      <w:r>
+        <w:rPr>
+          <w:rFonts w:ascii="Calibri" w:hAnsi="Calibri" w:cs="Calibri"/>
+          <w:sz w:val="22"/>
+          <w:szCs w:val="22"/>
+        </w:rPr>
+        <w:t xml:space="preserve"> </w:t>
+      </w:r>
+      <w:r>
+        <w:rPr>
+          <w:rFonts w:ascii="Calibri" w:hAnsi="Calibri" w:cs="Calibri"/>
+          <w:sz w:val="22"/>
+          <w:szCs w:val="22"/>
+        </w:rPr>
+        <w:t xml:space="preserve">or other modes of transit, and </w:t>
+      </w:r>
+      <w:r>
+        <w:rPr>
+          <w:rFonts w:ascii="Calibri" w:hAnsi="Calibri" w:cs="Calibri"/>
+          <w:sz w:val="22"/>
+          <w:szCs w:val="22"/>
+        </w:rPr>
+        <w:t>weight their edges according to their travel speed.</w:t>
+      </w:r>
+    </w:p>
+    <w:p>
+      <w:pPr>
+        <w:rPr>
+          <w:rFonts w:ascii="Calibri" w:hAnsi="Calibri" w:cs="Calibri"/>
+          <w:sz w:val="22"/>
+          <w:szCs w:val="22"/>
+        </w:rPr>
+      </w:pPr>
+    </w:p>
+    <w:p>
+      <w:pPr>
+        <w:rPr>
+          <w:rFonts w:ascii="Calibri" w:hAnsi="Calibri" w:cs="Calibri"/>
+          <w:b/>
+          <w:bCs/>
+          <w:sz w:val="22"/>
+          <w:szCs w:val="22"/>
+        </w:rPr>
+      </w:pPr>
+      <w:r>
+        <w:rPr>
+          <w:rFonts w:ascii="Calibri" w:hAnsi="Calibri" w:cs="Calibri"/>
+          <w:b/>
+          <w:bCs/>
+          <w:sz w:val="22"/>
+          <w:szCs w:val="22"/>
+        </w:rPr>
+        <w:t>Improving the Accuracy of Agent Distributions</w:t>
+      </w:r>
+    </w:p>
+    <w:p>
+      <w:pPr>
+        <w:rPr>
+          <w:rFonts w:ascii="Calibri" w:hAnsi="Calibri" w:cs="Calibri"/>
+          <w:sz w:val="22"/>
+          <w:szCs w:val="22"/>
+        </w:rPr>
+      </w:pPr>
+      <w:r>
+        <w:rPr>
+          <w:rFonts w:ascii="Calibri" w:hAnsi="Calibri" w:cs="Calibri"/>
+          <w:sz w:val="22"/>
+          <w:szCs w:val="22"/>
+        </w:rPr>
+        <w:t>A major drawback of my simplified model is assuming that agents</w:t>
+      </w:r>
+      <w:r>
+        <w:rPr>
+          <w:rFonts w:ascii="Calibri" w:hAnsi="Calibri" w:cs="Calibri"/>
+          <w:sz w:val="22"/>
+          <w:szCs w:val="22"/>
+        </w:rPr>
+        <w:t>’ destinations</w:t>
+      </w:r>
+      <w:r>
+        <w:rPr>
+          <w:rFonts w:ascii="Calibri" w:hAnsi="Calibri" w:cs="Calibri"/>
+          <w:sz w:val="22"/>
+          <w:szCs w:val="22"/>
+        </w:rPr>
+        <w:t xml:space="preserve"> are uniformly </w:t>
+      </w:r>
+      <w:r>
+        <w:rPr>
+          <w:rFonts w:ascii="Calibri" w:hAnsi="Calibri" w:cs="Calibri"/>
+          <w:sz w:val="22"/>
+          <w:szCs w:val="22"/>
+        </w:rPr>
+        <w:t xml:space="preserve">spread across the </w:t>
+      </w:r>
+      <w:r>
+        <w:rPr>
+          <w:rFonts w:ascii="Calibri" w:hAnsi="Calibri" w:cs="Calibri"/>
+          <w:sz w:val="22"/>
+          <w:szCs w:val="22"/>
+        </w:rPr>
+        <w:t>network. In reality, some nodes have higher housing population densities, some have higher workplace densities,</w:t>
+      </w:r>
+      <w:r>
+        <w:rPr>
+          <w:rFonts w:ascii="Calibri" w:hAnsi="Calibri" w:cs="Calibri"/>
+          <w:sz w:val="22"/>
+          <w:szCs w:val="22"/>
+        </w:rPr>
+        <w:t xml:space="preserve"> etc. One way I can think to account for this is to collect</w:t>
+      </w:r>
+      <w:r>
+        <w:rPr>
+          <w:rFonts w:ascii="Calibri" w:hAnsi="Calibri" w:cs="Calibri"/>
+          <w:sz w:val="22"/>
+          <w:szCs w:val="22"/>
+        </w:rPr>
+        <w:t xml:space="preserve"> public housing density data, map it to a </w:t>
+      </w:r>
+      <w:r>
+        <w:rPr>
+          <w:rFonts w:ascii="Calibri" w:hAnsi="Calibri" w:cs="Calibri"/>
+          <w:sz w:val="22"/>
+          <w:szCs w:val="22"/>
+        </w:rPr>
+        <w:t xml:space="preserve">3-D </w:t>
+      </w:r>
+      <w:r>
+        <w:rPr>
+          <w:rFonts w:ascii="Calibri" w:hAnsi="Calibri" w:cs="Calibri"/>
+          <w:sz w:val="22"/>
+          <w:szCs w:val="22"/>
+        </w:rPr>
+        <w:t xml:space="preserve">probability density function, and then </w:t>
+      </w:r>
+      <w:r>
+        <w:rPr>
+          <w:rFonts w:ascii="Calibri" w:hAnsi="Calibri" w:cs="Calibri"/>
+          <w:sz w:val="22"/>
+          <w:szCs w:val="22"/>
+        </w:rPr>
+        <w:t xml:space="preserve">sample randomly using that probability density as a weight along with a random number generator. </w:t>
+      </w:r>
+      <w:r>
+        <w:rPr>
+          <w:rFonts w:ascii="Calibri" w:hAnsi="Calibri" w:cs="Calibri"/>
+          <w:sz w:val="22"/>
+          <w:szCs w:val="22"/>
+        </w:rPr>
+        <w:t xml:space="preserve">Similarly, I could modify the </w:t>
+      </w:r>
+      <w:r>
+        <w:rPr>
+          <w:rFonts w:ascii="Calibri" w:hAnsi="Calibri" w:cs="Calibri"/>
+          <w:sz w:val="22"/>
+          <w:szCs w:val="22"/>
+        </w:rPr>
+        <w:t xml:space="preserve">station node capacities </w:t>
+      </w:r>
+      <w:r>
+        <w:rPr>
+          <w:rFonts w:ascii="Calibri" w:hAnsi="Calibri" w:cs="Calibri"/>
+          <w:sz w:val="22"/>
+          <w:szCs w:val="22"/>
+        </w:rPr>
+        <w:t xml:space="preserve">based on the number of trains that typically pass through each station. </w:t>
+      </w:r>
+    </w:p>
+    <w:p>
+      <w:pPr>
+        <w:rPr>
+          <w:rFonts w:ascii="Calibri" w:hAnsi="Calibri" w:cs="Calibri"/>
+          <w:sz w:val="22"/>
+          <w:szCs w:val="22"/>
+        </w:rPr>
+      </w:pPr>
+    </w:p>
+    <w:p>
+      <w:pPr>
+        <w:rPr>
+          <w:rFonts w:ascii="Calibri" w:hAnsi="Calibri" w:cs="Calibri"/>
+          <w:sz w:val="22"/>
+          <w:szCs w:val="22"/>
+        </w:rPr>
+      </w:pPr>
+      <w:r>
+        <w:rPr>
+          <w:rFonts w:ascii="Calibri" w:hAnsi="Calibri" w:cs="Calibri"/>
+          <w:sz w:val="22"/>
+          <w:szCs w:val="22"/>
+        </w:rPr>
+        <w:t xml:space="preserve">There are infinitely more ways to add accuracy and complexity to this model, and at a certain point I believe it would be more practical to use a </w:t>
+      </w:r>
+      <w:r>
+        <w:rPr>
+          <w:rFonts w:ascii="Calibri" w:hAnsi="Calibri" w:cs="Calibri"/>
+          <w:sz w:val="22"/>
+          <w:szCs w:val="22"/>
+        </w:rPr>
+        <w:t>more specific modeling software</w:t>
+      </w:r>
+      <w:r>
+        <w:rPr>
+          <w:rFonts w:ascii="Calibri" w:hAnsi="Calibri" w:cs="Calibri"/>
+          <w:sz w:val="22"/>
+          <w:szCs w:val="22"/>
+        </w:rPr>
+        <w:t xml:space="preserve"> such as </w:t>
+      </w:r>
+      <w:proofErr w:type="spellStart"/>
+      <w:r>
+        <w:rPr>
+          <w:rFonts w:ascii="Calibri" w:hAnsi="Calibri" w:cs="Calibri"/>
+          <w:sz w:val="22"/>
+          <w:szCs w:val="22"/>
+        </w:rPr>
+        <w:t>MATSim</w:t>
+      </w:r>
+      <w:proofErr w:type="spellEnd"/>
+      <w:r>
+        <w:rPr>
+          <w:rFonts w:ascii="Calibri" w:hAnsi="Calibri" w:cs="Calibri"/>
+          <w:sz w:val="22"/>
+          <w:szCs w:val="22"/>
+        </w:rPr>
+        <w:t xml:space="preserve">. </w:t>
+      </w:r>
+      <w:r>
+        <w:rPr>
+          <w:rFonts w:ascii="Calibri" w:hAnsi="Calibri" w:cs="Calibri"/>
+          <w:sz w:val="22"/>
+          <w:szCs w:val="22"/>
+        </w:rPr>
+        <w:t xml:space="preserve">However, I think that reducing something as complex as public transit systems to a simple network graph </w:t>
+      </w:r>
+      <w:r>
+        <w:rPr>
+          <w:rFonts w:ascii="Calibri" w:hAnsi="Calibri" w:cs="Calibri"/>
+          <w:sz w:val="22"/>
+          <w:szCs w:val="22"/>
+        </w:rPr>
+        <w:t>allows</w:t>
+      </w:r>
+      <w:r>
+        <w:rPr>
+          <w:rFonts w:ascii="Calibri" w:hAnsi="Calibri" w:cs="Calibri"/>
+          <w:sz w:val="22"/>
+          <w:szCs w:val="22"/>
+        </w:rPr>
+        <w:t xml:space="preserve"> for </w:t>
+      </w:r>
+      <w:r>
+        <w:rPr>
+          <w:rFonts w:ascii="Calibri" w:hAnsi="Calibri" w:cs="Calibri"/>
+          <w:sz w:val="22"/>
+          <w:szCs w:val="22"/>
+        </w:rPr>
+        <w:t>looking at how topology fundamentally affects a system’s efficac</w:t>
+      </w:r>
+      <w:r>
+        <w:rPr>
+          <w:rFonts w:ascii="Calibri" w:hAnsi="Calibri" w:cs="Calibri"/>
+          <w:sz w:val="22"/>
+          <w:szCs w:val="22"/>
+        </w:rPr>
+        <w:t>y.</w:t>
+      </w:r>
+    </w:p>
+    <w:p>
+      <w:pPr>
+        <w:rPr>
+          <w:rFonts w:ascii="Calibri" w:hAnsi="Calibri" w:cs="Calibri"/>
+          <w:sz w:val="22"/>
+          <w:szCs w:val="22"/>
+        </w:rPr>
+      </w:pPr>
+    </w:p>
+    <w:p>
+      <w:pPr>
+        <w:rPr>
+          <w:rFonts w:ascii="Calibri" w:hAnsi="Calibri" w:cs="Calibri"/>
+          <w:sz w:val="22"/>
+          <w:szCs w:val="22"/>
+        </w:rPr>
+      </w:pPr>
+    </w:p>
+    <w:p>
+      <w:pPr>
+        <w:rPr>
+          <w:rFonts w:ascii="Calibri" w:hAnsi="Calibri" w:cs="Calibri"/>
+          <w:sz w:val="22"/>
+          <w:szCs w:val="22"/>
+        </w:rPr>
+      </w:pPr>
+    </w:p>
+    <w:p>
+      <w:pPr>
+        <w:rPr>
+          <w:rFonts w:ascii="Calibri" w:hAnsi="Calibri" w:cs="Calibri"/>
+          <w:sz w:val="22"/>
+          <w:szCs w:val="22"/>
+        </w:rPr>
+      </w:pPr>
+    </w:p>
+    <w:p>
+      <w:pPr>
+        <w:rPr>
+          <w:rFonts w:ascii="Calibri" w:hAnsi="Calibri" w:cs="Calibri"/>
+          <w:sz w:val="22"/>
+          <w:szCs w:val="22"/>
+        </w:rPr>
+      </w:pPr>
+    </w:p>
+    <w:p>
+      <w:pPr>
+        <w:rPr>
+          <w:rFonts w:ascii="Calibri" w:hAnsi="Calibri" w:cs="Calibri"/>
+          <w:sz w:val="22"/>
+          <w:szCs w:val="22"/>
+        </w:rPr>
+      </w:pPr>
+    </w:p>
+    <w:p>
+      <w:pPr>
+        <w:rPr>
+          <w:rFonts w:ascii="Calibri" w:hAnsi="Calibri" w:cs="Calibri"/>
+          <w:sz w:val="22"/>
+          <w:szCs w:val="22"/>
+        </w:rPr>
+      </w:pPr>
+    </w:p>
+    <w:p>
+      <w:pPr>
+        <w:rPr>
+          <w:rFonts w:ascii="Calibri" w:hAnsi="Calibri" w:cs="Calibri"/>
+          <w:sz w:val="22"/>
+          <w:szCs w:val="22"/>
+        </w:rPr>
+      </w:pPr>
+    </w:p>
+    <w:p>
+      <w:pPr>
+        <w:rPr>
+          <w:rFonts w:ascii="Calibri" w:hAnsi="Calibri" w:cs="Calibri"/>
+          <w:sz w:val="22"/>
+          <w:szCs w:val="22"/>
+        </w:rPr>
+      </w:pPr>
+    </w:p>
+    <w:p>
+      <w:pPr>
+        <w:rPr>
+          <w:rFonts w:ascii="Calibri" w:hAnsi="Calibri" w:cs="Calibri"/>
+          <w:sz w:val="22"/>
+          <w:szCs w:val="22"/>
+        </w:rPr>
+      </w:pPr>
+    </w:p>
+    <w:p>
+      <w:pPr>
+        <w:rPr>
+          <w:rFonts w:ascii="Calibri" w:hAnsi="Calibri" w:cs="Calibri"/>
+          <w:sz w:val="22"/>
+          <w:szCs w:val="22"/>
+        </w:rPr>
+      </w:pPr>
+    </w:p>
+    <w:p>
+      <w:pPr>
+        <w:rPr>
+          <w:rFonts w:ascii="Calibri" w:hAnsi="Calibri" w:cs="Calibri"/>
+          <w:sz w:val="22"/>
+          <w:szCs w:val="22"/>
+        </w:rPr>
+      </w:pPr>
+    </w:p>
+    <w:p>
+      <w:pPr>
+        <w:rPr>
+          <w:rFonts w:ascii="Calibri" w:hAnsi="Calibri" w:cs="Calibri"/>
+          <w:sz w:val="22"/>
+          <w:szCs w:val="22"/>
+        </w:rPr>
+      </w:pPr>
+    </w:p>
+    <w:p>
+      <w:r>
+        <w:rPr>
+          <w:rFonts w:ascii="Calibri" w:hAnsi="Calibri" w:cs="Calibri"/>
+          <w:b/>
+          <w:bCs/>
+          <w:sz w:val="22"/>
+          <w:szCs w:val="22"/>
+        </w:rPr>
+        <w:t>Final Note:</w:t>
+      </w:r>
+      <w:r>
+        <w:rPr>
+          <w:rFonts w:ascii="Calibri" w:hAnsi="Calibri" w:cs="Calibri"/>
+          <w:sz w:val="22"/>
+          <w:szCs w:val="22"/>
+        </w:rPr>
+        <w:t xml:space="preserve"> </w:t>
+      </w:r>
+      <w:r>
+        <w:rPr>
+          <w:rFonts w:ascii="Calibri" w:hAnsi="Calibri" w:cs="Calibri"/>
+          <w:sz w:val="22"/>
+          <w:szCs w:val="22"/>
+        </w:rPr>
+        <w:t xml:space="preserve">Feel free to </w:t>
+      </w:r>
+      <w:r>
+        <w:rPr>
+          <w:rFonts w:ascii="Calibri" w:hAnsi="Calibri" w:cs="Calibri"/>
+          <w:sz w:val="22"/>
+          <w:szCs w:val="22"/>
+        </w:rPr>
+        <w:t xml:space="preserve">check out my code </w:t>
+      </w:r>
+      <w:r>
+        <w:rPr>
+          <w:rFonts w:ascii="Calibri" w:hAnsi="Calibri" w:cs="Calibri"/>
+          <w:sz w:val="22"/>
+          <w:szCs w:val="22"/>
+        </w:rPr>
+        <w:t>repository (</w:t>
+      </w:r>
+      <w:hyperlink r:id="rId13" w:history="1">
+        <w:r>
+          <w:rPr>
+            <w:rStyle w:val="Hyperlink"/>
+            <w:sz w:val="22"/>
+            <w:szCs w:val="22"/>
+          </w:rPr>
+          <w:t>https://github.com/atravitz/transit_models</w:t>
+        </w:r>
+      </w:hyperlink>
+      <w:r>
+        <w:rPr>
+          <w:sz w:val="22"/>
+          <w:szCs w:val="22"/>
+        </w:rPr>
+        <w:t>)</w:t>
+      </w:r>
+      <w:r>
+        <w:rPr>
+          <w:rFonts w:ascii="Calibri" w:hAnsi="Calibri" w:cs="Calibri"/>
+          <w:sz w:val="22"/>
+          <w:szCs w:val="22"/>
+        </w:rPr>
+        <w:t>,</w:t>
+      </w:r>
+      <w:r>
+        <w:rPr>
+          <w:rFonts w:ascii="Calibri" w:hAnsi="Calibri" w:cs="Calibri"/>
+          <w:sz w:val="22"/>
+          <w:szCs w:val="22"/>
+        </w:rPr>
+        <w:t xml:space="preserve"> I made an interactive graph and </w:t>
+      </w:r>
+      <w:r>
+        <w:rPr>
+          <w:rFonts w:ascii="Calibri" w:hAnsi="Calibri" w:cs="Calibri"/>
+          <w:sz w:val="22"/>
+          <w:szCs w:val="22"/>
+        </w:rPr>
+        <w:t xml:space="preserve">some </w:t>
+      </w:r>
+      <w:r>
+        <w:rPr>
+          <w:rFonts w:ascii="Calibri" w:hAnsi="Calibri" w:cs="Calibri"/>
+          <w:sz w:val="22"/>
+          <w:szCs w:val="22"/>
+        </w:rPr>
+        <w:t xml:space="preserve">simulations </w:t>
+      </w:r>
+      <w:r>
+        <w:rPr>
+          <w:rFonts w:ascii="Calibri" w:hAnsi="Calibri" w:cs="Calibri"/>
+          <w:sz w:val="22"/>
+          <w:szCs w:val="22"/>
+        </w:rPr>
+        <w:t>gifs that I think are neat</w:t>
+      </w:r>
+      <w:r>
+        <w:rPr>
+          <w:rFonts w:ascii="Calibri" w:hAnsi="Calibri" w:cs="Calibri"/>
+          <w:sz w:val="22"/>
+          <w:szCs w:val="22"/>
+        </w:rPr>
+        <w:t xml:space="preserve"> but couldn’t include in my writeup.</w:t>
+      </w:r>
+      <w:r>
+        <w:rPr>
+          <w:rFonts w:ascii="Calibri" w:hAnsi="Calibri" w:cs="Calibri"/>
+          <w:sz w:val="22"/>
+          <w:szCs w:val="22"/>
+        </w:rPr>
+        <w:t xml:space="preserve"> I’ll hopefully clean it up </w:t>
+      </w:r>
+      <w:r>
+        <w:rPr>
+          <w:rFonts w:ascii="Calibri" w:hAnsi="Calibri" w:cs="Calibri"/>
+          <w:sz w:val="22"/>
+          <w:szCs w:val="22"/>
+        </w:rPr>
+        <w:t xml:space="preserve">more </w:t>
+      </w:r>
+      <w:r>
+        <w:rPr>
+          <w:rFonts w:ascii="Calibri" w:hAnsi="Calibri" w:cs="Calibri"/>
+          <w:sz w:val="22"/>
+          <w:szCs w:val="22"/>
+        </w:rPr>
+        <w:t>over the next few days, too.</w:t>
+      </w:r>
+    </w:p>
+    <w:p>
+      <w:pPr>
+        <w:rPr>
+          <w:rFonts w:ascii="Calibri" w:hAnsi="Calibri" w:cs="Calibri"/>
+        </w:rPr>
+      </w:pPr>
+      <w:r>
+        <w:rPr>
+          <w:rFonts w:ascii="Calibri" w:hAnsi="Calibri" w:cs="Calibri"/>
+          <w:sz w:val="22"/>
+          <w:szCs w:val="22"/>
+        </w:rPr>
+        <w:br w:type="page"/>
+      </w:r>
+      <w:r>
+        <w:rPr>
+          <w:rFonts w:ascii="Calibri" w:hAnsi="Calibri" w:cs="Calibri"/>
+          <w:b/>
+          <w:bCs/>
         </w:rPr>
         <w:lastRenderedPageBreak/>
-        <w:t xml:space="preserve">data was a little bit messy and cumbersome, so I </w:t>
-      </w:r>
-      <w:r>
-        <w:rPr>
-          <w:rFonts w:ascii="Calibri" w:hAnsi="Calibri" w:cs="Calibri"/>
-          <w:sz w:val="22"/>
-          <w:szCs w:val="22"/>
-        </w:rPr>
-        <w:t xml:space="preserve">chose to stick with a single model, but I think there is a lot of value in comparing the distributions of connectivity and centrality for different </w:t>
-      </w:r>
-      <w:r>
-        <w:rPr>
-          <w:rFonts w:ascii="Calibri" w:hAnsi="Calibri" w:cs="Calibri"/>
-          <w:sz w:val="22"/>
-          <w:szCs w:val="22"/>
-        </w:rPr>
-        <w:t>cities.</w:t>
-      </w:r>
-    </w:p>
-    <w:p>
-      <w:pPr>
-        <w:rPr>
-          <w:rFonts w:ascii="Calibri" w:hAnsi="Calibri" w:cs="Calibri"/>
-          <w:sz w:val="22"/>
-          <w:szCs w:val="22"/>
-        </w:rPr>
-      </w:pPr>
-    </w:p>
-    <w:p>
-      <w:pPr>
-        <w:rPr>
-          <w:rFonts w:ascii="Calibri" w:hAnsi="Calibri" w:cs="Calibri"/>
-          <w:b/>
-          <w:bCs/>
-          <w:sz w:val="22"/>
-          <w:szCs w:val="22"/>
-        </w:rPr>
-      </w:pPr>
-      <w:r>
-        <w:rPr>
-          <w:rFonts w:ascii="Calibri" w:hAnsi="Calibri" w:cs="Calibri"/>
-          <w:b/>
-          <w:bCs/>
-          <w:sz w:val="22"/>
-          <w:szCs w:val="22"/>
-        </w:rPr>
-        <w:t>Adding More Transit Modes</w:t>
-      </w:r>
-    </w:p>
-    <w:p>
-      <w:pPr>
-        <w:rPr>
-          <w:rFonts w:ascii="Calibri" w:hAnsi="Calibri" w:cs="Calibri"/>
-          <w:sz w:val="22"/>
-          <w:szCs w:val="22"/>
-        </w:rPr>
-      </w:pPr>
-      <w:r>
-        <w:rPr>
-          <w:rFonts w:ascii="Calibri" w:hAnsi="Calibri" w:cs="Calibri"/>
-          <w:sz w:val="22"/>
-          <w:szCs w:val="22"/>
-        </w:rPr>
-        <w:t xml:space="preserve">For this model I only included </w:t>
-      </w:r>
-      <w:r>
-        <w:rPr>
-          <w:rFonts w:ascii="Calibri" w:hAnsi="Calibri" w:cs="Calibri"/>
-          <w:sz w:val="22"/>
-          <w:szCs w:val="22"/>
-        </w:rPr>
-        <w:t xml:space="preserve">subway trains as a simplification, but a </w:t>
-      </w:r>
-      <w:r>
-        <w:rPr>
-          <w:rFonts w:ascii="Calibri" w:hAnsi="Calibri" w:cs="Calibri"/>
-          <w:sz w:val="22"/>
-          <w:szCs w:val="22"/>
-        </w:rPr>
-        <w:t xml:space="preserve">significant issue with public transit accessibility is that housing prices may be correlated to </w:t>
-      </w:r>
-      <w:r>
-        <w:rPr>
-          <w:rFonts w:ascii="Calibri" w:hAnsi="Calibri" w:cs="Calibri"/>
-          <w:sz w:val="22"/>
-          <w:szCs w:val="22"/>
-        </w:rPr>
-        <w:t xml:space="preserve">their proximity to public transit. </w:t>
-      </w:r>
-      <w:r>
-        <w:rPr>
-          <w:rFonts w:ascii="Calibri" w:hAnsi="Calibri" w:cs="Calibri"/>
-          <w:sz w:val="22"/>
-          <w:szCs w:val="22"/>
-        </w:rPr>
-        <w:t xml:space="preserve">I would like to improve my model by </w:t>
-      </w:r>
-      <w:r>
-        <w:rPr>
-          <w:rFonts w:ascii="Calibri" w:hAnsi="Calibri" w:cs="Calibri"/>
-          <w:sz w:val="22"/>
-          <w:szCs w:val="22"/>
-        </w:rPr>
-        <w:t>randomly initializing agents on a grid that is overlaid on the transit</w:t>
-      </w:r>
-      <w:r>
-        <w:rPr>
-          <w:rFonts w:ascii="Calibri" w:hAnsi="Calibri" w:cs="Calibri"/>
-          <w:sz w:val="22"/>
-          <w:szCs w:val="22"/>
+        <w:t>References</w:t>
+      </w:r>
+    </w:p>
+    <w:p>
+      <w:pPr>
+        <w:rPr>
+          <w:rFonts w:ascii="Calibri" w:hAnsi="Calibri" w:cs="Calibri"/>
+          <w:sz w:val="22"/>
+          <w:szCs w:val="22"/>
+        </w:rPr>
+      </w:pPr>
+    </w:p>
+    <w:p>
+      <w:pPr>
+        <w:widowControl w:val="0"/>
+        <w:autoSpaceDE w:val="0"/>
+        <w:autoSpaceDN w:val="0"/>
+        <w:adjustRightInd w:val="0"/>
+        <w:ind w:left="640" w:hanging="640"/>
+        <w:rPr>
+          <w:rFonts w:ascii="Calibri" w:hAnsi="Calibri" w:cs="Calibri"/>
+          <w:noProof/>
+          <w:sz w:val="22"/>
+        </w:rPr>
+      </w:pPr>
+      <w:r>
+        <w:rPr>
+          <w:rFonts w:ascii="Calibri" w:hAnsi="Calibri" w:cs="Calibri"/>
+          <w:sz w:val="22"/>
+          <w:szCs w:val="22"/>
+        </w:rPr>
+        <w:fldChar w:fldCharType="begin" w:fldLock="1"/>
+      </w:r>
+      <w:r>
+        <w:rPr>
+          <w:rFonts w:ascii="Calibri" w:hAnsi="Calibri" w:cs="Calibri"/>
+          <w:sz w:val="22"/>
+          <w:szCs w:val="22"/>
+        </w:rPr>
+        <w:instrText xml:space="preserve">ADDIN Mendeley Bibliography CSL_BIBLIOGRAPHY </w:instrText>
+      </w:r>
+      <w:r>
+        <w:rPr>
+          <w:rFonts w:ascii="Calibri" w:hAnsi="Calibri" w:cs="Calibri"/>
+          <w:sz w:val="22"/>
+          <w:szCs w:val="22"/>
+        </w:rPr>
+        <w:fldChar w:fldCharType="separate"/>
+      </w:r>
+      <w:r>
+        <w:rPr>
+          <w:rFonts w:ascii="Calibri" w:hAnsi="Calibri" w:cs="Calibri"/>
+          <w:noProof/>
+          <w:sz w:val="22"/>
+        </w:rPr>
+        <w:t>1.</w:t>
+      </w:r>
+      <w:r>
+        <w:rPr>
+          <w:rFonts w:ascii="Calibri" w:hAnsi="Calibri" w:cs="Calibri"/>
+          <w:noProof/>
+          <w:sz w:val="22"/>
+        </w:rPr>
+        <w:tab/>
+        <w:t xml:space="preserve">Valiquette, F. &amp; Morency, C. Trip Chaining and its Impact on Travel Behavior. in </w:t>
+      </w:r>
+      <w:r>
+        <w:rPr>
+          <w:rFonts w:ascii="Calibri" w:hAnsi="Calibri" w:cs="Calibri"/>
+          <w:i/>
+          <w:iCs/>
+          <w:noProof/>
+          <w:sz w:val="22"/>
+        </w:rPr>
+        <w:t>12th WCTR</w:t>
+      </w:r>
+      <w:r>
+        <w:rPr>
+          <w:rFonts w:ascii="Calibri" w:hAnsi="Calibri" w:cs="Calibri"/>
+          <w:noProof/>
+          <w:sz w:val="22"/>
+        </w:rPr>
+        <w:t xml:space="preserve"> (2010).</w:t>
+      </w:r>
+    </w:p>
+    <w:p>
+      <w:pPr>
+        <w:widowControl w:val="0"/>
+        <w:autoSpaceDE w:val="0"/>
+        <w:autoSpaceDN w:val="0"/>
+        <w:adjustRightInd w:val="0"/>
+        <w:ind w:left="640" w:hanging="640"/>
+        <w:rPr>
+          <w:rFonts w:ascii="Calibri" w:hAnsi="Calibri" w:cs="Calibri"/>
+          <w:noProof/>
+          <w:sz w:val="22"/>
+        </w:rPr>
+      </w:pPr>
+      <w:r>
+        <w:rPr>
+          <w:rFonts w:ascii="Calibri" w:hAnsi="Calibri" w:cs="Calibri"/>
+          <w:noProof/>
+          <w:sz w:val="22"/>
+        </w:rPr>
+        <w:t>2.</w:t>
+      </w:r>
+      <w:r>
+        <w:rPr>
+          <w:rFonts w:ascii="Calibri" w:hAnsi="Calibri" w:cs="Calibri"/>
+          <w:noProof/>
+          <w:sz w:val="22"/>
+        </w:rPr>
+        <w:tab/>
+        <w:t xml:space="preserve">McGuckin, N. &amp; Murakami, E. </w:t>
+      </w:r>
+      <w:r>
+        <w:rPr>
+          <w:rFonts w:ascii="Calibri" w:hAnsi="Calibri" w:cs="Calibri"/>
+          <w:i/>
+          <w:iCs/>
+          <w:noProof/>
+          <w:sz w:val="22"/>
+        </w:rPr>
+        <w:t>Examining Trip-Chaining Behavior, A Comparison of Travel by Men and Women</w:t>
+      </w:r>
+      <w:r>
+        <w:rPr>
+          <w:rFonts w:ascii="Calibri" w:hAnsi="Calibri" w:cs="Calibri"/>
+          <w:noProof/>
+          <w:sz w:val="22"/>
+        </w:rPr>
+        <w:t>.</w:t>
+      </w:r>
+    </w:p>
+    <w:p>
+      <w:pPr>
+        <w:widowControl w:val="0"/>
+        <w:autoSpaceDE w:val="0"/>
+        <w:autoSpaceDN w:val="0"/>
+        <w:adjustRightInd w:val="0"/>
+        <w:ind w:left="640" w:hanging="640"/>
+        <w:rPr>
+          <w:rFonts w:ascii="Calibri" w:hAnsi="Calibri" w:cs="Calibri"/>
+          <w:noProof/>
+          <w:sz w:val="22"/>
+        </w:rPr>
+      </w:pPr>
+      <w:r>
+        <w:rPr>
+          <w:rFonts w:ascii="Calibri" w:hAnsi="Calibri" w:cs="Calibri"/>
+          <w:noProof/>
+          <w:sz w:val="22"/>
+        </w:rPr>
+        <w:t>3.</w:t>
+      </w:r>
+      <w:r>
+        <w:rPr>
+          <w:rFonts w:ascii="Calibri" w:hAnsi="Calibri" w:cs="Calibri"/>
+          <w:noProof/>
+          <w:sz w:val="22"/>
+        </w:rPr>
+        <w:tab/>
+        <w:t xml:space="preserve">Criado Perez, C. </w:t>
+      </w:r>
+      <w:r>
+        <w:rPr>
+          <w:rFonts w:ascii="Calibri" w:hAnsi="Calibri" w:cs="Calibri"/>
+          <w:i/>
+          <w:iCs/>
+          <w:noProof/>
+          <w:sz w:val="22"/>
+        </w:rPr>
+        <w:t>Invisible Women: Data Bias in a World Designed for Men</w:t>
+      </w:r>
+      <w:r>
+        <w:rPr>
+          <w:rFonts w:ascii="Calibri" w:hAnsi="Calibri" w:cs="Calibri"/>
+          <w:noProof/>
+          <w:sz w:val="22"/>
+        </w:rPr>
+        <w:t>. (2019).</w:t>
+      </w:r>
+    </w:p>
+    <w:p>
+      <w:pPr>
+        <w:widowControl w:val="0"/>
+        <w:autoSpaceDE w:val="0"/>
+        <w:autoSpaceDN w:val="0"/>
+        <w:adjustRightInd w:val="0"/>
+        <w:ind w:left="640" w:hanging="640"/>
+        <w:rPr>
+          <w:rFonts w:ascii="Calibri" w:hAnsi="Calibri" w:cs="Calibri"/>
+          <w:noProof/>
+          <w:sz w:val="22"/>
+        </w:rPr>
+      </w:pPr>
+      <w:r>
+        <w:rPr>
+          <w:rFonts w:ascii="Calibri" w:hAnsi="Calibri" w:cs="Calibri"/>
+          <w:noProof/>
+          <w:sz w:val="22"/>
+        </w:rPr>
+        <w:t>4.</w:t>
+      </w:r>
+      <w:r>
+        <w:rPr>
+          <w:rFonts w:ascii="Calibri" w:hAnsi="Calibri" w:cs="Calibri"/>
+          <w:noProof/>
+          <w:sz w:val="22"/>
+        </w:rPr>
+        <w:tab/>
+        <w:t xml:space="preserve">Kaddoura, I., Kickhöfer, B., Neumann, A. &amp; Tirachini, A. Agent-based optimisation of public transport supply and pricing: impacts of activity scheduling decisions and simulation randomness. </w:t>
+      </w:r>
+      <w:r>
+        <w:rPr>
+          <w:rFonts w:ascii="Calibri" w:hAnsi="Calibri" w:cs="Calibri"/>
+          <w:i/>
+          <w:iCs/>
+          <w:noProof/>
+          <w:sz w:val="22"/>
+        </w:rPr>
+        <w:t>Transportation (Amst).</w:t>
+      </w:r>
+      <w:r>
+        <w:rPr>
+          <w:rFonts w:ascii="Calibri" w:hAnsi="Calibri" w:cs="Calibri"/>
+          <w:noProof/>
+          <w:sz w:val="22"/>
         </w:rPr>
         <w:t xml:space="preserve"> </w:t>
       </w:r>
       <w:r>
         <w:rPr>
           <w:rFonts w:ascii="Calibri" w:hAnsi="Calibri" w:cs="Calibri"/>
-          <w:sz w:val="22"/>
-          <w:szCs w:val="22"/>
-        </w:rPr>
-        <w:t xml:space="preserve">network (since all nodes have geographic coordinates). </w:t>
-      </w:r>
-      <w:r>
-        <w:rPr>
-          <w:rFonts w:ascii="Calibri" w:hAnsi="Calibri" w:cs="Calibri"/>
-          <w:sz w:val="22"/>
-          <w:szCs w:val="22"/>
-        </w:rPr>
-        <w:t>This way, I can account for walking times to/from subway stations</w:t>
-      </w:r>
-      <w:r>
-        <w:rPr>
-          <w:rFonts w:ascii="Calibri" w:hAnsi="Calibri" w:cs="Calibri"/>
-          <w:sz w:val="22"/>
-          <w:szCs w:val="22"/>
-        </w:rPr>
-        <w:t xml:space="preserve">, as well as </w:t>
-      </w:r>
-      <w:r>
-        <w:rPr>
-          <w:rFonts w:ascii="Calibri" w:hAnsi="Calibri" w:cs="Calibri"/>
-          <w:sz w:val="22"/>
-          <w:szCs w:val="22"/>
-        </w:rPr>
-        <w:t xml:space="preserve">include the option for agents to choose walking if it is comparable to subway transit (this would require some sort of cost function). </w:t>
-      </w:r>
-      <w:r>
-        <w:rPr>
-          <w:rFonts w:ascii="Calibri" w:hAnsi="Calibri" w:cs="Calibri"/>
-          <w:sz w:val="22"/>
-          <w:szCs w:val="22"/>
-        </w:rPr>
-        <w:t>I could also add in buses</w:t>
-      </w:r>
-      <w:r>
-        <w:rPr>
-          <w:rFonts w:ascii="Calibri" w:hAnsi="Calibri" w:cs="Calibri"/>
-          <w:sz w:val="22"/>
-          <w:szCs w:val="22"/>
+          <w:b/>
+          <w:bCs/>
+          <w:noProof/>
+          <w:sz w:val="22"/>
+        </w:rPr>
+        <w:t>42</w:t>
+      </w:r>
+      <w:r>
+        <w:rPr>
+          <w:rFonts w:ascii="Calibri" w:hAnsi="Calibri" w:cs="Calibri"/>
+          <w:noProof/>
+          <w:sz w:val="22"/>
+        </w:rPr>
+        <w:t>, 1039–1061 (2015).</w:t>
+      </w:r>
+    </w:p>
+    <w:p>
+      <w:pPr>
+        <w:widowControl w:val="0"/>
+        <w:autoSpaceDE w:val="0"/>
+        <w:autoSpaceDN w:val="0"/>
+        <w:adjustRightInd w:val="0"/>
+        <w:ind w:left="640" w:hanging="640"/>
+        <w:rPr>
+          <w:rFonts w:ascii="Calibri" w:hAnsi="Calibri" w:cs="Calibri"/>
+          <w:noProof/>
+          <w:sz w:val="22"/>
+        </w:rPr>
+      </w:pPr>
+      <w:r>
+        <w:rPr>
+          <w:rFonts w:ascii="Calibri" w:hAnsi="Calibri" w:cs="Calibri"/>
+          <w:noProof/>
+          <w:sz w:val="22"/>
+        </w:rPr>
+        <w:t>5.</w:t>
+      </w:r>
+      <w:r>
+        <w:rPr>
+          <w:rFonts w:ascii="Calibri" w:hAnsi="Calibri" w:cs="Calibri"/>
+          <w:noProof/>
+          <w:sz w:val="22"/>
+        </w:rPr>
+        <w:tab/>
+        <w:t xml:space="preserve">Yang, B. </w:t>
+      </w:r>
+      <w:r>
+        <w:rPr>
+          <w:rFonts w:ascii="Calibri" w:hAnsi="Calibri" w:cs="Calibri"/>
+          <w:i/>
+          <w:iCs/>
+          <w:noProof/>
+          <w:sz w:val="22"/>
+        </w:rPr>
+        <w:t>et al.</w:t>
+      </w:r>
+      <w:r>
+        <w:rPr>
+          <w:rFonts w:ascii="Calibri" w:hAnsi="Calibri" w:cs="Calibri"/>
+          <w:noProof/>
+          <w:sz w:val="22"/>
+        </w:rPr>
+        <w:t xml:space="preserve"> Phase transition in taxi dynamics and impact of ridesharing. </w:t>
+      </w:r>
+      <w:r>
+        <w:rPr>
+          <w:rFonts w:ascii="Calibri" w:hAnsi="Calibri" w:cs="Calibri"/>
+          <w:i/>
+          <w:iCs/>
+          <w:noProof/>
+          <w:sz w:val="22"/>
+        </w:rPr>
+        <w:t>Transp. Sci.</w:t>
+      </w:r>
+      <w:r>
+        <w:rPr>
+          <w:rFonts w:ascii="Calibri" w:hAnsi="Calibri" w:cs="Calibri"/>
+          <w:noProof/>
+          <w:sz w:val="22"/>
         </w:rPr>
         <w:t xml:space="preserve"> </w:t>
       </w:r>
       <w:r>
         <w:rPr>
           <w:rFonts w:ascii="Calibri" w:hAnsi="Calibri" w:cs="Calibri"/>
-          <w:sz w:val="22"/>
-          <w:szCs w:val="22"/>
-        </w:rPr>
-        <w:t xml:space="preserve">or other modes of transit, and </w:t>
-      </w:r>
-      <w:r>
-        <w:rPr>
-          <w:rFonts w:ascii="Calibri" w:hAnsi="Calibri" w:cs="Calibri"/>
-          <w:sz w:val="22"/>
-          <w:szCs w:val="22"/>
-        </w:rPr>
-        <w:t>weight their edges according to their travel speed.</w:t>
-      </w:r>
-    </w:p>
-    <w:p>
-      <w:pPr>
-        <w:rPr>
-          <w:rFonts w:ascii="Calibri" w:hAnsi="Calibri" w:cs="Calibri"/>
-          <w:sz w:val="22"/>
-          <w:szCs w:val="22"/>
-        </w:rPr>
-      </w:pPr>
-    </w:p>
-    <w:p>
-      <w:pPr>
-        <w:rPr>
-          <w:rFonts w:ascii="Calibri" w:hAnsi="Calibri" w:cs="Calibri"/>
-          <w:b/>
-          <w:bCs/>
-          <w:sz w:val="22"/>
-          <w:szCs w:val="22"/>
-        </w:rPr>
-      </w:pPr>
-      <w:r>
-        <w:rPr>
-          <w:rFonts w:ascii="Calibri" w:hAnsi="Calibri" w:cs="Calibri"/>
-          <w:b/>
-          <w:bCs/>
-          <w:sz w:val="22"/>
-          <w:szCs w:val="22"/>
-        </w:rPr>
-        <w:t>Improving the Accuracy of Agent Distributions</w:t>
-      </w:r>
-    </w:p>
-    <w:p>
-      <w:pPr>
-        <w:rPr>
-          <w:rFonts w:ascii="Calibri" w:hAnsi="Calibri" w:cs="Calibri"/>
-          <w:sz w:val="22"/>
-          <w:szCs w:val="22"/>
-        </w:rPr>
-      </w:pPr>
-      <w:r>
-        <w:rPr>
-          <w:rFonts w:ascii="Calibri" w:hAnsi="Calibri" w:cs="Calibri"/>
-          <w:sz w:val="22"/>
-          <w:szCs w:val="22"/>
-        </w:rPr>
-        <w:t>A major drawback of my simplified model is assuming that agents</w:t>
-      </w:r>
-      <w:r>
-        <w:rPr>
-          <w:rFonts w:ascii="Calibri" w:hAnsi="Calibri" w:cs="Calibri"/>
-          <w:sz w:val="22"/>
-          <w:szCs w:val="22"/>
-        </w:rPr>
-        <w:t>’ destinations</w:t>
-      </w:r>
-      <w:r>
-        <w:rPr>
-          <w:rFonts w:ascii="Calibri" w:hAnsi="Calibri" w:cs="Calibri"/>
-          <w:sz w:val="22"/>
-          <w:szCs w:val="22"/>
-        </w:rPr>
-        <w:t xml:space="preserve"> are uniformly </w:t>
-      </w:r>
-      <w:r>
-        <w:rPr>
-          <w:rFonts w:ascii="Calibri" w:hAnsi="Calibri" w:cs="Calibri"/>
-          <w:sz w:val="22"/>
-          <w:szCs w:val="22"/>
-        </w:rPr>
-        <w:t xml:space="preserve">spread across the </w:t>
-      </w:r>
-      <w:r>
-        <w:rPr>
-          <w:rFonts w:ascii="Calibri" w:hAnsi="Calibri" w:cs="Calibri"/>
-          <w:sz w:val="22"/>
-          <w:szCs w:val="22"/>
-        </w:rPr>
-        <w:t>network. In reality, some nodes have higher housing population densities, some have higher workplace densities,</w:t>
-      </w:r>
-      <w:r>
-        <w:rPr>
-          <w:rFonts w:ascii="Calibri" w:hAnsi="Calibri" w:cs="Calibri"/>
-          <w:sz w:val="22"/>
-          <w:szCs w:val="22"/>
-        </w:rPr>
-        <w:t xml:space="preserve"> etc. One way I can think to account for this is to collect</w:t>
-      </w:r>
-      <w:r>
-        <w:rPr>
-          <w:rFonts w:ascii="Calibri" w:hAnsi="Calibri" w:cs="Calibri"/>
-          <w:sz w:val="22"/>
-          <w:szCs w:val="22"/>
-        </w:rPr>
-        <w:t xml:space="preserve"> public housing density data, map it to a </w:t>
-      </w:r>
-      <w:r>
-        <w:rPr>
-          <w:rFonts w:ascii="Calibri" w:hAnsi="Calibri" w:cs="Calibri"/>
-          <w:sz w:val="22"/>
-          <w:szCs w:val="22"/>
-        </w:rPr>
-        <w:t xml:space="preserve">3-D </w:t>
-      </w:r>
-      <w:r>
-        <w:rPr>
-          <w:rFonts w:ascii="Calibri" w:hAnsi="Calibri" w:cs="Calibri"/>
-          <w:sz w:val="22"/>
-          <w:szCs w:val="22"/>
-        </w:rPr>
-        <w:t xml:space="preserve">probability density function, and then </w:t>
-      </w:r>
-      <w:r>
-        <w:rPr>
-          <w:rFonts w:ascii="Calibri" w:hAnsi="Calibri" w:cs="Calibri"/>
-          <w:sz w:val="22"/>
-          <w:szCs w:val="22"/>
-        </w:rPr>
-        <w:t xml:space="preserve">sample randomly using that probability density as a weight along with a random number generator. </w:t>
-      </w:r>
-      <w:r>
-        <w:rPr>
-          <w:rFonts w:ascii="Calibri" w:hAnsi="Calibri" w:cs="Calibri"/>
-          <w:sz w:val="22"/>
-          <w:szCs w:val="22"/>
-        </w:rPr>
-        <w:t xml:space="preserve">Similarly, I could modify the </w:t>
-      </w:r>
-      <w:r>
-        <w:rPr>
-          <w:rFonts w:ascii="Calibri" w:hAnsi="Calibri" w:cs="Calibri"/>
-          <w:sz w:val="22"/>
-          <w:szCs w:val="22"/>
-        </w:rPr>
-        <w:t xml:space="preserve">station node capacities </w:t>
-      </w:r>
-      <w:r>
-        <w:rPr>
-          <w:rFonts w:ascii="Calibri" w:hAnsi="Calibri" w:cs="Calibri"/>
-          <w:sz w:val="22"/>
-          <w:szCs w:val="22"/>
-        </w:rPr>
-        <w:t xml:space="preserve">based on the number of trains that typically pass through each station. </w:t>
-      </w:r>
-    </w:p>
-    <w:p>
-      <w:pPr>
-        <w:rPr>
-          <w:rFonts w:ascii="Calibri" w:hAnsi="Calibri" w:cs="Calibri"/>
-          <w:sz w:val="22"/>
-          <w:szCs w:val="22"/>
-        </w:rPr>
-      </w:pPr>
-    </w:p>
-    <w:p>
-      <w:pPr>
-        <w:rPr>
-          <w:rFonts w:ascii="Calibri" w:hAnsi="Calibri" w:cs="Calibri"/>
-          <w:sz w:val="22"/>
-          <w:szCs w:val="22"/>
-        </w:rPr>
-      </w:pPr>
-      <w:r>
-        <w:rPr>
-          <w:rFonts w:ascii="Calibri" w:hAnsi="Calibri" w:cs="Calibri"/>
-          <w:sz w:val="22"/>
-          <w:szCs w:val="22"/>
-        </w:rPr>
-        <w:t xml:space="preserve">There are infinitely more ways to add accuracy and complexity to this model, and at a certain point I believe it would be more practical to use a </w:t>
-      </w:r>
-      <w:r>
-        <w:rPr>
-          <w:rFonts w:ascii="Calibri" w:hAnsi="Calibri" w:cs="Calibri"/>
-          <w:sz w:val="22"/>
-          <w:szCs w:val="22"/>
-        </w:rPr>
-        <w:t>more specific modeling software</w:t>
-      </w:r>
-      <w:r>
-        <w:rPr>
-          <w:rFonts w:ascii="Calibri" w:hAnsi="Calibri" w:cs="Calibri"/>
-          <w:sz w:val="22"/>
-          <w:szCs w:val="22"/>
-        </w:rPr>
-        <w:t xml:space="preserve"> such as </w:t>
-      </w:r>
-      <w:proofErr w:type="spellStart"/>
-      <w:r>
-        <w:rPr>
-          <w:rFonts w:ascii="Calibri" w:hAnsi="Calibri" w:cs="Calibri"/>
-          <w:sz w:val="22"/>
-          <w:szCs w:val="22"/>
-        </w:rPr>
-        <w:t>MATSim</w:t>
-      </w:r>
-      <w:proofErr w:type="spellEnd"/>
-      <w:r>
-        <w:rPr>
-          <w:rFonts w:ascii="Calibri" w:hAnsi="Calibri" w:cs="Calibri"/>
-          <w:sz w:val="22"/>
-          <w:szCs w:val="22"/>
-        </w:rPr>
-        <w:t xml:space="preserve">. </w:t>
-      </w:r>
-      <w:r>
-        <w:rPr>
-          <w:rFonts w:ascii="Calibri" w:hAnsi="Calibri" w:cs="Calibri"/>
-          <w:sz w:val="22"/>
-          <w:szCs w:val="22"/>
-        </w:rPr>
-        <w:t xml:space="preserve">However, I think that reducing something as complex as public transit systems to a simple network graph </w:t>
-      </w:r>
-      <w:r>
-        <w:rPr>
-          <w:rFonts w:ascii="Calibri" w:hAnsi="Calibri" w:cs="Calibri"/>
-          <w:sz w:val="22"/>
-          <w:szCs w:val="22"/>
-        </w:rPr>
-        <w:t>allows</w:t>
-      </w:r>
-      <w:r>
-        <w:rPr>
-          <w:rFonts w:ascii="Calibri" w:hAnsi="Calibri" w:cs="Calibri"/>
-          <w:sz w:val="22"/>
-          <w:szCs w:val="22"/>
-        </w:rPr>
-        <w:t xml:space="preserve"> for </w:t>
-      </w:r>
-      <w:r>
-        <w:rPr>
-          <w:rFonts w:ascii="Calibri" w:hAnsi="Calibri" w:cs="Calibri"/>
-          <w:sz w:val="22"/>
-          <w:szCs w:val="22"/>
-        </w:rPr>
-        <w:t>looking at how topology fundamentally affects a system’s efficac</w:t>
-      </w:r>
-      <w:r>
-        <w:rPr>
-          <w:rFonts w:ascii="Calibri" w:hAnsi="Calibri" w:cs="Calibri"/>
-          <w:sz w:val="22"/>
-          <w:szCs w:val="22"/>
-        </w:rPr>
-        <w:t>y.</w:t>
-      </w:r>
-    </w:p>
-    <w:p>
-      <w:pPr>
-        <w:rPr>
-          <w:rFonts w:ascii="Calibri" w:hAnsi="Calibri" w:cs="Calibri"/>
-          <w:sz w:val="22"/>
-          <w:szCs w:val="22"/>
-        </w:rPr>
-      </w:pPr>
-    </w:p>
-    <w:p>
-      <w:pPr>
+          <w:b/>
+          <w:bCs/>
+          <w:noProof/>
+          <w:sz w:val="22"/>
+        </w:rPr>
+        <w:t>54</w:t>
+      </w:r>
+      <w:r>
+        <w:rPr>
+          <w:rFonts w:ascii="Calibri" w:hAnsi="Calibri" w:cs="Calibri"/>
+          <w:noProof/>
+          <w:sz w:val="22"/>
+        </w:rPr>
+        <w:t>, 250–273 (2020).</w:t>
+      </w:r>
+    </w:p>
+    <w:p>
+      <w:pPr>
+        <w:widowControl w:val="0"/>
+        <w:autoSpaceDE w:val="0"/>
+        <w:autoSpaceDN w:val="0"/>
+        <w:adjustRightInd w:val="0"/>
+        <w:ind w:left="640" w:hanging="640"/>
+        <w:rPr>
+          <w:rFonts w:ascii="Calibri" w:hAnsi="Calibri" w:cs="Calibri"/>
+          <w:noProof/>
+          <w:sz w:val="22"/>
+        </w:rPr>
+      </w:pPr>
+      <w:r>
+        <w:rPr>
+          <w:rFonts w:ascii="Calibri" w:hAnsi="Calibri" w:cs="Calibri"/>
+          <w:noProof/>
+          <w:sz w:val="22"/>
+        </w:rPr>
+        <w:t>6.</w:t>
+      </w:r>
+      <w:r>
+        <w:rPr>
+          <w:rFonts w:ascii="Calibri" w:hAnsi="Calibri" w:cs="Calibri"/>
+          <w:noProof/>
+          <w:sz w:val="22"/>
+        </w:rPr>
+        <w:tab/>
+        <w:t xml:space="preserve">Cats, O., West, J. &amp; Eliasson, J. A dynamic stochastic model for evaluating congestion and crowding effects in transit systems. </w:t>
+      </w:r>
+      <w:r>
+        <w:rPr>
+          <w:rFonts w:ascii="Calibri" w:hAnsi="Calibri" w:cs="Calibri"/>
+          <w:i/>
+          <w:iCs/>
+          <w:noProof/>
+          <w:sz w:val="22"/>
+        </w:rPr>
+        <w:t>Transp. Res. Part B Methodol.</w:t>
+      </w:r>
+      <w:r>
+        <w:rPr>
+          <w:rFonts w:ascii="Calibri" w:hAnsi="Calibri" w:cs="Calibri"/>
+          <w:noProof/>
+          <w:sz w:val="22"/>
+        </w:rPr>
+        <w:t xml:space="preserve"> (2016). doi:10.1016/j.trb.2016.04.001</w:t>
+      </w:r>
+    </w:p>
+    <w:p>
+      <w:pPr>
+        <w:widowControl w:val="0"/>
+        <w:autoSpaceDE w:val="0"/>
+        <w:autoSpaceDN w:val="0"/>
+        <w:adjustRightInd w:val="0"/>
+        <w:ind w:left="640" w:hanging="640"/>
+        <w:rPr>
+          <w:rFonts w:ascii="Calibri" w:hAnsi="Calibri" w:cs="Calibri"/>
+          <w:sz w:val="22"/>
+          <w:szCs w:val="22"/>
+        </w:rPr>
+      </w:pPr>
+      <w:r>
+        <w:rPr>
+          <w:rFonts w:ascii="Calibri" w:hAnsi="Calibri" w:cs="Calibri"/>
+          <w:sz w:val="22"/>
+          <w:szCs w:val="22"/>
+        </w:rPr>
+        <w:fldChar w:fldCharType="end"/>
+      </w:r>
+    </w:p>
+    <w:p>
+      <w:pPr>
+        <w:widowControl w:val="0"/>
+        <w:autoSpaceDE w:val="0"/>
+        <w:autoSpaceDN w:val="0"/>
+        <w:adjustRightInd w:val="0"/>
+        <w:ind w:left="640" w:hanging="640"/>
+        <w:rPr>
+          <w:rFonts w:ascii="Calibri" w:hAnsi="Calibri" w:cs="Calibri"/>
+          <w:sz w:val="22"/>
+          <w:szCs w:val="22"/>
+        </w:rPr>
+      </w:pPr>
+    </w:p>
+    <w:p>
+      <w:pPr>
+        <w:widowControl w:val="0"/>
+        <w:autoSpaceDE w:val="0"/>
+        <w:autoSpaceDN w:val="0"/>
+        <w:adjustRightInd w:val="0"/>
+        <w:ind w:left="640" w:hanging="640"/>
         <w:rPr>
           <w:rFonts w:ascii="Calibri" w:hAnsi="Calibri" w:cs="Calibri"/>
           <w:sz w:val="22"/>
@@ -4509,6 +6135,7 @@
   <w:style w:type="character" w:default="1" w:styleId="DefaultParagraphFont">
     <w:name w:val="Default Paragraph Font"/>
     <w:uiPriority w:val="1"/>
+    <w:semiHidden/>
     <w:unhideWhenUsed/>
   </w:style>
   <w:style w:type="table" w:default="1" w:styleId="TableNormal">
@@ -4584,6 +6211,18 @@
       <w:ind w:left="720"/>
       <w:contextualSpacing/>
     </w:pPr>
+  </w:style>
+  <w:style w:type="character" w:styleId="FollowedHyperlink">
+    <w:name w:val="FollowedHyperlink"/>
+    <w:basedOn w:val="DefaultParagraphFont"/>
+    <w:uiPriority w:val="99"/>
+    <w:semiHidden/>
+    <w:unhideWhenUsed/>
+    <w:rsid w:val="00234166"/>
+    <w:rPr>
+      <w:color w:val="954F72" w:themeColor="followedHyperlink"/>
+      <w:u w:val="single"/>
+    </w:rPr>
   </w:style>
 </w:styles>
 </file>
@@ -4881,4 +6520,16 @@
     </a:ext>
   </a:extLst>
 </a:theme>
+</file>
+
+<file path=customXml/item1.xml><?xml version="1.0" encoding="utf-8"?>
+<b:Sources xmlns:b="http://schemas.openxmlformats.org/officeDocument/2006/bibliography" xmlns="http://schemas.openxmlformats.org/officeDocument/2006/bibliography" SelectedStyle="/APASixthEditionOfficeOnline.xsl" StyleName="APA" Version="6"/>
+</file>
+
+<file path=customXml/itemProps1.xml><?xml version="1.0" encoding="utf-8"?>
+<ds:datastoreItem xmlns:ds="http://schemas.openxmlformats.org/officeDocument/2006/customXml" ds:itemID="{2C01F83A-DD54-6747-AF3D-7B461FE08405}">
+  <ds:schemaRefs>
+    <ds:schemaRef ds:uri="http://schemas.openxmlformats.org/officeDocument/2006/bibliography"/>
+  </ds:schemaRefs>
+</ds:datastoreItem>
 </file>
</xml_diff>